<commit_message>
Grafect update und Doku
</commit_message>
<xml_diff>
--- a/50_Dokumentation/DokumentationGEM.docx
+++ b/50_Dokumentation/DokumentationGEM.docx
@@ -1,6 +1,6 @@
 
 <file path=word/document.xml><?xml version="1.0" encoding="utf-8"?>
-<w:document xmlns:wpc="http://schemas.microsoft.com/office/word/2010/wordprocessingCanvas" xmlns:cx="http://schemas.microsoft.com/office/drawing/2014/chartex" xmlns:cx1="http://schemas.microsoft.com/office/drawing/2015/9/8/chartex" xmlns:cx2="http://schemas.microsoft.com/office/drawing/2015/10/21/chartex" xmlns:cx3="http://schemas.microsoft.com/office/drawing/2016/5/9/chartex" xmlns:cx4="http://schemas.microsoft.com/office/drawing/2016/5/10/chartex" xmlns:cx5="http://schemas.microsoft.com/office/drawing/2016/5/11/chartex" xmlns:cx6="http://schemas.microsoft.com/office/drawing/2016/5/12/chartex" xmlns:cx7="http://schemas.microsoft.com/office/drawing/2016/5/13/chartex" xmlns:cx8="http://schemas.microsoft.com/office/drawing/2016/5/14/chartex" xmlns:mc="http://schemas.openxmlformats.org/markup-compatibility/2006" xmlns:aink="http://schemas.microsoft.com/office/drawing/2016/ink" xmlns:am3d="http://schemas.microsoft.com/office/drawing/2017/model3d" xmlns:o="urn:schemas-microsoft-com:office:office" xmlns:r="http://schemas.openxmlformats.org/officeDocument/2006/relationships" xmlns:m="http://schemas.openxmlformats.org/officeDocument/2006/math" xmlns:v="urn:schemas-microsoft-com:vml" xmlns:wp14="http://schemas.microsoft.com/office/word/2010/wordprocessingDrawing" xmlns:wp="http://schemas.openxmlformats.org/drawingml/2006/wordprocessingDrawing" xmlns:w10="urn:schemas-microsoft-com:office:word" xmlns:w="http://schemas.openxmlformats.org/wordprocessingml/2006/main" xmlns:w14="http://schemas.microsoft.com/office/word/2010/wordml" xmlns:w15="http://schemas.microsoft.com/office/word/2012/wordml" xmlns:w16cid="http://schemas.microsoft.com/office/word/2016/wordml/cid" xmlns:w16se="http://schemas.microsoft.com/office/word/2015/wordml/symex" xmlns:wpg="http://schemas.microsoft.com/office/word/2010/wordprocessingGroup" xmlns:wpi="http://schemas.microsoft.com/office/word/2010/wordprocessingInk" xmlns:wne="http://schemas.microsoft.com/office/word/2006/wordml" xmlns:wps="http://schemas.microsoft.com/office/word/2010/wordprocessingShape" mc:Ignorable="w14 w15 w16se w16cid wp14">
+<w:document xmlns:wpc="http://schemas.microsoft.com/office/word/2010/wordprocessingCanvas" xmlns:cx="http://schemas.microsoft.com/office/drawing/2014/chartex" xmlns:mc="http://schemas.openxmlformats.org/markup-compatibility/2006" xmlns:o="urn:schemas-microsoft-com:office:office" xmlns:r="http://schemas.openxmlformats.org/officeDocument/2006/relationships" xmlns:m="http://schemas.openxmlformats.org/officeDocument/2006/math" xmlns:v="urn:schemas-microsoft-com:vml" xmlns:wp14="http://schemas.microsoft.com/office/word/2010/wordprocessingDrawing" xmlns:wp="http://schemas.openxmlformats.org/drawingml/2006/wordprocessingDrawing" xmlns:w10="urn:schemas-microsoft-com:office:word" xmlns:w="http://schemas.openxmlformats.org/wordprocessingml/2006/main" xmlns:w14="http://schemas.microsoft.com/office/word/2010/wordml" xmlns:w15="http://schemas.microsoft.com/office/word/2012/wordml" xmlns:w16se="http://schemas.microsoft.com/office/word/2015/wordml/symex" xmlns:wpg="http://schemas.microsoft.com/office/word/2010/wordprocessingGroup" xmlns:wpi="http://schemas.microsoft.com/office/word/2010/wordprocessingInk" xmlns:wne="http://schemas.microsoft.com/office/word/2006/wordml" xmlns:wps="http://schemas.microsoft.com/office/word/2010/wordprocessingShape" mc:Ignorable="w14 w15 w16se wp14">
   <w:body>
     <w:sdt>
       <w:sdtPr>
@@ -14,6 +14,7 @@
           <w:docPartUnique/>
         </w:docPartObj>
       </w:sdtPr>
+      <w:sdtEndPr/>
       <w:sdtContent>
         <w:p>
           <w:pPr>
@@ -153,6 +154,7 @@
                                       <w:calendar w:val="gregorian"/>
                                     </w:date>
                                   </w:sdtPr>
+                                  <w:sdtEndPr/>
                                   <w:sdtContent>
                                     <w:p>
                                       <w:pPr>
@@ -3430,7 +3432,7 @@
                   </wp:anchor>
                 </w:drawing>
               </mc:Choice>
-              <mc:Fallback>
+              <mc:Fallback xmlns:w16cid="http://schemas.microsoft.com/office/word/2016/wordml/cid" xmlns:am3d="http://schemas.microsoft.com/office/drawing/2017/model3d" xmlns:aink="http://schemas.microsoft.com/office/drawing/2016/ink" xmlns:cx8="http://schemas.microsoft.com/office/drawing/2016/5/14/chartex" xmlns:cx7="http://schemas.microsoft.com/office/drawing/2016/5/13/chartex" xmlns:cx6="http://schemas.microsoft.com/office/drawing/2016/5/12/chartex" xmlns:cx5="http://schemas.microsoft.com/office/drawing/2016/5/11/chartex" xmlns:cx4="http://schemas.microsoft.com/office/drawing/2016/5/10/chartex" xmlns:cx3="http://schemas.microsoft.com/office/drawing/2016/5/9/chartex" xmlns:cx2="http://schemas.microsoft.com/office/drawing/2015/10/21/chartex" xmlns:cx1="http://schemas.microsoft.com/office/drawing/2015/9/8/chartex">
                 <w:pict>
                   <v:group w14:anchorId="0A80EFB9" id="Gruppe 2" o:spid="_x0000_s1026" style="position:absolute;margin-left:0;margin-top:0;width:172.8pt;height:718.55pt;z-index:-251662336;mso-width-percent:330;mso-height-percent:950;mso-left-percent:40;mso-position-horizontal-relative:page;mso-position-vertical:center;mso-position-vertical-relative:page;mso-width-percent:330;mso-height-percent:950;mso-left-percent:40" coordsize="21945,91257" o:gfxdata="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">
                     <v:rect id="Rechteck 3" o:spid="_x0000_s1027" style="position:absolute;width:1945;height:91257;visibility:visible;mso-wrap-style:square;v-text-anchor:middle" o:gfxdata="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" fillcolor="#44546a [3215]" stroked="f" strokeweight="1pt"/>
@@ -3609,6 +3611,7 @@
           <w:r>
             <w:rPr>
               <w:noProof/>
+              <w:lang w:val="en-US" w:eastAsia="en-US"/>
             </w:rPr>
             <w:drawing>
               <wp:anchor distT="0" distB="0" distL="114300" distR="114300" simplePos="0" relativeHeight="251658240" behindDoc="0" locked="0" layoutInCell="1" allowOverlap="1">
@@ -3753,6 +3756,7 @@
                                     <w:dataBinding w:prefixMappings="xmlns:ns0='http://purl.org/dc/elements/1.1/' xmlns:ns1='http://schemas.openxmlformats.org/package/2006/metadata/core-properties' " w:xpath="/ns1:coreProperties[1]/ns0:creator[1]" w:storeItemID="{6C3C8BC8-F283-45AE-878A-BAB7291924A1}"/>
                                     <w:text/>
                                   </w:sdtPr>
+                                  <w:sdtEndPr/>
                                   <w:sdtContent>
                                     <w:r>
                                       <w:rPr>
@@ -3788,6 +3792,7 @@
                                     <w:dataBinding w:prefixMappings="xmlns:ns0='http://schemas.openxmlformats.org/officeDocument/2006/extended-properties' " w:xpath="/ns0:Properties[1]/ns0:Company[1]" w:storeItemID="{6668398D-A668-4E3E-A5EB-62B293D839F1}"/>
                                     <w:text/>
                                   </w:sdtPr>
+                                  <w:sdtEndPr/>
                                   <w:sdtContent>
                                     <w:r>
                                       <w:rPr>
@@ -3821,7 +3826,7 @@
                   </wp:anchor>
                 </w:drawing>
               </mc:Choice>
-              <mc:Fallback>
+              <mc:Fallback xmlns:w16cid="http://schemas.microsoft.com/office/word/2016/wordml/cid" xmlns:am3d="http://schemas.microsoft.com/office/drawing/2017/model3d" xmlns:aink="http://schemas.microsoft.com/office/drawing/2016/ink" xmlns:cx8="http://schemas.microsoft.com/office/drawing/2016/5/14/chartex" xmlns:cx7="http://schemas.microsoft.com/office/drawing/2016/5/13/chartex" xmlns:cx6="http://schemas.microsoft.com/office/drawing/2016/5/12/chartex" xmlns:cx5="http://schemas.microsoft.com/office/drawing/2016/5/11/chartex" xmlns:cx4="http://schemas.microsoft.com/office/drawing/2016/5/10/chartex" xmlns:cx3="http://schemas.microsoft.com/office/drawing/2016/5/9/chartex" xmlns:cx2="http://schemas.microsoft.com/office/drawing/2015/10/21/chartex" xmlns:cx1="http://schemas.microsoft.com/office/drawing/2015/9/8/chartex">
                 <w:pict>
                   <v:shapetype w14:anchorId="396A6FCC" id="_x0000_t202" coordsize="21600,21600" o:spt="202" path="m,l,21600r21600,l21600,xe">
                     <v:stroke joinstyle="miter"/>
@@ -4000,6 +4005,7 @@
                                     <w:dataBinding w:prefixMappings="xmlns:ns0='http://purl.org/dc/elements/1.1/' xmlns:ns1='http://schemas.openxmlformats.org/package/2006/metadata/core-properties' " w:xpath="/ns1:coreProperties[1]/ns0:subject[1]" w:storeItemID="{6C3C8BC8-F283-45AE-878A-BAB7291924A1}"/>
                                     <w:text/>
                                   </w:sdtPr>
+                                  <w:sdtEndPr/>
                                   <w:sdtContent>
                                     <w:r>
                                       <w:rPr>
@@ -4038,6 +4044,7 @@
                                     <w:dataBinding w:prefixMappings="xmlns:ns0='http://purl.org/dc/elements/1.1/' xmlns:ns1='http://schemas.openxmlformats.org/package/2006/metadata/core-properties' " w:xpath="/ns1:coreProperties[1]/ns0:title[1]" w:storeItemID="{6C3C8BC8-F283-45AE-878A-BAB7291924A1}"/>
                                     <w:text/>
                                   </w:sdtPr>
+                                  <w:sdtEndPr/>
                                   <w:sdtContent>
                                     <w:r>
                                       <w:rPr>
@@ -4076,7 +4083,7 @@
                   </wp:anchor>
                 </w:drawing>
               </mc:Choice>
-              <mc:Fallback>
+              <mc:Fallback xmlns:w16cid="http://schemas.microsoft.com/office/word/2016/wordml/cid" xmlns:am3d="http://schemas.microsoft.com/office/drawing/2017/model3d" xmlns:aink="http://schemas.microsoft.com/office/drawing/2016/ink" xmlns:cx8="http://schemas.microsoft.com/office/drawing/2016/5/14/chartex" xmlns:cx7="http://schemas.microsoft.com/office/drawing/2016/5/13/chartex" xmlns:cx6="http://schemas.microsoft.com/office/drawing/2016/5/12/chartex" xmlns:cx5="http://schemas.microsoft.com/office/drawing/2016/5/11/chartex" xmlns:cx4="http://schemas.microsoft.com/office/drawing/2016/5/10/chartex" xmlns:cx3="http://schemas.microsoft.com/office/drawing/2016/5/9/chartex" xmlns:cx2="http://schemas.microsoft.com/office/drawing/2015/10/21/chartex" xmlns:cx1="http://schemas.microsoft.com/office/drawing/2015/9/8/chartex">
                 <w:pict>
                   <v:shape w14:anchorId="66F56F95" id="Textfeld 1" o:spid="_x0000_s1056" type="#_x0000_t202" style="position:absolute;left:0;text-align:left;margin-left:0;margin-top:0;width:296.25pt;height:84.2pt;z-index:251655168;visibility:visible;mso-wrap-style:square;mso-width-percent:0;mso-height-percent:0;mso-left-percent:420;mso-top-percent:175;mso-wrap-distance-left:9pt;mso-wrap-distance-top:0;mso-wrap-distance-right:9pt;mso-wrap-distance-bottom:0;mso-position-horizontal-relative:page;mso-position-vertical-relative:page;mso-width-percent:0;mso-height-percent:0;mso-left-percent:420;mso-top-percent:175;mso-width-relative:page;mso-height-relative:margin;v-text-anchor:top" o:gfxdata="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" filled="f" stroked="f" strokeweight=".5pt">
                     <v:textbox inset="0,0,0,0">
@@ -4188,6 +4195,7 @@
           <w:docPartUnique/>
         </w:docPartObj>
       </w:sdtPr>
+      <w:sdtEndPr/>
       <w:sdtContent>
         <w:p>
           <w:pPr>
@@ -5023,6 +5031,7 @@
       <w:r>
         <w:rPr>
           <w:noProof/>
+          <w:lang w:val="en-US" w:eastAsia="en-US"/>
         </w:rPr>
         <w:drawing>
           <wp:anchor distT="0" distB="0" distL="114300" distR="114300" simplePos="0" relativeHeight="251660288" behindDoc="1" locked="0" layoutInCell="1" allowOverlap="1" wp14:anchorId="550AAF3B">
@@ -5135,6 +5144,7 @@
       <w:r>
         <w:rPr>
           <w:noProof/>
+          <w:lang w:val="en-US" w:eastAsia="en-US"/>
         </w:rPr>
         <mc:AlternateContent>
           <mc:Choice Requires="wps">
@@ -5195,7 +5205,7 @@
               </wp:anchor>
             </w:drawing>
           </mc:Choice>
-          <mc:Fallback>
+          <mc:Fallback xmlns:w16cid="http://schemas.microsoft.com/office/word/2016/wordml/cid" xmlns:am3d="http://schemas.microsoft.com/office/drawing/2017/model3d" xmlns:aink="http://schemas.microsoft.com/office/drawing/2016/ink" xmlns:cx8="http://schemas.microsoft.com/office/drawing/2016/5/14/chartex" xmlns:cx7="http://schemas.microsoft.com/office/drawing/2016/5/13/chartex" xmlns:cx6="http://schemas.microsoft.com/office/drawing/2016/5/12/chartex" xmlns:cx5="http://schemas.microsoft.com/office/drawing/2016/5/11/chartex" xmlns:cx4="http://schemas.microsoft.com/office/drawing/2016/5/10/chartex" xmlns:cx3="http://schemas.microsoft.com/office/drawing/2016/5/9/chartex" xmlns:cx2="http://schemas.microsoft.com/office/drawing/2015/10/21/chartex" xmlns:cx1="http://schemas.microsoft.com/office/drawing/2015/9/8/chartex">
             <w:pict>
               <v:shapetype w14:anchorId="6D66DDBC" id="_x0000_t32" coordsize="21600,21600" o:spt="32" o:oned="t" path="m,l21600,21600e" filled="f">
                 <v:path arrowok="t" fillok="f" o:connecttype="none"/>
@@ -5214,6 +5224,7 @@
       <w:r>
         <w:rPr>
           <w:noProof/>
+          <w:lang w:val="en-US" w:eastAsia="en-US"/>
         </w:rPr>
         <w:drawing>
           <wp:anchor distT="0" distB="0" distL="114300" distR="114300" simplePos="0" relativeHeight="251662336" behindDoc="1" locked="0" layoutInCell="1" allowOverlap="1" wp14:anchorId="0AD4D55D">
@@ -5282,6 +5293,7 @@
       <w:r>
         <w:rPr>
           <w:noProof/>
+          <w:lang w:val="en-US" w:eastAsia="en-US"/>
         </w:rPr>
         <mc:AlternateContent>
           <mc:Choice Requires="wps">
@@ -5351,7 +5363,7 @@
               </wp:anchor>
             </w:drawing>
           </mc:Choice>
-          <mc:Fallback>
+          <mc:Fallback xmlns:w16cid="http://schemas.microsoft.com/office/word/2016/wordml/cid" xmlns:am3d="http://schemas.microsoft.com/office/drawing/2017/model3d" xmlns:aink="http://schemas.microsoft.com/office/drawing/2016/ink" xmlns:cx8="http://schemas.microsoft.com/office/drawing/2016/5/14/chartex" xmlns:cx7="http://schemas.microsoft.com/office/drawing/2016/5/13/chartex" xmlns:cx6="http://schemas.microsoft.com/office/drawing/2016/5/12/chartex" xmlns:cx5="http://schemas.microsoft.com/office/drawing/2016/5/11/chartex" xmlns:cx4="http://schemas.microsoft.com/office/drawing/2016/5/10/chartex" xmlns:cx3="http://schemas.microsoft.com/office/drawing/2016/5/9/chartex" xmlns:cx2="http://schemas.microsoft.com/office/drawing/2015/10/21/chartex" xmlns:cx1="http://schemas.microsoft.com/office/drawing/2015/9/8/chartex">
             <w:pict>
               <v:shape w14:anchorId="29BA021A" id="Gerade Verbindung mit Pfeil 38" o:spid="_x0000_s1026" type="#_x0000_t32" style="position:absolute;margin-left:340.9pt;margin-top:140.95pt;width:0;height:26.5pt;z-index:-251652096;visibility:visible;mso-wrap-style:square;mso-width-percent:0;mso-height-percent:0;mso-wrap-distance-left:9pt;mso-wrap-distance-top:0;mso-wrap-distance-right:9pt;mso-wrap-distance-bottom:0;mso-position-horizontal:absolute;mso-position-horizontal-relative:text;mso-position-vertical:absolute;mso-position-vertical-relative:text;mso-width-percent:0;mso-height-percent:0;mso-width-relative:margin;mso-height-relative:margin" o:gfxdata="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" strokecolor="#5b9bd5 [3204]" strokeweight="3pt">
                 <v:stroke endarrow="block" joinstyle="miter"/>
@@ -5364,6 +5376,7 @@
       <w:r>
         <w:rPr>
           <w:noProof/>
+          <w:lang w:val="en-US" w:eastAsia="en-US"/>
         </w:rPr>
         <mc:AlternateContent>
           <mc:Choice Requires="wps">
@@ -5444,7 +5457,7 @@
               </wp:anchor>
             </w:drawing>
           </mc:Choice>
-          <mc:Fallback>
+          <mc:Fallback xmlns:w16cid="http://schemas.microsoft.com/office/word/2016/wordml/cid" xmlns:am3d="http://schemas.microsoft.com/office/drawing/2017/model3d" xmlns:aink="http://schemas.microsoft.com/office/drawing/2016/ink" xmlns:cx8="http://schemas.microsoft.com/office/drawing/2016/5/14/chartex" xmlns:cx7="http://schemas.microsoft.com/office/drawing/2016/5/13/chartex" xmlns:cx6="http://schemas.microsoft.com/office/drawing/2016/5/12/chartex" xmlns:cx5="http://schemas.microsoft.com/office/drawing/2016/5/11/chartex" xmlns:cx4="http://schemas.microsoft.com/office/drawing/2016/5/10/chartex" xmlns:cx3="http://schemas.microsoft.com/office/drawing/2016/5/9/chartex" xmlns:cx2="http://schemas.microsoft.com/office/drawing/2015/10/21/chartex" xmlns:cx1="http://schemas.microsoft.com/office/drawing/2015/9/8/chartex">
             <w:pict>
               <v:rect w14:anchorId="1166D30B" id="Rechteck 41" o:spid="_x0000_s1026" style="position:absolute;margin-left:349.15pt;margin-top:135.7pt;width:145.5pt;height:42.75pt;z-index:-251650048;visibility:visible;mso-wrap-style:square;mso-width-percent:0;mso-height-percent:0;mso-wrap-distance-left:9pt;mso-wrap-distance-top:0;mso-wrap-distance-right:9pt;mso-wrap-distance-bottom:0;mso-position-horizontal:absolute;mso-position-horizontal-relative:text;mso-position-vertical:absolute;mso-position-vertical-relative:text;mso-width-percent:0;mso-height-percent:0;mso-width-relative:margin;mso-height-relative:margin;v-text-anchor:middle" o:gfxdata="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" filled="f" strokecolor="#1f4d78 [1604]" strokeweight="1pt">
                 <v:stroke opacity="0"/>
@@ -5478,6 +5491,7 @@
       <w:r>
         <w:rPr>
           <w:noProof/>
+          <w:lang w:val="en-US" w:eastAsia="en-US"/>
         </w:rPr>
         <mc:AlternateContent>
           <mc:Choice Requires="wps">
@@ -5546,7 +5560,7 @@
               </wp:anchor>
             </w:drawing>
           </mc:Choice>
-          <mc:Fallback>
+          <mc:Fallback xmlns:w16cid="http://schemas.microsoft.com/office/word/2016/wordml/cid" xmlns:am3d="http://schemas.microsoft.com/office/drawing/2017/model3d" xmlns:aink="http://schemas.microsoft.com/office/drawing/2016/ink" xmlns:cx8="http://schemas.microsoft.com/office/drawing/2016/5/14/chartex" xmlns:cx7="http://schemas.microsoft.com/office/drawing/2016/5/13/chartex" xmlns:cx6="http://schemas.microsoft.com/office/drawing/2016/5/12/chartex" xmlns:cx5="http://schemas.microsoft.com/office/drawing/2016/5/11/chartex" xmlns:cx4="http://schemas.microsoft.com/office/drawing/2016/5/10/chartex" xmlns:cx3="http://schemas.microsoft.com/office/drawing/2016/5/9/chartex" xmlns:cx2="http://schemas.microsoft.com/office/drawing/2015/10/21/chartex" xmlns:cx1="http://schemas.microsoft.com/office/drawing/2015/9/8/chartex">
             <w:pict>
               <v:shape id="Textfeld 44" o:spid="_x0000_s1057" type="#_x0000_t202" style="position:absolute;left:0;text-align:left;margin-left:14.7pt;margin-top:11.8pt;width:89.25pt;height:24pt;z-index:251667456;visibility:visible;mso-wrap-style:square;mso-width-percent:0;mso-height-percent:0;mso-wrap-distance-left:9pt;mso-wrap-distance-top:0;mso-wrap-distance-right:9pt;mso-wrap-distance-bottom:0;mso-position-horizontal:absolute;mso-position-horizontal-relative:text;mso-position-vertical:absolute;mso-position-vertical-relative:text;mso-width-percent:0;mso-height-percent:0;mso-width-relative:margin;mso-height-relative:margin;v-text-anchor:top" o:gfxdata="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" fillcolor="white [3201]" strokeweight=".5pt">
                 <v:textbox>
@@ -5567,6 +5581,10 @@
         </mc:AlternateContent>
       </w:r>
       <w:r>
+        <w:rPr>
+          <w:noProof/>
+          <w:lang w:val="en-US" w:eastAsia="en-US"/>
+        </w:rPr>
         <mc:AlternateContent>
           <mc:Choice Requires="wps">
             <w:drawing>
@@ -5634,7 +5652,7 @@
               </wp:anchor>
             </w:drawing>
           </mc:Choice>
-          <mc:Fallback>
+          <mc:Fallback xmlns:w16cid="http://schemas.microsoft.com/office/word/2016/wordml/cid" xmlns:am3d="http://schemas.microsoft.com/office/drawing/2017/model3d" xmlns:aink="http://schemas.microsoft.com/office/drawing/2016/ink" xmlns:cx8="http://schemas.microsoft.com/office/drawing/2016/5/14/chartex" xmlns:cx7="http://schemas.microsoft.com/office/drawing/2016/5/13/chartex" xmlns:cx6="http://schemas.microsoft.com/office/drawing/2016/5/12/chartex" xmlns:cx5="http://schemas.microsoft.com/office/drawing/2016/5/11/chartex" xmlns:cx4="http://schemas.microsoft.com/office/drawing/2016/5/10/chartex" xmlns:cx3="http://schemas.microsoft.com/office/drawing/2016/5/9/chartex" xmlns:cx2="http://schemas.microsoft.com/office/drawing/2015/10/21/chartex" xmlns:cx1="http://schemas.microsoft.com/office/drawing/2015/9/8/chartex">
             <w:pict>
               <v:shape w14:anchorId="3B91E216" id="Textfeld 47" o:spid="_x0000_s1058" type="#_x0000_t202" style="position:absolute;left:0;text-align:left;margin-left:120.75pt;margin-top:9.3pt;width:85.5pt;height:31.5pt;z-index:251670528;visibility:visible;mso-wrap-style:square;mso-width-percent:0;mso-height-percent:0;mso-wrap-distance-left:9pt;mso-wrap-distance-top:0;mso-wrap-distance-right:9pt;mso-wrap-distance-bottom:0;mso-position-horizontal:absolute;mso-position-horizontal-relative:text;mso-position-vertical:absolute;mso-position-vertical-relative:text;mso-width-percent:0;mso-height-percent:0;mso-width-relative:margin;mso-height-relative:margin;v-text-anchor:top" o:gfxdata="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" fillcolor="white [3201]" strokeweight=".5pt">
                 <v:textbox>
@@ -5655,6 +5673,10 @@
         </mc:AlternateContent>
       </w:r>
       <w:r>
+        <w:rPr>
+          <w:noProof/>
+          <w:lang w:val="en-US" w:eastAsia="en-US"/>
+        </w:rPr>
         <mc:AlternateContent>
           <mc:Choice Requires="wps">
             <w:drawing>
@@ -5722,7 +5744,7 @@
               </wp:anchor>
             </w:drawing>
           </mc:Choice>
-          <mc:Fallback>
+          <mc:Fallback xmlns:w16cid="http://schemas.microsoft.com/office/word/2016/wordml/cid" xmlns:am3d="http://schemas.microsoft.com/office/drawing/2017/model3d" xmlns:aink="http://schemas.microsoft.com/office/drawing/2016/ink" xmlns:cx8="http://schemas.microsoft.com/office/drawing/2016/5/14/chartex" xmlns:cx7="http://schemas.microsoft.com/office/drawing/2016/5/13/chartex" xmlns:cx6="http://schemas.microsoft.com/office/drawing/2016/5/12/chartex" xmlns:cx5="http://schemas.microsoft.com/office/drawing/2016/5/11/chartex" xmlns:cx4="http://schemas.microsoft.com/office/drawing/2016/5/10/chartex" xmlns:cx3="http://schemas.microsoft.com/office/drawing/2016/5/9/chartex" xmlns:cx2="http://schemas.microsoft.com/office/drawing/2015/10/21/chartex" xmlns:cx1="http://schemas.microsoft.com/office/drawing/2015/9/8/chartex">
             <w:pict>
               <v:shape w14:anchorId="3B91E216" id="Textfeld 49" o:spid="_x0000_s1059" type="#_x0000_t202" style="position:absolute;left:0;text-align:left;margin-left:331.05pt;margin-top:12.15pt;width:92.25pt;height:21.45pt;z-index:251673600;visibility:visible;mso-wrap-style:square;mso-width-percent:0;mso-height-percent:0;mso-wrap-distance-left:9pt;mso-wrap-distance-top:0;mso-wrap-distance-right:9pt;mso-wrap-distance-bottom:0;mso-position-horizontal:absolute;mso-position-horizontal-relative:text;mso-position-vertical:absolute;mso-position-vertical-relative:text;mso-width-percent:0;mso-height-percent:0;mso-width-relative:margin;mso-height-relative:margin;v-text-anchor:top" o:gfxdata="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" fillcolor="white [3201]" strokeweight=".5pt">
                 <v:textbox>
@@ -5743,6 +5765,10 @@
         </mc:AlternateContent>
       </w:r>
       <w:r>
+        <w:rPr>
+          <w:noProof/>
+          <w:lang w:val="en-US" w:eastAsia="en-US"/>
+        </w:rPr>
         <mc:AlternateContent>
           <mc:Choice Requires="wps">
             <w:drawing>
@@ -5812,7 +5838,7 @@
               </wp:anchor>
             </w:drawing>
           </mc:Choice>
-          <mc:Fallback>
+          <mc:Fallback xmlns:w16cid="http://schemas.microsoft.com/office/word/2016/wordml/cid" xmlns:am3d="http://schemas.microsoft.com/office/drawing/2017/model3d" xmlns:aink="http://schemas.microsoft.com/office/drawing/2016/ink" xmlns:cx8="http://schemas.microsoft.com/office/drawing/2016/5/14/chartex" xmlns:cx7="http://schemas.microsoft.com/office/drawing/2016/5/13/chartex" xmlns:cx6="http://schemas.microsoft.com/office/drawing/2016/5/12/chartex" xmlns:cx5="http://schemas.microsoft.com/office/drawing/2016/5/11/chartex" xmlns:cx4="http://schemas.microsoft.com/office/drawing/2016/5/10/chartex" xmlns:cx3="http://schemas.microsoft.com/office/drawing/2016/5/9/chartex" xmlns:cx2="http://schemas.microsoft.com/office/drawing/2015/10/21/chartex" xmlns:cx1="http://schemas.microsoft.com/office/drawing/2015/9/8/chartex">
             <w:pict>
               <v:shape w14:anchorId="3B91E216" id="Textfeld 51" o:spid="_x0000_s1060" type="#_x0000_t202" style="position:absolute;left:0;text-align:left;margin-left:212.8pt;margin-top:12.15pt;width:110.25pt;height:21.5pt;z-index:251676672;visibility:visible;mso-wrap-style:square;mso-width-percent:0;mso-height-percent:0;mso-wrap-distance-left:9pt;mso-wrap-distance-top:0;mso-wrap-distance-right:9pt;mso-wrap-distance-bottom:0;mso-position-horizontal:absolute;mso-position-horizontal-relative:text;mso-position-vertical:absolute;mso-position-vertical-relative:text;mso-width-percent:0;mso-height-percent:0;mso-width-relative:margin;mso-height-relative:margin;v-text-anchor:top" o:gfxdata="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" fillcolor="white [3201]" strokeweight=".5pt">
                 <v:textbox>
@@ -5843,6 +5869,7 @@
       <w:r>
         <w:rPr>
           <w:noProof/>
+          <w:lang w:val="en-US" w:eastAsia="en-US"/>
         </w:rPr>
         <mc:AlternateContent>
           <mc:Choice Requires="wps">
@@ -5906,7 +5933,7 @@
               </wp:anchor>
             </w:drawing>
           </mc:Choice>
-          <mc:Fallback>
+          <mc:Fallback xmlns:w16cid="http://schemas.microsoft.com/office/word/2016/wordml/cid" xmlns:am3d="http://schemas.microsoft.com/office/drawing/2017/model3d" xmlns:aink="http://schemas.microsoft.com/office/drawing/2016/ink" xmlns:cx8="http://schemas.microsoft.com/office/drawing/2016/5/14/chartex" xmlns:cx7="http://schemas.microsoft.com/office/drawing/2016/5/13/chartex" xmlns:cx6="http://schemas.microsoft.com/office/drawing/2016/5/12/chartex" xmlns:cx5="http://schemas.microsoft.com/office/drawing/2016/5/11/chartex" xmlns:cx4="http://schemas.microsoft.com/office/drawing/2016/5/10/chartex" xmlns:cx3="http://schemas.microsoft.com/office/drawing/2016/5/9/chartex" xmlns:cx2="http://schemas.microsoft.com/office/drawing/2015/10/21/chartex" xmlns:cx1="http://schemas.microsoft.com/office/drawing/2015/9/8/chartex">
             <w:pict>
               <v:shape w14:anchorId="10C00FA7" id="Gerade Verbindung mit Pfeil 46" o:spid="_x0000_s1026" type="#_x0000_t32" style="position:absolute;margin-left:57.05pt;margin-top:11.6pt;width:27.95pt;height:37.6pt;z-index:251668480;visibility:visible;mso-wrap-style:square;mso-width-percent:0;mso-height-percent:0;mso-wrap-distance-left:9pt;mso-wrap-distance-top:0;mso-wrap-distance-right:9pt;mso-wrap-distance-bottom:0;mso-position-horizontal:absolute;mso-position-horizontal-relative:text;mso-position-vertical:absolute;mso-position-vertical-relative:text;mso-width-percent:0;mso-height-percent:0;mso-width-relative:margin;mso-height-relative:margin" o:gfxdata="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" strokecolor="black [3213]" strokeweight="2pt">
                 <v:stroke endarrow="block" joinstyle="miter"/>
@@ -5916,6 +5943,10 @@
         </mc:AlternateContent>
       </w:r>
       <w:r>
+        <w:rPr>
+          <w:noProof/>
+          <w:lang w:val="en-US" w:eastAsia="en-US"/>
+        </w:rPr>
         <mc:AlternateContent>
           <mc:Choice Requires="wps">
             <w:drawing>
@@ -5978,7 +6009,7 @@
               </wp:anchor>
             </w:drawing>
           </mc:Choice>
-          <mc:Fallback>
+          <mc:Fallback xmlns:w16cid="http://schemas.microsoft.com/office/word/2016/wordml/cid" xmlns:am3d="http://schemas.microsoft.com/office/drawing/2017/model3d" xmlns:aink="http://schemas.microsoft.com/office/drawing/2016/ink" xmlns:cx8="http://schemas.microsoft.com/office/drawing/2016/5/14/chartex" xmlns:cx7="http://schemas.microsoft.com/office/drawing/2016/5/13/chartex" xmlns:cx6="http://schemas.microsoft.com/office/drawing/2016/5/12/chartex" xmlns:cx5="http://schemas.microsoft.com/office/drawing/2016/5/11/chartex" xmlns:cx4="http://schemas.microsoft.com/office/drawing/2016/5/10/chartex" xmlns:cx3="http://schemas.microsoft.com/office/drawing/2016/5/9/chartex" xmlns:cx2="http://schemas.microsoft.com/office/drawing/2015/10/21/chartex" xmlns:cx1="http://schemas.microsoft.com/office/drawing/2015/9/8/chartex">
             <w:pict>
               <v:shape w14:anchorId="25E42380" id="Gerade Verbindung mit Pfeil 52" o:spid="_x0000_s1026" type="#_x0000_t32" style="position:absolute;margin-left:143.75pt;margin-top:11.6pt;width:124.05pt;height:47.3pt;flip:x;z-index:251677696;visibility:visible;mso-wrap-style:square;mso-width-percent:0;mso-height-percent:0;mso-wrap-distance-left:9pt;mso-wrap-distance-top:0;mso-wrap-distance-right:9pt;mso-wrap-distance-bottom:0;mso-position-horizontal:absolute;mso-position-horizontal-relative:text;mso-position-vertical:absolute;mso-position-vertical-relative:text;mso-width-percent:0;mso-height-percent:0;mso-width-relative:margin;mso-height-relative:margin" o:gfxdata="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" strokecolor="black [3213]" strokeweight="2pt">
                 <v:stroke endarrow="block" joinstyle="miter"/>
@@ -5988,6 +6019,10 @@
         </mc:AlternateContent>
       </w:r>
       <w:r>
+        <w:rPr>
+          <w:noProof/>
+          <w:lang w:val="en-US" w:eastAsia="en-US"/>
+        </w:rPr>
         <mc:AlternateContent>
           <mc:Choice Requires="wps">
             <w:drawing>
@@ -6050,7 +6085,7 @@
               </wp:anchor>
             </w:drawing>
           </mc:Choice>
-          <mc:Fallback>
+          <mc:Fallback xmlns:w16cid="http://schemas.microsoft.com/office/word/2016/wordml/cid" xmlns:am3d="http://schemas.microsoft.com/office/drawing/2017/model3d" xmlns:aink="http://schemas.microsoft.com/office/drawing/2016/ink" xmlns:cx8="http://schemas.microsoft.com/office/drawing/2016/5/14/chartex" xmlns:cx7="http://schemas.microsoft.com/office/drawing/2016/5/13/chartex" xmlns:cx6="http://schemas.microsoft.com/office/drawing/2016/5/12/chartex" xmlns:cx5="http://schemas.microsoft.com/office/drawing/2016/5/11/chartex" xmlns:cx4="http://schemas.microsoft.com/office/drawing/2016/5/10/chartex" xmlns:cx3="http://schemas.microsoft.com/office/drawing/2016/5/9/chartex" xmlns:cx2="http://schemas.microsoft.com/office/drawing/2015/10/21/chartex" xmlns:cx1="http://schemas.microsoft.com/office/drawing/2015/9/8/chartex">
             <w:pict>
               <v:shape w14:anchorId="41C6DA98" id="Gerade Verbindung mit Pfeil 50" o:spid="_x0000_s1026" type="#_x0000_t32" style="position:absolute;margin-left:345.25pt;margin-top:8.3pt;width:4.1pt;height:31.9pt;flip:x;z-index:251674624;visibility:visible;mso-wrap-style:square;mso-width-percent:0;mso-height-percent:0;mso-wrap-distance-left:9pt;mso-wrap-distance-top:0;mso-wrap-distance-right:9pt;mso-wrap-distance-bottom:0;mso-position-horizontal:absolute;mso-position-horizontal-relative:text;mso-position-vertical:absolute;mso-position-vertical-relative:text;mso-width-percent:0;mso-height-percent:0;mso-width-relative:margin;mso-height-relative:margin" o:gfxdata="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" strokecolor="black [3213]" strokeweight="2pt">
                 <v:stroke endarrow="block" joinstyle="miter"/>
@@ -6062,6 +6097,10 @@
     </w:p>
     <w:p>
       <w:r>
+        <w:rPr>
+          <w:noProof/>
+          <w:lang w:val="en-US" w:eastAsia="en-US"/>
+        </w:rPr>
         <mc:AlternateContent>
           <mc:Choice Requires="wps">
             <w:drawing>
@@ -6124,7 +6163,7 @@
               </wp:anchor>
             </w:drawing>
           </mc:Choice>
-          <mc:Fallback>
+          <mc:Fallback xmlns:w16cid="http://schemas.microsoft.com/office/word/2016/wordml/cid" xmlns:am3d="http://schemas.microsoft.com/office/drawing/2017/model3d" xmlns:aink="http://schemas.microsoft.com/office/drawing/2016/ink" xmlns:cx8="http://schemas.microsoft.com/office/drawing/2016/5/14/chartex" xmlns:cx7="http://schemas.microsoft.com/office/drawing/2016/5/13/chartex" xmlns:cx6="http://schemas.microsoft.com/office/drawing/2016/5/12/chartex" xmlns:cx5="http://schemas.microsoft.com/office/drawing/2016/5/11/chartex" xmlns:cx4="http://schemas.microsoft.com/office/drawing/2016/5/10/chartex" xmlns:cx3="http://schemas.microsoft.com/office/drawing/2016/5/9/chartex" xmlns:cx2="http://schemas.microsoft.com/office/drawing/2015/10/21/chartex" xmlns:cx1="http://schemas.microsoft.com/office/drawing/2015/9/8/chartex">
             <w:pict>
               <v:shape w14:anchorId="10AEFC9C" id="Gerade Verbindung mit Pfeil 48" o:spid="_x0000_s1026" type="#_x0000_t32" style="position:absolute;margin-left:110.65pt;margin-top:3.55pt;width:39.75pt;height:12.75pt;flip:x;z-index:251671552;visibility:visible;mso-wrap-style:square;mso-width-percent:0;mso-height-percent:0;mso-wrap-distance-left:9pt;mso-wrap-distance-top:0;mso-wrap-distance-right:9pt;mso-wrap-distance-bottom:0;mso-position-horizontal:absolute;mso-position-horizontal-relative:text;mso-position-vertical:absolute;mso-position-vertical-relative:text;mso-width-percent:0;mso-height-percent:0;mso-width-relative:margin;mso-height-relative:margin" o:gfxdata="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" strokecolor="black [3213]" strokeweight="2pt">
                 <v:stroke endarrow="block" joinstyle="miter"/>
@@ -6136,6 +6175,7 @@
       <w:r>
         <w:rPr>
           <w:noProof/>
+          <w:lang w:val="en-US" w:eastAsia="en-US"/>
         </w:rPr>
         <mc:AlternateContent>
           <mc:Choice Requires="wps">
@@ -6206,7 +6246,7 @@
               </wp:anchor>
             </w:drawing>
           </mc:Choice>
-          <mc:Fallback>
+          <mc:Fallback xmlns:w16cid="http://schemas.microsoft.com/office/word/2016/wordml/cid" xmlns:am3d="http://schemas.microsoft.com/office/drawing/2017/model3d" xmlns:aink="http://schemas.microsoft.com/office/drawing/2016/ink" xmlns:cx8="http://schemas.microsoft.com/office/drawing/2016/5/14/chartex" xmlns:cx7="http://schemas.microsoft.com/office/drawing/2016/5/13/chartex" xmlns:cx6="http://schemas.microsoft.com/office/drawing/2016/5/12/chartex" xmlns:cx5="http://schemas.microsoft.com/office/drawing/2016/5/11/chartex" xmlns:cx4="http://schemas.microsoft.com/office/drawing/2016/5/10/chartex" xmlns:cx3="http://schemas.microsoft.com/office/drawing/2016/5/9/chartex" xmlns:cx2="http://schemas.microsoft.com/office/drawing/2015/10/21/chartex" xmlns:cx1="http://schemas.microsoft.com/office/drawing/2015/9/8/chartex">
             <w:pict>
               <v:oval w14:anchorId="09B70328" id="Ellipse 58" o:spid="_x0000_s1026" style="position:absolute;margin-left:88.85pt;margin-top:11.75pt;width:15.75pt;height:16.5pt;z-index:251687936;visibility:visible;mso-wrap-style:square;mso-width-percent:0;mso-height-percent:0;mso-wrap-distance-left:9pt;mso-wrap-distance-top:0;mso-wrap-distance-right:9pt;mso-wrap-distance-bottom:0;mso-position-horizontal:absolute;mso-position-horizontal-relative:text;mso-position-vertical:absolute;mso-position-vertical-relative:text;mso-width-percent:0;mso-height-percent:0;mso-width-relative:margin;mso-height-relative:margin;v-text-anchor:middle" o:gfxdata="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" filled="f" strokecolor="#ed7d31 [3205]" strokeweight="2pt">
                 <v:stroke joinstyle="miter"/>
@@ -6220,6 +6260,7 @@
       <w:r>
         <w:rPr>
           <w:noProof/>
+          <w:lang w:val="en-US" w:eastAsia="en-US"/>
         </w:rPr>
         <w:drawing>
           <wp:anchor distT="0" distB="0" distL="114300" distR="114300" simplePos="0" relativeHeight="251665408" behindDoc="1" locked="0" layoutInCell="1" allowOverlap="1" wp14:anchorId="4004F9CD">
@@ -6280,6 +6321,10 @@
     </w:p>
     <w:p>
       <w:r>
+        <w:rPr>
+          <w:noProof/>
+          <w:lang w:val="en-US" w:eastAsia="en-US"/>
+        </w:rPr>
         <mc:AlternateContent>
           <mc:Choice Requires="wps">
             <w:drawing>
@@ -6347,7 +6392,7 @@
               </wp:anchor>
             </w:drawing>
           </mc:Choice>
-          <mc:Fallback>
+          <mc:Fallback xmlns:w16cid="http://schemas.microsoft.com/office/word/2016/wordml/cid" xmlns:am3d="http://schemas.microsoft.com/office/drawing/2017/model3d" xmlns:aink="http://schemas.microsoft.com/office/drawing/2016/ink" xmlns:cx8="http://schemas.microsoft.com/office/drawing/2016/5/14/chartex" xmlns:cx7="http://schemas.microsoft.com/office/drawing/2016/5/13/chartex" xmlns:cx6="http://schemas.microsoft.com/office/drawing/2016/5/12/chartex" xmlns:cx5="http://schemas.microsoft.com/office/drawing/2016/5/11/chartex" xmlns:cx4="http://schemas.microsoft.com/office/drawing/2016/5/10/chartex" xmlns:cx3="http://schemas.microsoft.com/office/drawing/2016/5/9/chartex" xmlns:cx2="http://schemas.microsoft.com/office/drawing/2015/10/21/chartex" xmlns:cx1="http://schemas.microsoft.com/office/drawing/2015/9/8/chartex">
             <w:pict>
               <v:shape w14:anchorId="3B91E216" id="Textfeld 53" o:spid="_x0000_s1061" type="#_x0000_t202" style="position:absolute;left:0;text-align:left;margin-left:13.95pt;margin-top:10.9pt;width:66pt;height:24pt;z-index:251679744;visibility:visible;mso-wrap-style:square;mso-width-percent:0;mso-height-percent:0;mso-wrap-distance-left:9pt;mso-wrap-distance-top:0;mso-wrap-distance-right:9pt;mso-wrap-distance-bottom:0;mso-position-horizontal:absolute;mso-position-horizontal-relative:text;mso-position-vertical:absolute;mso-position-vertical-relative:text;mso-width-percent:0;mso-height-percent:0;mso-width-relative:margin;mso-height-relative:margin;v-text-anchor:top" o:gfxdata="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" fillcolor="white [3201]" strokeweight=".5pt">
                 <v:textbox>
@@ -6370,6 +6415,7 @@
       <w:r>
         <w:rPr>
           <w:noProof/>
+          <w:lang w:val="en-US" w:eastAsia="en-US"/>
         </w:rPr>
         <mc:AlternateContent>
           <mc:Choice Requires="wps">
@@ -6440,7 +6486,7 @@
               </wp:anchor>
             </w:drawing>
           </mc:Choice>
-          <mc:Fallback>
+          <mc:Fallback xmlns:w16cid="http://schemas.microsoft.com/office/word/2016/wordml/cid" xmlns:am3d="http://schemas.microsoft.com/office/drawing/2017/model3d" xmlns:aink="http://schemas.microsoft.com/office/drawing/2016/ink" xmlns:cx8="http://schemas.microsoft.com/office/drawing/2016/5/14/chartex" xmlns:cx7="http://schemas.microsoft.com/office/drawing/2016/5/13/chartex" xmlns:cx6="http://schemas.microsoft.com/office/drawing/2016/5/12/chartex" xmlns:cx5="http://schemas.microsoft.com/office/drawing/2016/5/11/chartex" xmlns:cx4="http://schemas.microsoft.com/office/drawing/2016/5/10/chartex" xmlns:cx3="http://schemas.microsoft.com/office/drawing/2016/5/9/chartex" xmlns:cx2="http://schemas.microsoft.com/office/drawing/2015/10/21/chartex" xmlns:cx1="http://schemas.microsoft.com/office/drawing/2015/9/8/chartex">
             <w:pict>
               <v:oval w14:anchorId="1E0F04A5" id="Ellipse 55" o:spid="_x0000_s1026" style="position:absolute;margin-left:80.65pt;margin-top:7.9pt;width:33pt;height:33.75pt;z-index:251681792;visibility:visible;mso-wrap-style:square;mso-width-percent:0;mso-height-percent:0;mso-wrap-distance-left:9pt;mso-wrap-distance-top:0;mso-wrap-distance-right:9pt;mso-wrap-distance-bottom:0;mso-position-horizontal:absolute;mso-position-horizontal-relative:text;mso-position-vertical:absolute;mso-position-vertical-relative:text;mso-width-percent:0;mso-height-percent:0;mso-width-relative:margin;mso-height-relative:margin;v-text-anchor:middle" o:gfxdata="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" filled="f" strokecolor="#ed7d31 [3205]" strokeweight="2pt">
                 <v:stroke joinstyle="miter"/>
@@ -6452,6 +6498,7 @@
       <w:r>
         <w:rPr>
           <w:noProof/>
+          <w:lang w:val="en-US" w:eastAsia="en-US"/>
         </w:rPr>
         <mc:AlternateContent>
           <mc:Choice Requires="wps">
@@ -6519,7 +6566,7 @@
               </wp:anchor>
             </w:drawing>
           </mc:Choice>
-          <mc:Fallback>
+          <mc:Fallback xmlns:w16cid="http://schemas.microsoft.com/office/word/2016/wordml/cid" xmlns:am3d="http://schemas.microsoft.com/office/drawing/2017/model3d" xmlns:aink="http://schemas.microsoft.com/office/drawing/2016/ink" xmlns:cx8="http://schemas.microsoft.com/office/drawing/2016/5/14/chartex" xmlns:cx7="http://schemas.microsoft.com/office/drawing/2016/5/13/chartex" xmlns:cx6="http://schemas.microsoft.com/office/drawing/2016/5/12/chartex" xmlns:cx5="http://schemas.microsoft.com/office/drawing/2016/5/11/chartex" xmlns:cx4="http://schemas.microsoft.com/office/drawing/2016/5/10/chartex" xmlns:cx3="http://schemas.microsoft.com/office/drawing/2016/5/9/chartex" xmlns:cx2="http://schemas.microsoft.com/office/drawing/2015/10/21/chartex" xmlns:cx1="http://schemas.microsoft.com/office/drawing/2015/9/8/chartex">
             <w:pict>
               <v:oval w14:anchorId="7AF2777C" id="Ellipse 56" o:spid="_x0000_s1026" style="position:absolute;margin-left:110.75pt;margin-top:10.15pt;width:33pt;height:36.55pt;z-index:251683840;visibility:visible;mso-wrap-style:square;mso-height-percent:0;mso-wrap-distance-left:9pt;mso-wrap-distance-top:0;mso-wrap-distance-right:9pt;mso-wrap-distance-bottom:0;mso-position-horizontal:absolute;mso-position-horizontal-relative:text;mso-position-vertical:absolute;mso-position-vertical-relative:text;mso-height-percent:0;mso-height-relative:margin;v-text-anchor:middle" o:gfxdata="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" filled="f" strokecolor="#ed7d31 [3205]" strokeweight="2pt">
                 <v:stroke joinstyle="miter"/>
@@ -6531,6 +6578,7 @@
       <w:r>
         <w:rPr>
           <w:noProof/>
+          <w:lang w:val="en-US" w:eastAsia="en-US"/>
         </w:rPr>
         <mc:AlternateContent>
           <mc:Choice Requires="wps">
@@ -6601,7 +6649,7 @@
               </wp:anchor>
             </w:drawing>
           </mc:Choice>
-          <mc:Fallback>
+          <mc:Fallback xmlns:w16cid="http://schemas.microsoft.com/office/word/2016/wordml/cid" xmlns:am3d="http://schemas.microsoft.com/office/drawing/2017/model3d" xmlns:aink="http://schemas.microsoft.com/office/drawing/2016/ink" xmlns:cx8="http://schemas.microsoft.com/office/drawing/2016/5/14/chartex" xmlns:cx7="http://schemas.microsoft.com/office/drawing/2016/5/13/chartex" xmlns:cx6="http://schemas.microsoft.com/office/drawing/2016/5/12/chartex" xmlns:cx5="http://schemas.microsoft.com/office/drawing/2016/5/11/chartex" xmlns:cx4="http://schemas.microsoft.com/office/drawing/2016/5/10/chartex" xmlns:cx3="http://schemas.microsoft.com/office/drawing/2016/5/9/chartex" xmlns:cx2="http://schemas.microsoft.com/office/drawing/2015/10/21/chartex" xmlns:cx1="http://schemas.microsoft.com/office/drawing/2015/9/8/chartex">
             <w:pict>
               <v:oval w14:anchorId="236BF69A" id="Ellipse 57" o:spid="_x0000_s1026" style="position:absolute;margin-left:307.15pt;margin-top:10.35pt;width:61.5pt;height:38.25pt;z-index:251685888;visibility:visible;mso-wrap-style:square;mso-width-percent:0;mso-height-percent:0;mso-wrap-distance-left:9pt;mso-wrap-distance-top:0;mso-wrap-distance-right:9pt;mso-wrap-distance-bottom:0;mso-position-horizontal:absolute;mso-position-horizontal-relative:text;mso-position-vertical:absolute;mso-position-vertical-relative:text;mso-width-percent:0;mso-height-percent:0;mso-width-relative:margin;mso-height-relative:margin;v-text-anchor:middle" o:gfxdata="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" filled="f" strokecolor="#ed7d31 [3205]" strokeweight="2pt">
                 <v:stroke joinstyle="miter"/>
@@ -6614,6 +6662,10 @@
     <w:p/>
     <w:p>
       <w:r>
+        <w:rPr>
+          <w:noProof/>
+          <w:lang w:val="en-US" w:eastAsia="en-US"/>
+        </w:rPr>
         <mc:AlternateContent>
           <mc:Choice Requires="wps">
             <w:drawing>
@@ -6676,7 +6728,7 @@
               </wp:anchor>
             </w:drawing>
           </mc:Choice>
-          <mc:Fallback>
+          <mc:Fallback xmlns:w16cid="http://schemas.microsoft.com/office/word/2016/wordml/cid" xmlns:am3d="http://schemas.microsoft.com/office/drawing/2017/model3d" xmlns:aink="http://schemas.microsoft.com/office/drawing/2016/ink" xmlns:cx8="http://schemas.microsoft.com/office/drawing/2016/5/14/chartex" xmlns:cx7="http://schemas.microsoft.com/office/drawing/2016/5/13/chartex" xmlns:cx6="http://schemas.microsoft.com/office/drawing/2016/5/12/chartex" xmlns:cx5="http://schemas.microsoft.com/office/drawing/2016/5/11/chartex" xmlns:cx4="http://schemas.microsoft.com/office/drawing/2016/5/10/chartex" xmlns:cx3="http://schemas.microsoft.com/office/drawing/2016/5/9/chartex" xmlns:cx2="http://schemas.microsoft.com/office/drawing/2015/10/21/chartex" xmlns:cx1="http://schemas.microsoft.com/office/drawing/2015/9/8/chartex">
             <w:pict>
               <v:shape w14:anchorId="1B347468" id="Gerade Verbindung mit Pfeil 54" o:spid="_x0000_s1026" type="#_x0000_t32" style="position:absolute;margin-left:62.55pt;margin-top:10.1pt;width:7.5pt;height:48pt;z-index:251680768;visibility:visible;mso-wrap-style:square;mso-width-percent:0;mso-height-percent:0;mso-wrap-distance-left:9pt;mso-wrap-distance-top:0;mso-wrap-distance-right:9pt;mso-wrap-distance-bottom:0;mso-position-horizontal:absolute;mso-position-horizontal-relative:text;mso-position-vertical:absolute;mso-position-vertical-relative:text;mso-width-percent:0;mso-height-percent:0;mso-width-relative:margin;mso-height-relative:margin" o:gfxdata="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" strokecolor="black [3213]" strokeweight="2pt">
                 <v:stroke endarrow="block" joinstyle="miter"/>
@@ -6690,6 +6742,7 @@
       <w:r>
         <w:rPr>
           <w:noProof/>
+          <w:lang w:val="en-US" w:eastAsia="en-US"/>
         </w:rPr>
         <mc:AlternateContent>
           <mc:Choice Requires="wps">
@@ -6760,7 +6813,7 @@
               </wp:anchor>
             </w:drawing>
           </mc:Choice>
-          <mc:Fallback>
+          <mc:Fallback xmlns:w16cid="http://schemas.microsoft.com/office/word/2016/wordml/cid" xmlns:am3d="http://schemas.microsoft.com/office/drawing/2017/model3d" xmlns:aink="http://schemas.microsoft.com/office/drawing/2016/ink" xmlns:cx8="http://schemas.microsoft.com/office/drawing/2016/5/14/chartex" xmlns:cx7="http://schemas.microsoft.com/office/drawing/2016/5/13/chartex" xmlns:cx6="http://schemas.microsoft.com/office/drawing/2016/5/12/chartex" xmlns:cx5="http://schemas.microsoft.com/office/drawing/2016/5/11/chartex" xmlns:cx4="http://schemas.microsoft.com/office/drawing/2016/5/10/chartex" xmlns:cx3="http://schemas.microsoft.com/office/drawing/2016/5/9/chartex" xmlns:cx2="http://schemas.microsoft.com/office/drawing/2015/10/21/chartex" xmlns:cx1="http://schemas.microsoft.com/office/drawing/2015/9/8/chartex">
             <w:pict>
               <v:oval w14:anchorId="5C7EA72B" id="Ellipse 59" o:spid="_x0000_s1026" style="position:absolute;margin-left:62.5pt;margin-top:6.15pt;width:88.5pt;height:150.25pt;z-index:251689984;visibility:visible;mso-wrap-style:square;mso-width-percent:0;mso-height-percent:0;mso-wrap-distance-left:9pt;mso-wrap-distance-top:0;mso-wrap-distance-right:9pt;mso-wrap-distance-bottom:0;mso-position-horizontal:absolute;mso-position-horizontal-relative:text;mso-position-vertical:absolute;mso-position-vertical-relative:text;mso-width-percent:0;mso-height-percent:0;mso-width-relative:margin;mso-height-relative:margin;v-text-anchor:middle" o:gfxdata="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" filled="f" strokecolor="#ed7d31 [3205]" strokeweight="2pt">
                 <v:stroke joinstyle="miter"/>
@@ -8681,8 +8734,6 @@
             <w:r>
               <w:t xml:space="preserve">6kt </w:t>
             </w:r>
-            <w:bookmarkStart w:id="3" w:name="_GoBack"/>
-            <w:bookmarkEnd w:id="3"/>
             <w:r>
               <w:t>Mutter</w:t>
             </w:r>
@@ -9000,7 +9051,7 @@
           <w:sz w:val="32"/>
         </w:rPr>
       </w:pPr>
-      <w:bookmarkStart w:id="4" w:name="_Toc531780420"/>
+      <w:bookmarkStart w:id="3" w:name="_Toc531780420"/>
       <w:r>
         <w:br w:type="page"/>
       </w:r>
@@ -9013,17 +9064,17 @@
         <w:lastRenderedPageBreak/>
         <w:t>Software</w:t>
       </w:r>
-      <w:bookmarkEnd w:id="4"/>
+      <w:bookmarkEnd w:id="3"/>
     </w:p>
     <w:p>
       <w:pPr>
         <w:pStyle w:val="berschrift2"/>
       </w:pPr>
-      <w:bookmarkStart w:id="5" w:name="_Toc531780421"/>
+      <w:bookmarkStart w:id="4" w:name="_Toc531780421"/>
       <w:r>
         <w:t>Struktur</w:t>
       </w:r>
-      <w:bookmarkEnd w:id="5"/>
+      <w:bookmarkEnd w:id="4"/>
     </w:p>
     <w:p>
       <w:r>
@@ -9095,6 +9146,40 @@
         <w:t>. Wenn wir dann in der Grundposition sind und nun sowohl ein Glass als auch eine Flasche in der Vorrichtung steht so füllen wir die Flüssigkeit der Flasche ins Glass und fahren nachdem Vorgang wieder in die untere Endlage. Wenn wir wieder in der Grundposition sind kann der Vorgang von neuem starten.</w:t>
       </w:r>
     </w:p>
+    <w:p/>
+    <w:p/>
+    <w:p>
+      <w:r>
+        <w:object w:dxaOrig="6736" w:dyaOrig="20026">
+          <v:shapetype id="_x0000_t75" coordsize="21600,21600" o:spt="75" o:preferrelative="t" path="m@4@5l@4@11@9@11@9@5xe" filled="f" stroked="f">
+            <v:stroke joinstyle="miter"/>
+            <v:formulas>
+              <v:f eqn="if lineDrawn pixelLineWidth 0"/>
+              <v:f eqn="sum @0 1 0"/>
+              <v:f eqn="sum 0 0 @1"/>
+              <v:f eqn="prod @2 1 2"/>
+              <v:f eqn="prod @3 21600 pixelWidth"/>
+              <v:f eqn="prod @3 21600 pixelHeight"/>
+              <v:f eqn="sum @0 0 1"/>
+              <v:f eqn="prod @6 1 2"/>
+              <v:f eqn="prod @7 21600 pixelWidth"/>
+              <v:f eqn="sum @8 21600 0"/>
+              <v:f eqn="prod @7 21600 pixelHeight"/>
+              <v:f eqn="sum @10 21600 0"/>
+            </v:formulas>
+            <v:path o:extrusionok="f" gradientshapeok="t" o:connecttype="rect"/>
+            <o:lock v:ext="edit" aspectratio="t"/>
+          </v:shapetype>
+          <v:shape id="_x0000_i1025" type="#_x0000_t75" style="width:267.1pt;height:724.95pt" o:ole="">
+            <v:imagedata r:id="rId13" o:title=""/>
+          </v:shape>
+          <o:OLEObject Type="Embed" ProgID="Visio.Drawing.15" ShapeID="_x0000_i1025" DrawAspect="Content" ObjectID="_1612362478" r:id="rId14"/>
+        </w:object>
+      </w:r>
+      <w:bookmarkStart w:id="5" w:name="_GoBack"/>
+      <w:bookmarkEnd w:id="5"/>
+    </w:p>
+    <w:p/>
     <w:p/>
     <w:p>
       <w:pPr>
@@ -9412,6 +9497,7 @@
               <w14:uncheckedState w14:val="2610" w14:font="MS Gothic"/>
             </w14:checkbox>
           </w:sdtPr>
+          <w:sdtEndPr/>
           <w:sdtContent>
             <w:tc>
               <w:tcPr>
@@ -9437,6 +9523,7 @@
               <w14:uncheckedState w14:val="2610" w14:font="MS Gothic"/>
             </w14:checkbox>
           </w:sdtPr>
+          <w:sdtEndPr/>
           <w:sdtContent>
             <w:tc>
               <w:tcPr>
@@ -9509,6 +9596,7 @@
               <w14:uncheckedState w14:val="2610" w14:font="MS Gothic"/>
             </w14:checkbox>
           </w:sdtPr>
+          <w:sdtEndPr/>
           <w:sdtContent>
             <w:tc>
               <w:tcPr>
@@ -9534,6 +9622,7 @@
               <w14:uncheckedState w14:val="2610" w14:font="MS Gothic"/>
             </w14:checkbox>
           </w:sdtPr>
+          <w:sdtEndPr/>
           <w:sdtContent>
             <w:tc>
               <w:tcPr>
@@ -9609,6 +9698,7 @@
               <w14:uncheckedState w14:val="2610" w14:font="MS Gothic"/>
             </w14:checkbox>
           </w:sdtPr>
+          <w:sdtEndPr/>
           <w:sdtContent>
             <w:tc>
               <w:tcPr>
@@ -9634,6 +9724,7 @@
               <w14:uncheckedState w14:val="2610" w14:font="MS Gothic"/>
             </w14:checkbox>
           </w:sdtPr>
+          <w:sdtEndPr/>
           <w:sdtContent>
             <w:tc>
               <w:tcPr>
@@ -9706,6 +9797,7 @@
               <w14:uncheckedState w14:val="2610" w14:font="MS Gothic"/>
             </w14:checkbox>
           </w:sdtPr>
+          <w:sdtEndPr/>
           <w:sdtContent>
             <w:tc>
               <w:tcPr>
@@ -9731,6 +9823,7 @@
               <w14:uncheckedState w14:val="2610" w14:font="MS Gothic"/>
             </w14:checkbox>
           </w:sdtPr>
+          <w:sdtEndPr/>
           <w:sdtContent>
             <w:tc>
               <w:tcPr>
@@ -9806,6 +9899,7 @@
               <w14:uncheckedState w14:val="2610" w14:font="MS Gothic"/>
             </w14:checkbox>
           </w:sdtPr>
+          <w:sdtEndPr/>
           <w:sdtContent>
             <w:tc>
               <w:tcPr>
@@ -9831,6 +9925,7 @@
               <w14:uncheckedState w14:val="2610" w14:font="MS Gothic"/>
             </w14:checkbox>
           </w:sdtPr>
+          <w:sdtEndPr/>
           <w:sdtContent>
             <w:tc>
               <w:tcPr>
@@ -9903,6 +9998,7 @@
               <w14:uncheckedState w14:val="2610" w14:font="MS Gothic"/>
             </w14:checkbox>
           </w:sdtPr>
+          <w:sdtEndPr/>
           <w:sdtContent>
             <w:tc>
               <w:tcPr>
@@ -9928,6 +10024,7 @@
               <w14:uncheckedState w14:val="2610" w14:font="MS Gothic"/>
             </w14:checkbox>
           </w:sdtPr>
+          <w:sdtEndPr/>
           <w:sdtContent>
             <w:tc>
               <w:tcPr>
@@ -10003,6 +10100,7 @@
               <w14:uncheckedState w14:val="2610" w14:font="MS Gothic"/>
             </w14:checkbox>
           </w:sdtPr>
+          <w:sdtEndPr/>
           <w:sdtContent>
             <w:tc>
               <w:tcPr>
@@ -10028,6 +10126,7 @@
               <w14:uncheckedState w14:val="2610" w14:font="MS Gothic"/>
             </w14:checkbox>
           </w:sdtPr>
+          <w:sdtEndPr/>
           <w:sdtContent>
             <w:tc>
               <w:tcPr>
@@ -10100,6 +10199,7 @@
               <w14:uncheckedState w14:val="2610" w14:font="MS Gothic"/>
             </w14:checkbox>
           </w:sdtPr>
+          <w:sdtEndPr/>
           <w:sdtContent>
             <w:tc>
               <w:tcPr>
@@ -10125,6 +10225,7 @@
               <w14:uncheckedState w14:val="2610" w14:font="MS Gothic"/>
             </w14:checkbox>
           </w:sdtPr>
+          <w:sdtEndPr/>
           <w:sdtContent>
             <w:tc>
               <w:tcPr>
@@ -10200,6 +10301,7 @@
               <w14:uncheckedState w14:val="2610" w14:font="MS Gothic"/>
             </w14:checkbox>
           </w:sdtPr>
+          <w:sdtEndPr/>
           <w:sdtContent>
             <w:tc>
               <w:tcPr>
@@ -10225,6 +10327,7 @@
               <w14:uncheckedState w14:val="2610" w14:font="MS Gothic"/>
             </w14:checkbox>
           </w:sdtPr>
+          <w:sdtEndPr/>
           <w:sdtContent>
             <w:tc>
               <w:tcPr>
@@ -10348,6 +10451,7 @@
               <w14:uncheckedState w14:val="2610" w14:font="MS Gothic"/>
             </w14:checkbox>
           </w:sdtPr>
+          <w:sdtEndPr/>
           <w:sdtContent>
             <w:tc>
               <w:tcPr>
@@ -10373,6 +10477,7 @@
               <w14:uncheckedState w14:val="2610" w14:font="MS Gothic"/>
             </w14:checkbox>
           </w:sdtPr>
+          <w:sdtEndPr/>
           <w:sdtContent>
             <w:tc>
               <w:tcPr>
@@ -10445,6 +10550,7 @@
               <w14:uncheckedState w14:val="2610" w14:font="MS Gothic"/>
             </w14:checkbox>
           </w:sdtPr>
+          <w:sdtEndPr/>
           <w:sdtContent>
             <w:tc>
               <w:tcPr>
@@ -10470,6 +10576,7 @@
               <w14:uncheckedState w14:val="2610" w14:font="MS Gothic"/>
             </w14:checkbox>
           </w:sdtPr>
+          <w:sdtEndPr/>
           <w:sdtContent>
             <w:tc>
               <w:tcPr>
@@ -10542,6 +10649,7 @@
               <w14:uncheckedState w14:val="2610" w14:font="MS Gothic"/>
             </w14:checkbox>
           </w:sdtPr>
+          <w:sdtEndPr/>
           <w:sdtContent>
             <w:tc>
               <w:tcPr>
@@ -10567,6 +10675,7 @@
               <w14:uncheckedState w14:val="2610" w14:font="MS Gothic"/>
             </w14:checkbox>
           </w:sdtPr>
+          <w:sdtEndPr/>
           <w:sdtContent>
             <w:tc>
               <w:tcPr>
@@ -10639,6 +10748,7 @@
               <w14:uncheckedState w14:val="2610" w14:font="MS Gothic"/>
             </w14:checkbox>
           </w:sdtPr>
+          <w:sdtEndPr/>
           <w:sdtContent>
             <w:tc>
               <w:tcPr>
@@ -10664,6 +10774,7 @@
               <w14:uncheckedState w14:val="2610" w14:font="MS Gothic"/>
             </w14:checkbox>
           </w:sdtPr>
+          <w:sdtEndPr/>
           <w:sdtContent>
             <w:tc>
               <w:tcPr>
@@ -10736,6 +10847,7 @@
               <w14:uncheckedState w14:val="2610" w14:font="MS Gothic"/>
             </w14:checkbox>
           </w:sdtPr>
+          <w:sdtEndPr/>
           <w:sdtContent>
             <w:tc>
               <w:tcPr>
@@ -10761,6 +10873,7 @@
               <w14:uncheckedState w14:val="2610" w14:font="MS Gothic"/>
             </w14:checkbox>
           </w:sdtPr>
+          <w:sdtEndPr/>
           <w:sdtContent>
             <w:tc>
               <w:tcPr>
@@ -10833,6 +10946,7 @@
               <w14:uncheckedState w14:val="2610" w14:font="MS Gothic"/>
             </w14:checkbox>
           </w:sdtPr>
+          <w:sdtEndPr/>
           <w:sdtContent>
             <w:tc>
               <w:tcPr>
@@ -10858,6 +10972,7 @@
               <w14:uncheckedState w14:val="2610" w14:font="MS Gothic"/>
             </w14:checkbox>
           </w:sdtPr>
+          <w:sdtEndPr/>
           <w:sdtContent>
             <w:tc>
               <w:tcPr>
@@ -10930,6 +11045,7 @@
               <w14:uncheckedState w14:val="2610" w14:font="MS Gothic"/>
             </w14:checkbox>
           </w:sdtPr>
+          <w:sdtEndPr/>
           <w:sdtContent>
             <w:tc>
               <w:tcPr>
@@ -10955,6 +11071,7 @@
               <w14:uncheckedState w14:val="2610" w14:font="MS Gothic"/>
             </w14:checkbox>
           </w:sdtPr>
+          <w:sdtEndPr/>
           <w:sdtContent>
             <w:tc>
               <w:tcPr>
@@ -11028,6 +11145,7 @@
               <w14:uncheckedState w14:val="2610" w14:font="MS Gothic"/>
             </w14:checkbox>
           </w:sdtPr>
+          <w:sdtEndPr/>
           <w:sdtContent>
             <w:tc>
               <w:tcPr>
@@ -11053,6 +11171,7 @@
               <w14:uncheckedState w14:val="2610" w14:font="MS Gothic"/>
             </w14:checkbox>
           </w:sdtPr>
+          <w:sdtEndPr/>
           <w:sdtContent>
             <w:tc>
               <w:tcPr>
@@ -11090,6 +11209,7 @@
                 <w:color w:val="000000"/>
                 <w:szCs w:val="22"/>
               </w:rPr>
+              <w:lastRenderedPageBreak/>
               <w:t>9b</w:t>
             </w:r>
           </w:p>
@@ -11125,6 +11245,7 @@
               <w14:uncheckedState w14:val="2610" w14:font="MS Gothic"/>
             </w14:checkbox>
           </w:sdtPr>
+          <w:sdtEndPr/>
           <w:sdtContent>
             <w:tc>
               <w:tcPr>
@@ -11150,6 +11271,7 @@
               <w14:uncheckedState w14:val="2610" w14:font="MS Gothic"/>
             </w14:checkbox>
           </w:sdtPr>
+          <w:sdtEndPr/>
           <w:sdtContent>
             <w:tc>
               <w:tcPr>
@@ -11222,6 +11344,7 @@
               <w14:uncheckedState w14:val="2610" w14:font="MS Gothic"/>
             </w14:checkbox>
           </w:sdtPr>
+          <w:sdtEndPr/>
           <w:sdtContent>
             <w:tc>
               <w:tcPr>
@@ -11247,6 +11370,7 @@
               <w14:uncheckedState w14:val="2610" w14:font="MS Gothic"/>
             </w14:checkbox>
           </w:sdtPr>
+          <w:sdtEndPr/>
           <w:sdtContent>
             <w:tc>
               <w:tcPr>
@@ -11319,6 +11443,7 @@
               <w14:uncheckedState w14:val="2610" w14:font="MS Gothic"/>
             </w14:checkbox>
           </w:sdtPr>
+          <w:sdtEndPr/>
           <w:sdtContent>
             <w:tc>
               <w:tcPr>
@@ -11344,6 +11469,7 @@
               <w14:uncheckedState w14:val="2610" w14:font="MS Gothic"/>
             </w14:checkbox>
           </w:sdtPr>
+          <w:sdtEndPr/>
           <w:sdtContent>
             <w:tc>
               <w:tcPr>
@@ -11416,6 +11542,7 @@
               <w14:uncheckedState w14:val="2610" w14:font="MS Gothic"/>
             </w14:checkbox>
           </w:sdtPr>
+          <w:sdtEndPr/>
           <w:sdtContent>
             <w:tc>
               <w:tcPr>
@@ -11441,6 +11568,7 @@
               <w14:uncheckedState w14:val="2610" w14:font="MS Gothic"/>
             </w14:checkbox>
           </w:sdtPr>
+          <w:sdtEndPr/>
           <w:sdtContent>
             <w:tc>
               <w:tcPr>
@@ -11513,6 +11641,7 @@
               <w14:uncheckedState w14:val="2610" w14:font="MS Gothic"/>
             </w14:checkbox>
           </w:sdtPr>
+          <w:sdtEndPr/>
           <w:sdtContent>
             <w:tc>
               <w:tcPr>
@@ -11538,6 +11667,7 @@
               <w14:uncheckedState w14:val="2610" w14:font="MS Gothic"/>
             </w14:checkbox>
           </w:sdtPr>
+          <w:sdtEndPr/>
           <w:sdtContent>
             <w:tc>
               <w:tcPr>
@@ -11661,6 +11791,7 @@
               <w14:uncheckedState w14:val="2610" w14:font="MS Gothic"/>
             </w14:checkbox>
           </w:sdtPr>
+          <w:sdtEndPr/>
           <w:sdtContent>
             <w:tc>
               <w:tcPr>
@@ -11686,6 +11817,7 @@
               <w14:uncheckedState w14:val="2610" w14:font="MS Gothic"/>
             </w14:checkbox>
           </w:sdtPr>
+          <w:sdtEndPr/>
           <w:sdtContent>
             <w:tc>
               <w:tcPr>
@@ -11758,6 +11890,7 @@
               <w14:uncheckedState w14:val="2610" w14:font="MS Gothic"/>
             </w14:checkbox>
           </w:sdtPr>
+          <w:sdtEndPr/>
           <w:sdtContent>
             <w:tc>
               <w:tcPr>
@@ -11783,6 +11916,7 @@
               <w14:uncheckedState w14:val="2610" w14:font="MS Gothic"/>
             </w14:checkbox>
           </w:sdtPr>
+          <w:sdtEndPr/>
           <w:sdtContent>
             <w:tc>
               <w:tcPr>
@@ -11855,6 +11989,7 @@
               <w14:uncheckedState w14:val="2610" w14:font="MS Gothic"/>
             </w14:checkbox>
           </w:sdtPr>
+          <w:sdtEndPr/>
           <w:sdtContent>
             <w:tc>
               <w:tcPr>
@@ -11880,6 +12015,7 @@
               <w14:uncheckedState w14:val="2610" w14:font="MS Gothic"/>
             </w14:checkbox>
           </w:sdtPr>
+          <w:sdtEndPr/>
           <w:sdtContent>
             <w:tc>
               <w:tcPr>
@@ -11975,6 +12111,7 @@
               <w14:uncheckedState w14:val="2610" w14:font="MS Gothic"/>
             </w14:checkbox>
           </w:sdtPr>
+          <w:sdtEndPr/>
           <w:sdtContent>
             <w:tc>
               <w:tcPr>
@@ -12000,6 +12137,7 @@
               <w14:uncheckedState w14:val="2610" w14:font="MS Gothic"/>
             </w14:checkbox>
           </w:sdtPr>
+          <w:sdtEndPr/>
           <w:sdtContent>
             <w:tc>
               <w:tcPr>
@@ -12087,6 +12225,7 @@
               <w14:uncheckedState w14:val="2610" w14:font="MS Gothic"/>
             </w14:checkbox>
           </w:sdtPr>
+          <w:sdtEndPr/>
           <w:sdtContent>
             <w:tc>
               <w:tcPr>
@@ -12112,6 +12251,7 @@
               <w14:uncheckedState w14:val="2610" w14:font="MS Gothic"/>
             </w14:checkbox>
           </w:sdtPr>
+          <w:sdtEndPr/>
           <w:sdtContent>
             <w:tc>
               <w:tcPr>
@@ -12199,6 +12339,7 @@
               <w14:uncheckedState w14:val="2610" w14:font="MS Gothic"/>
             </w14:checkbox>
           </w:sdtPr>
+          <w:sdtEndPr/>
           <w:sdtContent>
             <w:tc>
               <w:tcPr>
@@ -12224,6 +12365,7 @@
               <w14:uncheckedState w14:val="2610" w14:font="MS Gothic"/>
             </w14:checkbox>
           </w:sdtPr>
+          <w:sdtEndPr/>
           <w:sdtContent>
             <w:tc>
               <w:tcPr>
@@ -12299,6 +12441,7 @@
               <w14:uncheckedState w14:val="2610" w14:font="MS Gothic"/>
             </w14:checkbox>
           </w:sdtPr>
+          <w:sdtEndPr/>
           <w:sdtContent>
             <w:tc>
               <w:tcPr>
@@ -12324,6 +12467,7 @@
               <w14:uncheckedState w14:val="2610" w14:font="MS Gothic"/>
             </w14:checkbox>
           </w:sdtPr>
+          <w:sdtEndPr/>
           <w:sdtContent>
             <w:tc>
               <w:tcPr>
@@ -12399,8 +12543,8 @@
     <w:p/>
     <w:p/>
     <w:sectPr>
-      <w:headerReference w:type="default" r:id="rId13"/>
-      <w:footerReference w:type="default" r:id="rId14"/>
+      <w:headerReference w:type="default" r:id="rId15"/>
+      <w:footerReference w:type="default" r:id="rId16"/>
       <w:pgSz w:w="11906" w:h="16838"/>
       <w:pgMar w:top="1417" w:right="1417" w:bottom="142" w:left="1417" w:header="708" w:footer="708" w:gutter="0"/>
       <w:pgNumType w:start="1"/>
@@ -12413,7 +12557,7 @@
 </file>
 
 <file path=word/endnotes.xml><?xml version="1.0" encoding="utf-8"?>
-<w:endnotes xmlns:wpc="http://schemas.microsoft.com/office/word/2010/wordprocessingCanvas" xmlns:cx="http://schemas.microsoft.com/office/drawing/2014/chartex" xmlns:cx1="http://schemas.microsoft.com/office/drawing/2015/9/8/chartex" xmlns:cx2="http://schemas.microsoft.com/office/drawing/2015/10/21/chartex" xmlns:cx3="http://schemas.microsoft.com/office/drawing/2016/5/9/chartex" xmlns:cx4="http://schemas.microsoft.com/office/drawing/2016/5/10/chartex" xmlns:cx5="http://schemas.microsoft.com/office/drawing/2016/5/11/chartex" xmlns:cx6="http://schemas.microsoft.com/office/drawing/2016/5/12/chartex" xmlns:cx7="http://schemas.microsoft.com/office/drawing/2016/5/13/chartex" xmlns:cx8="http://schemas.microsoft.com/office/drawing/2016/5/14/chartex" xmlns:mc="http://schemas.openxmlformats.org/markup-compatibility/2006" xmlns:aink="http://schemas.microsoft.com/office/drawing/2016/ink" xmlns:am3d="http://schemas.microsoft.com/office/drawing/2017/model3d" xmlns:o="urn:schemas-microsoft-com:office:office" xmlns:r="http://schemas.openxmlformats.org/officeDocument/2006/relationships" xmlns:m="http://schemas.openxmlformats.org/officeDocument/2006/math" xmlns:v="urn:schemas-microsoft-com:vml" xmlns:wp14="http://schemas.microsoft.com/office/word/2010/wordprocessingDrawing" xmlns:wp="http://schemas.openxmlformats.org/drawingml/2006/wordprocessingDrawing" xmlns:w10="urn:schemas-microsoft-com:office:word" xmlns:w="http://schemas.openxmlformats.org/wordprocessingml/2006/main" xmlns:w14="http://schemas.microsoft.com/office/word/2010/wordml" xmlns:w15="http://schemas.microsoft.com/office/word/2012/wordml" xmlns:w16cid="http://schemas.microsoft.com/office/word/2016/wordml/cid" xmlns:w16se="http://schemas.microsoft.com/office/word/2015/wordml/symex" xmlns:wpg="http://schemas.microsoft.com/office/word/2010/wordprocessingGroup" xmlns:wpi="http://schemas.microsoft.com/office/word/2010/wordprocessingInk" xmlns:wne="http://schemas.microsoft.com/office/word/2006/wordml" xmlns:wps="http://schemas.microsoft.com/office/word/2010/wordprocessingShape" mc:Ignorable="w14 w15 w16se w16cid wp14">
+<w:endnotes xmlns:wpc="http://schemas.microsoft.com/office/word/2010/wordprocessingCanvas" xmlns:cx="http://schemas.microsoft.com/office/drawing/2014/chartex" xmlns:mc="http://schemas.openxmlformats.org/markup-compatibility/2006" xmlns:o="urn:schemas-microsoft-com:office:office" xmlns:r="http://schemas.openxmlformats.org/officeDocument/2006/relationships" xmlns:m="http://schemas.openxmlformats.org/officeDocument/2006/math" xmlns:v="urn:schemas-microsoft-com:vml" xmlns:wp14="http://schemas.microsoft.com/office/word/2010/wordprocessingDrawing" xmlns:wp="http://schemas.openxmlformats.org/drawingml/2006/wordprocessingDrawing" xmlns:w10="urn:schemas-microsoft-com:office:word" xmlns:w="http://schemas.openxmlformats.org/wordprocessingml/2006/main" xmlns:w14="http://schemas.microsoft.com/office/word/2010/wordml" xmlns:w15="http://schemas.microsoft.com/office/word/2012/wordml" xmlns:w16se="http://schemas.microsoft.com/office/word/2015/wordml/symex" xmlns:wpg="http://schemas.microsoft.com/office/word/2010/wordprocessingGroup" xmlns:wpi="http://schemas.microsoft.com/office/word/2010/wordprocessingInk" xmlns:wne="http://schemas.microsoft.com/office/word/2006/wordml" xmlns:wps="http://schemas.microsoft.com/office/word/2010/wordprocessingShape" mc:Ignorable="w14 w15 w16se wp14">
   <w:endnote w:type="separator" w:id="-1">
     <w:p>
       <w:r>
@@ -12432,7 +12576,7 @@
 </file>
 
 <file path=word/footer1.xml><?xml version="1.0" encoding="utf-8"?>
-<w:ftr xmlns:wpc="http://schemas.microsoft.com/office/word/2010/wordprocessingCanvas" xmlns:cx="http://schemas.microsoft.com/office/drawing/2014/chartex" xmlns:cx1="http://schemas.microsoft.com/office/drawing/2015/9/8/chartex" xmlns:cx2="http://schemas.microsoft.com/office/drawing/2015/10/21/chartex" xmlns:cx3="http://schemas.microsoft.com/office/drawing/2016/5/9/chartex" xmlns:cx4="http://schemas.microsoft.com/office/drawing/2016/5/10/chartex" xmlns:cx5="http://schemas.microsoft.com/office/drawing/2016/5/11/chartex" xmlns:cx6="http://schemas.microsoft.com/office/drawing/2016/5/12/chartex" xmlns:cx7="http://schemas.microsoft.com/office/drawing/2016/5/13/chartex" xmlns:cx8="http://schemas.microsoft.com/office/drawing/2016/5/14/chartex" xmlns:mc="http://schemas.openxmlformats.org/markup-compatibility/2006" xmlns:aink="http://schemas.microsoft.com/office/drawing/2016/ink" xmlns:am3d="http://schemas.microsoft.com/office/drawing/2017/model3d" xmlns:o="urn:schemas-microsoft-com:office:office" xmlns:r="http://schemas.openxmlformats.org/officeDocument/2006/relationships" xmlns:m="http://schemas.openxmlformats.org/officeDocument/2006/math" xmlns:v="urn:schemas-microsoft-com:vml" xmlns:wp14="http://schemas.microsoft.com/office/word/2010/wordprocessingDrawing" xmlns:wp="http://schemas.openxmlformats.org/drawingml/2006/wordprocessingDrawing" xmlns:w10="urn:schemas-microsoft-com:office:word" xmlns:w="http://schemas.openxmlformats.org/wordprocessingml/2006/main" xmlns:w14="http://schemas.microsoft.com/office/word/2010/wordml" xmlns:w15="http://schemas.microsoft.com/office/word/2012/wordml" xmlns:w16cid="http://schemas.microsoft.com/office/word/2016/wordml/cid" xmlns:w16se="http://schemas.microsoft.com/office/word/2015/wordml/symex" xmlns:wpg="http://schemas.microsoft.com/office/word/2010/wordprocessingGroup" xmlns:wpi="http://schemas.microsoft.com/office/word/2010/wordprocessingInk" xmlns:wne="http://schemas.microsoft.com/office/word/2006/wordml" xmlns:wps="http://schemas.microsoft.com/office/word/2010/wordprocessingShape" mc:Ignorable="w14 w15 w16se w16cid wp14">
+<w:ftr xmlns:wpc="http://schemas.microsoft.com/office/word/2010/wordprocessingCanvas" xmlns:cx="http://schemas.microsoft.com/office/drawing/2014/chartex" xmlns:mc="http://schemas.openxmlformats.org/markup-compatibility/2006" xmlns:o="urn:schemas-microsoft-com:office:office" xmlns:r="http://schemas.openxmlformats.org/officeDocument/2006/relationships" xmlns:m="http://schemas.openxmlformats.org/officeDocument/2006/math" xmlns:v="urn:schemas-microsoft-com:vml" xmlns:wp14="http://schemas.microsoft.com/office/word/2010/wordprocessingDrawing" xmlns:wp="http://schemas.openxmlformats.org/drawingml/2006/wordprocessingDrawing" xmlns:w10="urn:schemas-microsoft-com:office:word" xmlns:w="http://schemas.openxmlformats.org/wordprocessingml/2006/main" xmlns:w14="http://schemas.microsoft.com/office/word/2010/wordml" xmlns:w15="http://schemas.microsoft.com/office/word/2012/wordml" xmlns:w16se="http://schemas.microsoft.com/office/word/2015/wordml/symex" xmlns:wpg="http://schemas.microsoft.com/office/word/2010/wordprocessingGroup" xmlns:wpi="http://schemas.microsoft.com/office/word/2010/wordprocessingInk" xmlns:wne="http://schemas.microsoft.com/office/word/2006/wordml" xmlns:wps="http://schemas.microsoft.com/office/word/2010/wordprocessingShape" mc:Ignorable="w14 w15 w16se wp14">
   <w:sdt>
     <w:sdtPr>
       <w:id w:val="-406533823"/>
@@ -12441,6 +12585,7 @@
         <w:docPartUnique/>
       </w:docPartObj>
     </w:sdtPr>
+    <w:sdtEndPr/>
     <w:sdtContent>
       <w:p>
         <w:pPr>
@@ -12478,7 +12623,7 @@
 </file>
 
 <file path=word/footnotes.xml><?xml version="1.0" encoding="utf-8"?>
-<w:footnotes xmlns:wpc="http://schemas.microsoft.com/office/word/2010/wordprocessingCanvas" xmlns:cx="http://schemas.microsoft.com/office/drawing/2014/chartex" xmlns:cx1="http://schemas.microsoft.com/office/drawing/2015/9/8/chartex" xmlns:cx2="http://schemas.microsoft.com/office/drawing/2015/10/21/chartex" xmlns:cx3="http://schemas.microsoft.com/office/drawing/2016/5/9/chartex" xmlns:cx4="http://schemas.microsoft.com/office/drawing/2016/5/10/chartex" xmlns:cx5="http://schemas.microsoft.com/office/drawing/2016/5/11/chartex" xmlns:cx6="http://schemas.microsoft.com/office/drawing/2016/5/12/chartex" xmlns:cx7="http://schemas.microsoft.com/office/drawing/2016/5/13/chartex" xmlns:cx8="http://schemas.microsoft.com/office/drawing/2016/5/14/chartex" xmlns:mc="http://schemas.openxmlformats.org/markup-compatibility/2006" xmlns:aink="http://schemas.microsoft.com/office/drawing/2016/ink" xmlns:am3d="http://schemas.microsoft.com/office/drawing/2017/model3d" xmlns:o="urn:schemas-microsoft-com:office:office" xmlns:r="http://schemas.openxmlformats.org/officeDocument/2006/relationships" xmlns:m="http://schemas.openxmlformats.org/officeDocument/2006/math" xmlns:v="urn:schemas-microsoft-com:vml" xmlns:wp14="http://schemas.microsoft.com/office/word/2010/wordprocessingDrawing" xmlns:wp="http://schemas.openxmlformats.org/drawingml/2006/wordprocessingDrawing" xmlns:w10="urn:schemas-microsoft-com:office:word" xmlns:w="http://schemas.openxmlformats.org/wordprocessingml/2006/main" xmlns:w14="http://schemas.microsoft.com/office/word/2010/wordml" xmlns:w15="http://schemas.microsoft.com/office/word/2012/wordml" xmlns:w16cid="http://schemas.microsoft.com/office/word/2016/wordml/cid" xmlns:w16se="http://schemas.microsoft.com/office/word/2015/wordml/symex" xmlns:wpg="http://schemas.microsoft.com/office/word/2010/wordprocessingGroup" xmlns:wpi="http://schemas.microsoft.com/office/word/2010/wordprocessingInk" xmlns:wne="http://schemas.microsoft.com/office/word/2006/wordml" xmlns:wps="http://schemas.microsoft.com/office/word/2010/wordprocessingShape" mc:Ignorable="w14 w15 w16se w16cid wp14">
+<w:footnotes xmlns:wpc="http://schemas.microsoft.com/office/word/2010/wordprocessingCanvas" xmlns:cx="http://schemas.microsoft.com/office/drawing/2014/chartex" xmlns:mc="http://schemas.openxmlformats.org/markup-compatibility/2006" xmlns:o="urn:schemas-microsoft-com:office:office" xmlns:r="http://schemas.openxmlformats.org/officeDocument/2006/relationships" xmlns:m="http://schemas.openxmlformats.org/officeDocument/2006/math" xmlns:v="urn:schemas-microsoft-com:vml" xmlns:wp14="http://schemas.microsoft.com/office/word/2010/wordprocessingDrawing" xmlns:wp="http://schemas.openxmlformats.org/drawingml/2006/wordprocessingDrawing" xmlns:w10="urn:schemas-microsoft-com:office:word" xmlns:w="http://schemas.openxmlformats.org/wordprocessingml/2006/main" xmlns:w14="http://schemas.microsoft.com/office/word/2010/wordml" xmlns:w15="http://schemas.microsoft.com/office/word/2012/wordml" xmlns:w16se="http://schemas.microsoft.com/office/word/2015/wordml/symex" xmlns:wpg="http://schemas.microsoft.com/office/word/2010/wordprocessingGroup" xmlns:wpi="http://schemas.microsoft.com/office/word/2010/wordprocessingInk" xmlns:wne="http://schemas.microsoft.com/office/word/2006/wordml" xmlns:wps="http://schemas.microsoft.com/office/word/2010/wordprocessingShape" mc:Ignorable="w14 w15 w16se wp14">
   <w:footnote w:type="separator" w:id="-1">
     <w:p>
       <w:r>
@@ -12497,7 +12642,7 @@
 </file>
 
 <file path=word/header1.xml><?xml version="1.0" encoding="utf-8"?>
-<w:hdr xmlns:wpc="http://schemas.microsoft.com/office/word/2010/wordprocessingCanvas" xmlns:cx="http://schemas.microsoft.com/office/drawing/2014/chartex" xmlns:cx1="http://schemas.microsoft.com/office/drawing/2015/9/8/chartex" xmlns:cx2="http://schemas.microsoft.com/office/drawing/2015/10/21/chartex" xmlns:cx3="http://schemas.microsoft.com/office/drawing/2016/5/9/chartex" xmlns:cx4="http://schemas.microsoft.com/office/drawing/2016/5/10/chartex" xmlns:cx5="http://schemas.microsoft.com/office/drawing/2016/5/11/chartex" xmlns:cx6="http://schemas.microsoft.com/office/drawing/2016/5/12/chartex" xmlns:cx7="http://schemas.microsoft.com/office/drawing/2016/5/13/chartex" xmlns:cx8="http://schemas.microsoft.com/office/drawing/2016/5/14/chartex" xmlns:mc="http://schemas.openxmlformats.org/markup-compatibility/2006" xmlns:aink="http://schemas.microsoft.com/office/drawing/2016/ink" xmlns:am3d="http://schemas.microsoft.com/office/drawing/2017/model3d" xmlns:o="urn:schemas-microsoft-com:office:office" xmlns:r="http://schemas.openxmlformats.org/officeDocument/2006/relationships" xmlns:m="http://schemas.openxmlformats.org/officeDocument/2006/math" xmlns:v="urn:schemas-microsoft-com:vml" xmlns:wp14="http://schemas.microsoft.com/office/word/2010/wordprocessingDrawing" xmlns:wp="http://schemas.openxmlformats.org/drawingml/2006/wordprocessingDrawing" xmlns:w10="urn:schemas-microsoft-com:office:word" xmlns:w="http://schemas.openxmlformats.org/wordprocessingml/2006/main" xmlns:w14="http://schemas.microsoft.com/office/word/2010/wordml" xmlns:w15="http://schemas.microsoft.com/office/word/2012/wordml" xmlns:w16cid="http://schemas.microsoft.com/office/word/2016/wordml/cid" xmlns:w16se="http://schemas.microsoft.com/office/word/2015/wordml/symex" xmlns:wpg="http://schemas.microsoft.com/office/word/2010/wordprocessingGroup" xmlns:wpi="http://schemas.microsoft.com/office/word/2010/wordprocessingInk" xmlns:wne="http://schemas.microsoft.com/office/word/2006/wordml" xmlns:wps="http://schemas.microsoft.com/office/word/2010/wordprocessingShape" mc:Ignorable="w14 w15 w16se w16cid wp14">
+<w:hdr xmlns:wpc="http://schemas.microsoft.com/office/word/2010/wordprocessingCanvas" xmlns:cx="http://schemas.microsoft.com/office/drawing/2014/chartex" xmlns:mc="http://schemas.openxmlformats.org/markup-compatibility/2006" xmlns:o="urn:schemas-microsoft-com:office:office" xmlns:r="http://schemas.openxmlformats.org/officeDocument/2006/relationships" xmlns:m="http://schemas.openxmlformats.org/officeDocument/2006/math" xmlns:v="urn:schemas-microsoft-com:vml" xmlns:wp14="http://schemas.microsoft.com/office/word/2010/wordprocessingDrawing" xmlns:wp="http://schemas.openxmlformats.org/drawingml/2006/wordprocessingDrawing" xmlns:w10="urn:schemas-microsoft-com:office:word" xmlns:w="http://schemas.openxmlformats.org/wordprocessingml/2006/main" xmlns:w14="http://schemas.microsoft.com/office/word/2010/wordml" xmlns:w15="http://schemas.microsoft.com/office/word/2012/wordml" xmlns:w16se="http://schemas.microsoft.com/office/word/2015/wordml/symex" xmlns:wpg="http://schemas.microsoft.com/office/word/2010/wordprocessingGroup" xmlns:wpi="http://schemas.microsoft.com/office/word/2010/wordprocessingInk" xmlns:wne="http://schemas.microsoft.com/office/word/2006/wordml" xmlns:wps="http://schemas.microsoft.com/office/word/2010/wordprocessingShape" mc:Ignorable="w14 w15 w16se wp14">
   <w:p>
     <w:pPr>
       <w:pStyle w:val="Kopfzeile"/>
@@ -12525,7 +12670,7 @@
 </file>
 
 <file path=word/numbering.xml><?xml version="1.0" encoding="utf-8"?>
-<w:numbering xmlns:wpc="http://schemas.microsoft.com/office/word/2010/wordprocessingCanvas" xmlns:cx="http://schemas.microsoft.com/office/drawing/2014/chartex" xmlns:cx1="http://schemas.microsoft.com/office/drawing/2015/9/8/chartex" xmlns:cx2="http://schemas.microsoft.com/office/drawing/2015/10/21/chartex" xmlns:cx3="http://schemas.microsoft.com/office/drawing/2016/5/9/chartex" xmlns:cx4="http://schemas.microsoft.com/office/drawing/2016/5/10/chartex" xmlns:cx5="http://schemas.microsoft.com/office/drawing/2016/5/11/chartex" xmlns:cx6="http://schemas.microsoft.com/office/drawing/2016/5/12/chartex" xmlns:cx7="http://schemas.microsoft.com/office/drawing/2016/5/13/chartex" xmlns:cx8="http://schemas.microsoft.com/office/drawing/2016/5/14/chartex" xmlns:mc="http://schemas.openxmlformats.org/markup-compatibility/2006" xmlns:aink="http://schemas.microsoft.com/office/drawing/2016/ink" xmlns:am3d="http://schemas.microsoft.com/office/drawing/2017/model3d" xmlns:o="urn:schemas-microsoft-com:office:office" xmlns:r="http://schemas.openxmlformats.org/officeDocument/2006/relationships" xmlns:m="http://schemas.openxmlformats.org/officeDocument/2006/math" xmlns:v="urn:schemas-microsoft-com:vml" xmlns:wp14="http://schemas.microsoft.com/office/word/2010/wordprocessingDrawing" xmlns:wp="http://schemas.openxmlformats.org/drawingml/2006/wordprocessingDrawing" xmlns:w10="urn:schemas-microsoft-com:office:word" xmlns:w="http://schemas.openxmlformats.org/wordprocessingml/2006/main" xmlns:w14="http://schemas.microsoft.com/office/word/2010/wordml" xmlns:w15="http://schemas.microsoft.com/office/word/2012/wordml" xmlns:w16cid="http://schemas.microsoft.com/office/word/2016/wordml/cid" xmlns:w16se="http://schemas.microsoft.com/office/word/2015/wordml/symex" xmlns:wpg="http://schemas.microsoft.com/office/word/2010/wordprocessingGroup" xmlns:wpi="http://schemas.microsoft.com/office/word/2010/wordprocessingInk" xmlns:wne="http://schemas.microsoft.com/office/word/2006/wordml" xmlns:wps="http://schemas.microsoft.com/office/word/2010/wordprocessingShape" mc:Ignorable="w14 w15 w16se w16cid wp14">
+<w:numbering xmlns:wpc="http://schemas.microsoft.com/office/word/2010/wordprocessingCanvas" xmlns:cx="http://schemas.microsoft.com/office/drawing/2014/chartex" xmlns:mc="http://schemas.openxmlformats.org/markup-compatibility/2006" xmlns:o="urn:schemas-microsoft-com:office:office" xmlns:r="http://schemas.openxmlformats.org/officeDocument/2006/relationships" xmlns:m="http://schemas.openxmlformats.org/officeDocument/2006/math" xmlns:v="urn:schemas-microsoft-com:vml" xmlns:wp14="http://schemas.microsoft.com/office/word/2010/wordprocessingDrawing" xmlns:wp="http://schemas.openxmlformats.org/drawingml/2006/wordprocessingDrawing" xmlns:w10="urn:schemas-microsoft-com:office:word" xmlns:w="http://schemas.openxmlformats.org/wordprocessingml/2006/main" xmlns:w14="http://schemas.microsoft.com/office/word/2010/wordml" xmlns:w15="http://schemas.microsoft.com/office/word/2012/wordml" xmlns:w16se="http://schemas.microsoft.com/office/word/2015/wordml/symex" xmlns:wpg="http://schemas.microsoft.com/office/word/2010/wordprocessingGroup" xmlns:wpi="http://schemas.microsoft.com/office/word/2010/wordprocessingInk" xmlns:wne="http://schemas.microsoft.com/office/word/2006/wordml" xmlns:wps="http://schemas.microsoft.com/office/word/2010/wordprocessingShape" mc:Ignorable="w14 w15 w16se wp14">
   <w:abstractNum w:abstractNumId="0" w15:restartNumberingAfterBreak="0">
     <w:nsid w:val="06895F79"/>
     <w:multiLevelType w:val="hybridMultilevel"/>
@@ -13121,7 +13266,7 @@
 </file>
 
 <file path=word/styles.xml><?xml version="1.0" encoding="utf-8"?>
-<w:styles xmlns:mc="http://schemas.openxmlformats.org/markup-compatibility/2006" xmlns:r="http://schemas.openxmlformats.org/officeDocument/2006/relationships" xmlns:w="http://schemas.openxmlformats.org/wordprocessingml/2006/main" xmlns:w14="http://schemas.microsoft.com/office/word/2010/wordml" xmlns:w15="http://schemas.microsoft.com/office/word/2012/wordml" xmlns:w16cid="http://schemas.microsoft.com/office/word/2016/wordml/cid" xmlns:w16se="http://schemas.microsoft.com/office/word/2015/wordml/symex" mc:Ignorable="w14 w15 w16se w16cid">
+<w:styles xmlns:mc="http://schemas.openxmlformats.org/markup-compatibility/2006" xmlns:r="http://schemas.openxmlformats.org/officeDocument/2006/relationships" xmlns:w="http://schemas.openxmlformats.org/wordprocessingml/2006/main" xmlns:w14="http://schemas.microsoft.com/office/word/2010/wordml" xmlns:w15="http://schemas.microsoft.com/office/word/2012/wordml" xmlns:w16se="http://schemas.microsoft.com/office/word/2015/wordml/symex" mc:Ignorable="w14 w15 w16se">
   <w:docDefaults>
     <w:rPrDefault>
       <w:rPr>
@@ -13137,7 +13282,7 @@
       </w:pPr>
     </w:pPrDefault>
   </w:docDefaults>
-  <w:latentStyles w:defLockedState="0" w:defUIPriority="99" w:defSemiHidden="0" w:defUnhideWhenUsed="0" w:defQFormat="0" w:count="375">
+  <w:latentStyles w:defLockedState="0" w:defUIPriority="99" w:defSemiHidden="0" w:defUnhideWhenUsed="0" w:defQFormat="0" w:count="371">
     <w:lsdException w:name="Normal" w:uiPriority="0" w:qFormat="1"/>
     <w:lsdException w:name="heading 1" w:uiPriority="9" w:qFormat="1"/>
     <w:lsdException w:name="heading 2" w:semiHidden="1" w:uiPriority="9" w:unhideWhenUsed="1" w:qFormat="1"/>
@@ -13509,10 +13654,6 @@
     <w:lsdException w:name="List Table 5 Dark Accent 6" w:uiPriority="50"/>
     <w:lsdException w:name="List Table 6 Colorful Accent 6" w:uiPriority="51"/>
     <w:lsdException w:name="List Table 7 Colorful Accent 6" w:uiPriority="52"/>
-    <w:lsdException w:name="Mention" w:semiHidden="1" w:unhideWhenUsed="1"/>
-    <w:lsdException w:name="Smart Hyperlink" w:semiHidden="1" w:unhideWhenUsed="1"/>
-    <w:lsdException w:name="Hashtag" w:semiHidden="1" w:unhideWhenUsed="1"/>
-    <w:lsdException w:name="Unresolved Mention" w:semiHidden="1" w:unhideWhenUsed="1"/>
   </w:latentStyles>
   <w:style w:type="paragraph" w:default="1" w:styleId="Standard">
     <w:name w:val="Normal"/>
@@ -14279,7 +14420,7 @@
 </file>
 
 <file path=customXml/itemProps2.xml><?xml version="1.0" encoding="utf-8"?>
-<ds:datastoreItem xmlns:ds="http://schemas.openxmlformats.org/officeDocument/2006/customXml" ds:itemID="{4353D687-323A-4C79-8B4F-413ABA66723C}">
+<ds:datastoreItem xmlns:ds="http://schemas.openxmlformats.org/officeDocument/2006/customXml" ds:itemID="{D78BA50F-BC11-479F-AB33-9651626DCA57}">
   <ds:schemaRefs>
     <ds:schemaRef ds:uri="http://schemas.openxmlformats.org/officeDocument/2006/bibliography"/>
   </ds:schemaRefs>

</xml_diff>

<commit_message>
state machine to doku
</commit_message>
<xml_diff>
--- a/50_Dokumentation/DokumentationGEM.docx
+++ b/50_Dokumentation/DokumentationGEM.docx
@@ -1,6 +1,6 @@
 
 <file path=word/document.xml><?xml version="1.0" encoding="utf-8"?>
-<w:document xmlns:wpc="http://schemas.microsoft.com/office/word/2010/wordprocessingCanvas" xmlns:cx="http://schemas.microsoft.com/office/drawing/2014/chartex" xmlns:cx1="http://schemas.microsoft.com/office/drawing/2015/9/8/chartex" xmlns:cx2="http://schemas.microsoft.com/office/drawing/2015/10/21/chartex" xmlns:cx3="http://schemas.microsoft.com/office/drawing/2016/5/9/chartex" xmlns:cx4="http://schemas.microsoft.com/office/drawing/2016/5/10/chartex" xmlns:cx5="http://schemas.microsoft.com/office/drawing/2016/5/11/chartex" xmlns:cx6="http://schemas.microsoft.com/office/drawing/2016/5/12/chartex" xmlns:cx7="http://schemas.microsoft.com/office/drawing/2016/5/13/chartex" xmlns:cx8="http://schemas.microsoft.com/office/drawing/2016/5/14/chartex" xmlns:mc="http://schemas.openxmlformats.org/markup-compatibility/2006" xmlns:aink="http://schemas.microsoft.com/office/drawing/2016/ink" xmlns:am3d="http://schemas.microsoft.com/office/drawing/2017/model3d" xmlns:o="urn:schemas-microsoft-com:office:office" xmlns:r="http://schemas.openxmlformats.org/officeDocument/2006/relationships" xmlns:m="http://schemas.openxmlformats.org/officeDocument/2006/math" xmlns:v="urn:schemas-microsoft-com:vml" xmlns:wp14="http://schemas.microsoft.com/office/word/2010/wordprocessingDrawing" xmlns:wp="http://schemas.openxmlformats.org/drawingml/2006/wordprocessingDrawing" xmlns:w10="urn:schemas-microsoft-com:office:word" xmlns:w="http://schemas.openxmlformats.org/wordprocessingml/2006/main" xmlns:w14="http://schemas.microsoft.com/office/word/2010/wordml" xmlns:w15="http://schemas.microsoft.com/office/word/2012/wordml" xmlns:w16cid="http://schemas.microsoft.com/office/word/2016/wordml/cid" xmlns:w16se="http://schemas.microsoft.com/office/word/2015/wordml/symex" xmlns:wpg="http://schemas.microsoft.com/office/word/2010/wordprocessingGroup" xmlns:wpi="http://schemas.microsoft.com/office/word/2010/wordprocessingInk" xmlns:wne="http://schemas.microsoft.com/office/word/2006/wordml" xmlns:wps="http://schemas.microsoft.com/office/word/2010/wordprocessingShape" mc:Ignorable="w14 w15 w16se w16cid wp14">
+<w:document xmlns:wpc="http://schemas.microsoft.com/office/word/2010/wordprocessingCanvas" xmlns:cx="http://schemas.microsoft.com/office/drawing/2014/chartex" xmlns:mc="http://schemas.openxmlformats.org/markup-compatibility/2006" xmlns:o="urn:schemas-microsoft-com:office:office" xmlns:r="http://schemas.openxmlformats.org/officeDocument/2006/relationships" xmlns:m="http://schemas.openxmlformats.org/officeDocument/2006/math" xmlns:v="urn:schemas-microsoft-com:vml" xmlns:wp14="http://schemas.microsoft.com/office/word/2010/wordprocessingDrawing" xmlns:wp="http://schemas.openxmlformats.org/drawingml/2006/wordprocessingDrawing" xmlns:w10="urn:schemas-microsoft-com:office:word" xmlns:w="http://schemas.openxmlformats.org/wordprocessingml/2006/main" xmlns:w14="http://schemas.microsoft.com/office/word/2010/wordml" xmlns:w15="http://schemas.microsoft.com/office/word/2012/wordml" xmlns:w16se="http://schemas.microsoft.com/office/word/2015/wordml/symex" xmlns:wpg="http://schemas.microsoft.com/office/word/2010/wordprocessingGroup" xmlns:wpi="http://schemas.microsoft.com/office/word/2010/wordprocessingInk" xmlns:wne="http://schemas.microsoft.com/office/word/2006/wordml" xmlns:wps="http://schemas.microsoft.com/office/word/2010/wordprocessingShape" mc:Ignorable="w14 w15 w16se wp14">
   <w:body>
     <w:sdt>
       <w:sdtPr>
@@ -3434,7 +3434,7 @@
               </mc:Choice>
               <mc:Fallback>
                 <w:pict>
-                  <v:group w14:anchorId="0A80EFB9" id="Gruppe 2" o:spid="_x0000_s1026" style="position:absolute;margin-left:0;margin-top:0;width:172.8pt;height:718.55pt;z-index:-251662336;mso-width-percent:330;mso-height-percent:950;mso-left-percent:40;mso-position-horizontal-relative:page;mso-position-vertical:center;mso-position-vertical-relative:page;mso-width-percent:330;mso-height-percent:950;mso-left-percent:40" coordsize="21945,91257" o:gfxdata="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">
+                  <v:group w14:anchorId="0A80EFB9" id="Gruppe 2" o:spid="_x0000_s1026" style="position:absolute;margin-left:0;margin-top:0;width:172.8pt;height:718.55pt;z-index:-251662336;mso-width-percent:330;mso-height-percent:950;mso-left-percent:40;mso-position-horizontal-relative:page;mso-position-vertical:center;mso-position-vertical-relative:page;mso-width-percent:330;mso-height-percent:950;mso-left-percent:40" coordsize="21945,91257" o:gfxdata="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">
                     <v:rect id="Rechteck 3" o:spid="_x0000_s1027" style="position:absolute;width:1945;height:91257;visibility:visible;mso-wrap-style:square;v-text-anchor:middle" o:gfxdata="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" fillcolor="#44546a [3215]" stroked="f" strokeweight="1pt"/>
                     <v:shapetype id="_x0000_t15" coordsize="21600,21600" o:spt="15" adj="16200" path="m@0,l,,,21600@0,21600,21600,10800xe">
                       <v:stroke joinstyle="miter"/>
@@ -4230,6 +4230,7 @@
               <w:rFonts w:asciiTheme="minorHAnsi" w:eastAsiaTheme="minorEastAsia" w:hAnsiTheme="minorHAnsi" w:cstheme="minorBidi"/>
               <w:noProof/>
               <w:szCs w:val="22"/>
+              <w:lang w:val="en-US" w:eastAsia="en-US"/>
             </w:rPr>
           </w:pPr>
           <w:r>
@@ -4241,7 +4242,7 @@
           <w:r>
             <w:fldChar w:fldCharType="separate"/>
           </w:r>
-          <w:hyperlink w:anchor="_Toc531780417" w:history="1">
+          <w:hyperlink w:anchor="_Toc1824011" w:history="1">
             <w:r>
               <w:rPr>
                 <w:rStyle w:val="Hyperlink"/>
@@ -4254,6 +4255,7 @@
                 <w:rFonts w:asciiTheme="minorHAnsi" w:eastAsiaTheme="minorEastAsia" w:hAnsiTheme="minorHAnsi" w:cstheme="minorBidi"/>
                 <w:noProof/>
                 <w:szCs w:val="22"/>
+                <w:lang w:val="en-US" w:eastAsia="en-US"/>
               </w:rPr>
               <w:tab/>
             </w:r>
@@ -4283,7 +4285,7 @@
                 <w:noProof/>
                 <w:webHidden/>
               </w:rPr>
-              <w:instrText xml:space="preserve"> PAGEREF _Toc531780417 \h </w:instrText>
+              <w:instrText xml:space="preserve"> PAGEREF _Toc1824011 \h </w:instrText>
             </w:r>
             <w:r>
               <w:rPr>
@@ -4325,9 +4327,10 @@
               <w:rFonts w:asciiTheme="minorHAnsi" w:eastAsiaTheme="minorEastAsia" w:hAnsiTheme="minorHAnsi" w:cstheme="minorBidi"/>
               <w:noProof/>
               <w:szCs w:val="22"/>
+              <w:lang w:val="en-US" w:eastAsia="en-US"/>
             </w:rPr>
           </w:pPr>
-          <w:hyperlink w:anchor="_Toc531780418" w:history="1">
+          <w:hyperlink w:anchor="_Toc1824012" w:history="1">
             <w:r>
               <w:rPr>
                 <w:rStyle w:val="Hyperlink"/>
@@ -4340,6 +4343,7 @@
                 <w:rFonts w:asciiTheme="minorHAnsi" w:eastAsiaTheme="minorEastAsia" w:hAnsiTheme="minorHAnsi" w:cstheme="minorBidi"/>
                 <w:noProof/>
                 <w:szCs w:val="22"/>
+                <w:lang w:val="en-US" w:eastAsia="en-US"/>
               </w:rPr>
               <w:tab/>
             </w:r>
@@ -4369,7 +4373,7 @@
                 <w:noProof/>
                 <w:webHidden/>
               </w:rPr>
-              <w:instrText xml:space="preserve"> PAGEREF _Toc531780418 \h </w:instrText>
+              <w:instrText xml:space="preserve"> PAGEREF _Toc1824012 \h </w:instrText>
             </w:r>
             <w:r>
               <w:rPr>
@@ -4389,7 +4393,7 @@
                 <w:noProof/>
                 <w:webHidden/>
               </w:rPr>
-              <w:t>3</w:t>
+              <w:t>4</w:t>
             </w:r>
             <w:r>
               <w:rPr>
@@ -4411,9 +4415,10 @@
               <w:rFonts w:asciiTheme="minorHAnsi" w:eastAsiaTheme="minorEastAsia" w:hAnsiTheme="minorHAnsi" w:cstheme="minorBidi"/>
               <w:noProof/>
               <w:szCs w:val="22"/>
+              <w:lang w:val="en-US" w:eastAsia="en-US"/>
             </w:rPr>
           </w:pPr>
-          <w:hyperlink w:anchor="_Toc531780419" w:history="1">
+          <w:hyperlink w:anchor="_Toc1824013" w:history="1">
             <w:r>
               <w:rPr>
                 <w:rStyle w:val="Hyperlink"/>
@@ -4426,6 +4431,7 @@
                 <w:rFonts w:asciiTheme="minorHAnsi" w:eastAsiaTheme="minorEastAsia" w:hAnsiTheme="minorHAnsi" w:cstheme="minorBidi"/>
                 <w:noProof/>
                 <w:szCs w:val="22"/>
+                <w:lang w:val="en-US" w:eastAsia="en-US"/>
               </w:rPr>
               <w:tab/>
             </w:r>
@@ -4455,7 +4461,7 @@
                 <w:noProof/>
                 <w:webHidden/>
               </w:rPr>
-              <w:instrText xml:space="preserve"> PAGEREF _Toc531780419 \h </w:instrText>
+              <w:instrText xml:space="preserve"> PAGEREF _Toc1824013 \h </w:instrText>
             </w:r>
             <w:r>
               <w:rPr>
@@ -4476,6 +4482,476 @@
                 <w:webHidden/>
               </w:rPr>
               <w:t>5</w:t>
+            </w:r>
+            <w:r>
+              <w:rPr>
+                <w:noProof/>
+                <w:webHidden/>
+              </w:rPr>
+              <w:fldChar w:fldCharType="end"/>
+            </w:r>
+          </w:hyperlink>
+        </w:p>
+        <w:p>
+          <w:pPr>
+            <w:pStyle w:val="Verzeichnis2"/>
+            <w:tabs>
+              <w:tab w:val="left" w:pos="880"/>
+              <w:tab w:val="right" w:leader="dot" w:pos="9062"/>
+            </w:tabs>
+            <w:rPr>
+              <w:rFonts w:asciiTheme="minorHAnsi" w:eastAsiaTheme="minorEastAsia" w:hAnsiTheme="minorHAnsi" w:cstheme="minorBidi"/>
+              <w:noProof/>
+              <w:szCs w:val="22"/>
+              <w:lang w:val="en-US" w:eastAsia="en-US"/>
+            </w:rPr>
+          </w:pPr>
+          <w:hyperlink w:anchor="_Toc1824014" w:history="1">
+            <w:r>
+              <w:rPr>
+                <w:rStyle w:val="Hyperlink"/>
+                <w:noProof/>
+                <w14:scene3d>
+                  <w14:camera w14:prst="orthographicFront"/>
+                  <w14:lightRig w14:rig="threePt" w14:dir="t">
+                    <w14:rot w14:lat="0" w14:lon="0" w14:rev="0"/>
+                  </w14:lightRig>
+                </w14:scene3d>
+              </w:rPr>
+              <w:t>3.1.</w:t>
+            </w:r>
+            <w:r>
+              <w:rPr>
+                <w:rFonts w:asciiTheme="minorHAnsi" w:eastAsiaTheme="minorEastAsia" w:hAnsiTheme="minorHAnsi" w:cstheme="minorBidi"/>
+                <w:noProof/>
+                <w:szCs w:val="22"/>
+                <w:lang w:val="en-US" w:eastAsia="en-US"/>
+              </w:rPr>
+              <w:tab/>
+            </w:r>
+            <w:r>
+              <w:rPr>
+                <w:rStyle w:val="Hyperlink"/>
+                <w:noProof/>
+              </w:rPr>
+              <w:t>CAD</w:t>
+            </w:r>
+            <w:r>
+              <w:rPr>
+                <w:noProof/>
+                <w:webHidden/>
+              </w:rPr>
+              <w:tab/>
+            </w:r>
+            <w:r>
+              <w:rPr>
+                <w:noProof/>
+                <w:webHidden/>
+              </w:rPr>
+              <w:fldChar w:fldCharType="begin"/>
+            </w:r>
+            <w:r>
+              <w:rPr>
+                <w:noProof/>
+                <w:webHidden/>
+              </w:rPr>
+              <w:instrText xml:space="preserve"> PAGEREF _Toc1824014 \h </w:instrText>
+            </w:r>
+            <w:r>
+              <w:rPr>
+                <w:noProof/>
+                <w:webHidden/>
+              </w:rPr>
+            </w:r>
+            <w:r>
+              <w:rPr>
+                <w:noProof/>
+                <w:webHidden/>
+              </w:rPr>
+              <w:fldChar w:fldCharType="separate"/>
+            </w:r>
+            <w:r>
+              <w:rPr>
+                <w:noProof/>
+                <w:webHidden/>
+              </w:rPr>
+              <w:t>5</w:t>
+            </w:r>
+            <w:r>
+              <w:rPr>
+                <w:noProof/>
+                <w:webHidden/>
+              </w:rPr>
+              <w:fldChar w:fldCharType="end"/>
+            </w:r>
+          </w:hyperlink>
+        </w:p>
+        <w:p>
+          <w:pPr>
+            <w:pStyle w:val="Verzeichnis2"/>
+            <w:tabs>
+              <w:tab w:val="left" w:pos="880"/>
+              <w:tab w:val="right" w:leader="dot" w:pos="9062"/>
+            </w:tabs>
+            <w:rPr>
+              <w:rFonts w:asciiTheme="minorHAnsi" w:eastAsiaTheme="minorEastAsia" w:hAnsiTheme="minorHAnsi" w:cstheme="minorBidi"/>
+              <w:noProof/>
+              <w:szCs w:val="22"/>
+              <w:lang w:val="en-US" w:eastAsia="en-US"/>
+            </w:rPr>
+          </w:pPr>
+          <w:hyperlink w:anchor="_Toc1824015" w:history="1">
+            <w:r>
+              <w:rPr>
+                <w:rStyle w:val="Hyperlink"/>
+                <w:noProof/>
+                <w14:scene3d>
+                  <w14:camera w14:prst="orthographicFront"/>
+                  <w14:lightRig w14:rig="threePt" w14:dir="t">
+                    <w14:rot w14:lat="0" w14:lon="0" w14:rev="0"/>
+                  </w14:lightRig>
+                </w14:scene3d>
+              </w:rPr>
+              <w:t>3.2.</w:t>
+            </w:r>
+            <w:r>
+              <w:rPr>
+                <w:rFonts w:asciiTheme="minorHAnsi" w:eastAsiaTheme="minorEastAsia" w:hAnsiTheme="minorHAnsi" w:cstheme="minorBidi"/>
+                <w:noProof/>
+                <w:szCs w:val="22"/>
+                <w:lang w:val="en-US" w:eastAsia="en-US"/>
+              </w:rPr>
+              <w:tab/>
+            </w:r>
+            <w:r>
+              <w:rPr>
+                <w:rStyle w:val="Hyperlink"/>
+                <w:noProof/>
+              </w:rPr>
+              <w:t>Materialliste</w:t>
+            </w:r>
+            <w:r>
+              <w:rPr>
+                <w:noProof/>
+                <w:webHidden/>
+              </w:rPr>
+              <w:tab/>
+            </w:r>
+            <w:r>
+              <w:rPr>
+                <w:noProof/>
+                <w:webHidden/>
+              </w:rPr>
+              <w:fldChar w:fldCharType="begin"/>
+            </w:r>
+            <w:r>
+              <w:rPr>
+                <w:noProof/>
+                <w:webHidden/>
+              </w:rPr>
+              <w:instrText xml:space="preserve"> PAGEREF _Toc1824015 \h </w:instrText>
+            </w:r>
+            <w:r>
+              <w:rPr>
+                <w:noProof/>
+                <w:webHidden/>
+              </w:rPr>
+            </w:r>
+            <w:r>
+              <w:rPr>
+                <w:noProof/>
+                <w:webHidden/>
+              </w:rPr>
+              <w:fldChar w:fldCharType="separate"/>
+            </w:r>
+            <w:r>
+              <w:rPr>
+                <w:noProof/>
+                <w:webHidden/>
+              </w:rPr>
+              <w:t>6</w:t>
+            </w:r>
+            <w:r>
+              <w:rPr>
+                <w:noProof/>
+                <w:webHidden/>
+              </w:rPr>
+              <w:fldChar w:fldCharType="end"/>
+            </w:r>
+          </w:hyperlink>
+        </w:p>
+        <w:p>
+          <w:pPr>
+            <w:pStyle w:val="Verzeichnis2"/>
+            <w:tabs>
+              <w:tab w:val="left" w:pos="880"/>
+              <w:tab w:val="right" w:leader="dot" w:pos="9062"/>
+            </w:tabs>
+            <w:rPr>
+              <w:rFonts w:asciiTheme="minorHAnsi" w:eastAsiaTheme="minorEastAsia" w:hAnsiTheme="minorHAnsi" w:cstheme="minorBidi"/>
+              <w:noProof/>
+              <w:szCs w:val="22"/>
+              <w:lang w:val="en-US" w:eastAsia="en-US"/>
+            </w:rPr>
+          </w:pPr>
+          <w:hyperlink w:anchor="_Toc1824016" w:history="1">
+            <w:r>
+              <w:rPr>
+                <w:rStyle w:val="Hyperlink"/>
+                <w:noProof/>
+                <w14:scene3d>
+                  <w14:camera w14:prst="orthographicFront"/>
+                  <w14:lightRig w14:rig="threePt" w14:dir="t">
+                    <w14:rot w14:lat="0" w14:lon="0" w14:rev="0"/>
+                  </w14:lightRig>
+                </w14:scene3d>
+              </w:rPr>
+              <w:t>3.3.</w:t>
+            </w:r>
+            <w:r>
+              <w:rPr>
+                <w:rFonts w:asciiTheme="minorHAnsi" w:eastAsiaTheme="minorEastAsia" w:hAnsiTheme="minorHAnsi" w:cstheme="minorBidi"/>
+                <w:noProof/>
+                <w:szCs w:val="22"/>
+                <w:lang w:val="en-US" w:eastAsia="en-US"/>
+              </w:rPr>
+              <w:tab/>
+            </w:r>
+            <w:r>
+              <w:rPr>
+                <w:rStyle w:val="Hyperlink"/>
+                <w:noProof/>
+              </w:rPr>
+              <w:t>Mechanische Aufbau</w:t>
+            </w:r>
+            <w:r>
+              <w:rPr>
+                <w:noProof/>
+                <w:webHidden/>
+              </w:rPr>
+              <w:tab/>
+            </w:r>
+            <w:r>
+              <w:rPr>
+                <w:noProof/>
+                <w:webHidden/>
+              </w:rPr>
+              <w:fldChar w:fldCharType="begin"/>
+            </w:r>
+            <w:r>
+              <w:rPr>
+                <w:noProof/>
+                <w:webHidden/>
+              </w:rPr>
+              <w:instrText xml:space="preserve"> PAGEREF _Toc1824016 \h </w:instrText>
+            </w:r>
+            <w:r>
+              <w:rPr>
+                <w:noProof/>
+                <w:webHidden/>
+              </w:rPr>
+            </w:r>
+            <w:r>
+              <w:rPr>
+                <w:noProof/>
+                <w:webHidden/>
+              </w:rPr>
+              <w:fldChar w:fldCharType="separate"/>
+            </w:r>
+            <w:r>
+              <w:rPr>
+                <w:noProof/>
+                <w:webHidden/>
+              </w:rPr>
+              <w:t>6</w:t>
+            </w:r>
+            <w:r>
+              <w:rPr>
+                <w:noProof/>
+                <w:webHidden/>
+              </w:rPr>
+              <w:fldChar w:fldCharType="end"/>
+            </w:r>
+          </w:hyperlink>
+        </w:p>
+        <w:p>
+          <w:pPr>
+            <w:pStyle w:val="Verzeichnis2"/>
+            <w:tabs>
+              <w:tab w:val="left" w:pos="880"/>
+              <w:tab w:val="right" w:leader="dot" w:pos="9062"/>
+            </w:tabs>
+            <w:rPr>
+              <w:rFonts w:asciiTheme="minorHAnsi" w:eastAsiaTheme="minorEastAsia" w:hAnsiTheme="minorHAnsi" w:cstheme="minorBidi"/>
+              <w:noProof/>
+              <w:szCs w:val="22"/>
+              <w:lang w:val="en-US" w:eastAsia="en-US"/>
+            </w:rPr>
+          </w:pPr>
+          <w:hyperlink w:anchor="_Toc1824017" w:history="1">
+            <w:r>
+              <w:rPr>
+                <w:rStyle w:val="Hyperlink"/>
+                <w:noProof/>
+                <w14:scene3d>
+                  <w14:camera w14:prst="orthographicFront"/>
+                  <w14:lightRig w14:rig="threePt" w14:dir="t">
+                    <w14:rot w14:lat="0" w14:lon="0" w14:rev="0"/>
+                  </w14:lightRig>
+                </w14:scene3d>
+              </w:rPr>
+              <w:t>3.4.</w:t>
+            </w:r>
+            <w:r>
+              <w:rPr>
+                <w:rFonts w:asciiTheme="minorHAnsi" w:eastAsiaTheme="minorEastAsia" w:hAnsiTheme="minorHAnsi" w:cstheme="minorBidi"/>
+                <w:noProof/>
+                <w:szCs w:val="22"/>
+                <w:lang w:val="en-US" w:eastAsia="en-US"/>
+              </w:rPr>
+              <w:tab/>
+            </w:r>
+            <w:r>
+              <w:rPr>
+                <w:rStyle w:val="Hyperlink"/>
+                <w:noProof/>
+              </w:rPr>
+              <w:t>Elektrisches Schema</w:t>
+            </w:r>
+            <w:r>
+              <w:rPr>
+                <w:noProof/>
+                <w:webHidden/>
+              </w:rPr>
+              <w:tab/>
+            </w:r>
+            <w:r>
+              <w:rPr>
+                <w:noProof/>
+                <w:webHidden/>
+              </w:rPr>
+              <w:fldChar w:fldCharType="begin"/>
+            </w:r>
+            <w:r>
+              <w:rPr>
+                <w:noProof/>
+                <w:webHidden/>
+              </w:rPr>
+              <w:instrText xml:space="preserve"> PAGEREF _Toc1824017 \h </w:instrText>
+            </w:r>
+            <w:r>
+              <w:rPr>
+                <w:noProof/>
+                <w:webHidden/>
+              </w:rPr>
+            </w:r>
+            <w:r>
+              <w:rPr>
+                <w:noProof/>
+                <w:webHidden/>
+              </w:rPr>
+              <w:fldChar w:fldCharType="separate"/>
+            </w:r>
+            <w:r>
+              <w:rPr>
+                <w:noProof/>
+                <w:webHidden/>
+              </w:rPr>
+              <w:t>6</w:t>
+            </w:r>
+            <w:r>
+              <w:rPr>
+                <w:noProof/>
+                <w:webHidden/>
+              </w:rPr>
+              <w:fldChar w:fldCharType="end"/>
+            </w:r>
+          </w:hyperlink>
+        </w:p>
+        <w:p>
+          <w:pPr>
+            <w:pStyle w:val="Verzeichnis2"/>
+            <w:tabs>
+              <w:tab w:val="left" w:pos="880"/>
+              <w:tab w:val="right" w:leader="dot" w:pos="9062"/>
+            </w:tabs>
+            <w:rPr>
+              <w:rFonts w:asciiTheme="minorHAnsi" w:eastAsiaTheme="minorEastAsia" w:hAnsiTheme="minorHAnsi" w:cstheme="minorBidi"/>
+              <w:noProof/>
+              <w:szCs w:val="22"/>
+              <w:lang w:val="en-US" w:eastAsia="en-US"/>
+            </w:rPr>
+          </w:pPr>
+          <w:hyperlink w:anchor="_Toc1824018" w:history="1">
+            <w:r>
+              <w:rPr>
+                <w:rStyle w:val="Hyperlink"/>
+                <w:noProof/>
+                <w14:scene3d>
+                  <w14:camera w14:prst="orthographicFront"/>
+                  <w14:lightRig w14:rig="threePt" w14:dir="t">
+                    <w14:rot w14:lat="0" w14:lon="0" w14:rev="0"/>
+                  </w14:lightRig>
+                </w14:scene3d>
+              </w:rPr>
+              <w:t>3.5.</w:t>
+            </w:r>
+            <w:r>
+              <w:rPr>
+                <w:rFonts w:asciiTheme="minorHAnsi" w:eastAsiaTheme="minorEastAsia" w:hAnsiTheme="minorHAnsi" w:cstheme="minorBidi"/>
+                <w:noProof/>
+                <w:szCs w:val="22"/>
+                <w:lang w:val="en-US" w:eastAsia="en-US"/>
+              </w:rPr>
+              <w:tab/>
+            </w:r>
+            <w:r>
+              <w:rPr>
+                <w:rStyle w:val="Hyperlink"/>
+                <w:noProof/>
+              </w:rPr>
+              <w:t>Elektrische Verdrahtung</w:t>
+            </w:r>
+            <w:r>
+              <w:rPr>
+                <w:noProof/>
+                <w:webHidden/>
+              </w:rPr>
+              <w:tab/>
+            </w:r>
+            <w:r>
+              <w:rPr>
+                <w:noProof/>
+                <w:webHidden/>
+              </w:rPr>
+              <w:fldChar w:fldCharType="begin"/>
+            </w:r>
+            <w:r>
+              <w:rPr>
+                <w:noProof/>
+                <w:webHidden/>
+              </w:rPr>
+              <w:instrText xml:space="preserve"> PAGEREF _Toc1824018 \h </w:instrText>
+            </w:r>
+            <w:r>
+              <w:rPr>
+                <w:noProof/>
+                <w:webHidden/>
+              </w:rPr>
+            </w:r>
+            <w:r>
+              <w:rPr>
+                <w:noProof/>
+                <w:webHidden/>
+              </w:rPr>
+              <w:fldChar w:fldCharType="separate"/>
+            </w:r>
+            <w:r>
+              <w:rPr>
+                <w:noProof/>
+                <w:webHidden/>
+              </w:rPr>
+              <w:t>6</w:t>
             </w:r>
             <w:r>
               <w:rPr>
@@ -4497,9 +4973,10 @@
               <w:rFonts w:asciiTheme="minorHAnsi" w:eastAsiaTheme="minorEastAsia" w:hAnsiTheme="minorHAnsi" w:cstheme="minorBidi"/>
               <w:noProof/>
               <w:szCs w:val="22"/>
+              <w:lang w:val="en-US" w:eastAsia="en-US"/>
             </w:rPr>
           </w:pPr>
-          <w:hyperlink w:anchor="_Toc531780420" w:history="1">
+          <w:hyperlink w:anchor="_Toc1824019" w:history="1">
             <w:r>
               <w:rPr>
                 <w:rStyle w:val="Hyperlink"/>
@@ -4512,6 +4989,7 @@
                 <w:rFonts w:asciiTheme="minorHAnsi" w:eastAsiaTheme="minorEastAsia" w:hAnsiTheme="minorHAnsi" w:cstheme="minorBidi"/>
                 <w:noProof/>
                 <w:szCs w:val="22"/>
+                <w:lang w:val="en-US" w:eastAsia="en-US"/>
               </w:rPr>
               <w:tab/>
             </w:r>
@@ -4541,7 +5019,7 @@
                 <w:noProof/>
                 <w:webHidden/>
               </w:rPr>
-              <w:instrText xml:space="preserve"> PAGEREF _Toc531780420 \h </w:instrText>
+              <w:instrText xml:space="preserve"> PAGEREF _Toc1824019 \h </w:instrText>
             </w:r>
             <w:r>
               <w:rPr>
@@ -4561,7 +5039,7 @@
                 <w:noProof/>
                 <w:webHidden/>
               </w:rPr>
-              <w:t>6</w:t>
+              <w:t>7</w:t>
             </w:r>
             <w:r>
               <w:rPr>
@@ -4583,9 +5061,10 @@
               <w:rFonts w:asciiTheme="minorHAnsi" w:eastAsiaTheme="minorEastAsia" w:hAnsiTheme="minorHAnsi" w:cstheme="minorBidi"/>
               <w:noProof/>
               <w:szCs w:val="22"/>
+              <w:lang w:val="en-US" w:eastAsia="en-US"/>
             </w:rPr>
           </w:pPr>
-          <w:hyperlink w:anchor="_Toc531780421" w:history="1">
+          <w:hyperlink w:anchor="_Toc1824020" w:history="1">
             <w:r>
               <w:rPr>
                 <w:rStyle w:val="Hyperlink"/>
@@ -4604,6 +5083,7 @@
                 <w:rFonts w:asciiTheme="minorHAnsi" w:eastAsiaTheme="minorEastAsia" w:hAnsiTheme="minorHAnsi" w:cstheme="minorBidi"/>
                 <w:noProof/>
                 <w:szCs w:val="22"/>
+                <w:lang w:val="en-US" w:eastAsia="en-US"/>
               </w:rPr>
               <w:tab/>
             </w:r>
@@ -4612,7 +5092,7 @@
                 <w:rStyle w:val="Hyperlink"/>
                 <w:noProof/>
               </w:rPr>
-              <w:t>Struktur</w:t>
+              <w:t>Aufbau der Software</w:t>
             </w:r>
             <w:r>
               <w:rPr>
@@ -4633,7 +5113,7 @@
                 <w:noProof/>
                 <w:webHidden/>
               </w:rPr>
-              <w:instrText xml:space="preserve"> PAGEREF _Toc531780421 \h </w:instrText>
+              <w:instrText xml:space="preserve"> PAGEREF _Toc1824020 \h </w:instrText>
             </w:r>
             <w:r>
               <w:rPr>
@@ -4653,7 +5133,7 @@
                 <w:noProof/>
                 <w:webHidden/>
               </w:rPr>
-              <w:t>6</w:t>
+              <w:t>7</w:t>
             </w:r>
             <w:r>
               <w:rPr>
@@ -4675,12 +5155,14 @@
               <w:rFonts w:asciiTheme="minorHAnsi" w:eastAsiaTheme="minorEastAsia" w:hAnsiTheme="minorHAnsi" w:cstheme="minorBidi"/>
               <w:noProof/>
               <w:szCs w:val="22"/>
+              <w:lang w:val="en-US" w:eastAsia="en-US"/>
             </w:rPr>
           </w:pPr>
-          <w:hyperlink w:anchor="_Toc531780422" w:history="1">
+          <w:hyperlink w:anchor="_Toc1824021" w:history="1">
             <w:r>
               <w:rPr>
                 <w:rStyle w:val="Hyperlink"/>
+                <w:rFonts w:ascii="Verdana" w:hAnsi="Verdana" w:cs="Times New Roman"/>
                 <w:noProof/>
                 <w14:scene3d>
                   <w14:camera w14:prst="orthographicFront"/>
@@ -4696,6 +5178,7 @@
                 <w:rFonts w:asciiTheme="minorHAnsi" w:eastAsiaTheme="minorEastAsia" w:hAnsiTheme="minorHAnsi" w:cstheme="minorBidi"/>
                 <w:noProof/>
                 <w:szCs w:val="22"/>
+                <w:lang w:val="en-US" w:eastAsia="en-US"/>
               </w:rPr>
               <w:tab/>
             </w:r>
@@ -4704,7 +5187,7 @@
                 <w:rStyle w:val="Hyperlink"/>
                 <w:noProof/>
               </w:rPr>
-              <w:t>Motor</w:t>
+              <w:t>Beschreibung der einzelnen Programmteile und Funktionen</w:t>
             </w:r>
             <w:r>
               <w:rPr>
@@ -4725,7 +5208,7 @@
                 <w:noProof/>
                 <w:webHidden/>
               </w:rPr>
-              <w:instrText xml:space="preserve"> PAGEREF _Toc531780422 \h </w:instrText>
+              <w:instrText xml:space="preserve"> PAGEREF _Toc1824021 \h </w:instrText>
             </w:r>
             <w:r>
               <w:rPr>
@@ -4745,7 +5228,7 @@
                 <w:noProof/>
                 <w:webHidden/>
               </w:rPr>
-              <w:t>6</w:t>
+              <w:t>7</w:t>
             </w:r>
             <w:r>
               <w:rPr>
@@ -4767,9 +5250,10 @@
               <w:rFonts w:asciiTheme="minorHAnsi" w:eastAsiaTheme="minorEastAsia" w:hAnsiTheme="minorHAnsi" w:cstheme="minorBidi"/>
               <w:noProof/>
               <w:szCs w:val="22"/>
+              <w:lang w:val="en-US" w:eastAsia="en-US"/>
             </w:rPr>
           </w:pPr>
-          <w:hyperlink w:anchor="_Toc531780423" w:history="1">
+          <w:hyperlink w:anchor="_Toc1824022" w:history="1">
             <w:r>
               <w:rPr>
                 <w:rStyle w:val="Hyperlink"/>
@@ -4788,6 +5272,7 @@
                 <w:rFonts w:asciiTheme="minorHAnsi" w:eastAsiaTheme="minorEastAsia" w:hAnsiTheme="minorHAnsi" w:cstheme="minorBidi"/>
                 <w:noProof/>
                 <w:szCs w:val="22"/>
+                <w:lang w:val="en-US" w:eastAsia="en-US"/>
               </w:rPr>
               <w:tab/>
             </w:r>
@@ -4796,7 +5281,7 @@
                 <w:rStyle w:val="Hyperlink"/>
                 <w:noProof/>
               </w:rPr>
-              <w:t>Display</w:t>
+              <w:t>Motor</w:t>
             </w:r>
             <w:r>
               <w:rPr>
@@ -4817,7 +5302,7 @@
                 <w:noProof/>
                 <w:webHidden/>
               </w:rPr>
-              <w:instrText xml:space="preserve"> PAGEREF _Toc531780423 \h </w:instrText>
+              <w:instrText xml:space="preserve"> PAGEREF _Toc1824022 \h </w:instrText>
             </w:r>
             <w:r>
               <w:rPr>
@@ -4837,7 +5322,7 @@
                 <w:noProof/>
                 <w:webHidden/>
               </w:rPr>
-              <w:t>6</w:t>
+              <w:t>7</w:t>
             </w:r>
             <w:r>
               <w:rPr>
@@ -4850,30 +5335,38 @@
         </w:p>
         <w:p>
           <w:pPr>
-            <w:pStyle w:val="Verzeichnis1"/>
+            <w:pStyle w:val="Verzeichnis2"/>
             <w:tabs>
-              <w:tab w:val="left" w:pos="660"/>
+              <w:tab w:val="left" w:pos="880"/>
               <w:tab w:val="right" w:leader="dot" w:pos="9062"/>
             </w:tabs>
             <w:rPr>
               <w:rFonts w:asciiTheme="minorHAnsi" w:eastAsiaTheme="minorEastAsia" w:hAnsiTheme="minorHAnsi" w:cstheme="minorBidi"/>
               <w:noProof/>
               <w:szCs w:val="22"/>
+              <w:lang w:val="en-US" w:eastAsia="en-US"/>
             </w:rPr>
           </w:pPr>
-          <w:hyperlink w:anchor="_Toc531780424" w:history="1">
+          <w:hyperlink w:anchor="_Toc1824023" w:history="1">
             <w:r>
               <w:rPr>
                 <w:rStyle w:val="Hyperlink"/>
                 <w:noProof/>
-              </w:rPr>
-              <w:t>5.</w:t>
+                <w14:scene3d>
+                  <w14:camera w14:prst="orthographicFront"/>
+                  <w14:lightRig w14:rig="threePt" w14:dir="t">
+                    <w14:rot w14:lat="0" w14:lon="0" w14:rev="0"/>
+                  </w14:lightRig>
+                </w14:scene3d>
+              </w:rPr>
+              <w:t>4.4.</w:t>
             </w:r>
             <w:r>
               <w:rPr>
                 <w:rFonts w:asciiTheme="minorHAnsi" w:eastAsiaTheme="minorEastAsia" w:hAnsiTheme="minorHAnsi" w:cstheme="minorBidi"/>
                 <w:noProof/>
                 <w:szCs w:val="22"/>
+                <w:lang w:val="en-US" w:eastAsia="en-US"/>
               </w:rPr>
               <w:tab/>
             </w:r>
@@ -4882,7 +5375,7 @@
                 <w:rStyle w:val="Hyperlink"/>
                 <w:noProof/>
               </w:rPr>
-              <w:t>Tests</w:t>
+              <w:t>Display</w:t>
             </w:r>
             <w:r>
               <w:rPr>
@@ -4903,7 +5396,7 @@
                 <w:noProof/>
                 <w:webHidden/>
               </w:rPr>
-              <w:instrText xml:space="preserve"> PAGEREF _Toc531780424 \h </w:instrText>
+              <w:instrText xml:space="preserve"> PAGEREF _Toc1824023 \h </w:instrText>
             </w:r>
             <w:r>
               <w:rPr>
@@ -4924,6 +5417,100 @@
                 <w:webHidden/>
               </w:rPr>
               <w:t>7</w:t>
+            </w:r>
+            <w:r>
+              <w:rPr>
+                <w:noProof/>
+                <w:webHidden/>
+              </w:rPr>
+              <w:fldChar w:fldCharType="end"/>
+            </w:r>
+          </w:hyperlink>
+        </w:p>
+        <w:p>
+          <w:pPr>
+            <w:pStyle w:val="Verzeichnis2"/>
+            <w:tabs>
+              <w:tab w:val="left" w:pos="880"/>
+              <w:tab w:val="right" w:leader="dot" w:pos="9062"/>
+            </w:tabs>
+            <w:rPr>
+              <w:rFonts w:asciiTheme="minorHAnsi" w:eastAsiaTheme="minorEastAsia" w:hAnsiTheme="minorHAnsi" w:cstheme="minorBidi"/>
+              <w:noProof/>
+              <w:szCs w:val="22"/>
+              <w:lang w:val="en-US" w:eastAsia="en-US"/>
+            </w:rPr>
+          </w:pPr>
+          <w:hyperlink w:anchor="_Toc1824024" w:history="1">
+            <w:r>
+              <w:rPr>
+                <w:rStyle w:val="Hyperlink"/>
+                <w:noProof/>
+                <w14:scene3d>
+                  <w14:camera w14:prst="orthographicFront"/>
+                  <w14:lightRig w14:rig="threePt" w14:dir="t">
+                    <w14:rot w14:lat="0" w14:lon="0" w14:rev="0"/>
+                  </w14:lightRig>
+                </w14:scene3d>
+              </w:rPr>
+              <w:t>4.5.</w:t>
+            </w:r>
+            <w:r>
+              <w:rPr>
+                <w:rFonts w:asciiTheme="minorHAnsi" w:eastAsiaTheme="minorEastAsia" w:hAnsiTheme="minorHAnsi" w:cstheme="minorBidi"/>
+                <w:noProof/>
+                <w:szCs w:val="22"/>
+                <w:lang w:val="en-US" w:eastAsia="en-US"/>
+              </w:rPr>
+              <w:tab/>
+            </w:r>
+            <w:r>
+              <w:rPr>
+                <w:rStyle w:val="Hyperlink"/>
+                <w:noProof/>
+              </w:rPr>
+              <w:t>Testprotokoll</w:t>
+            </w:r>
+            <w:r>
+              <w:rPr>
+                <w:noProof/>
+                <w:webHidden/>
+              </w:rPr>
+              <w:tab/>
+            </w:r>
+            <w:r>
+              <w:rPr>
+                <w:noProof/>
+                <w:webHidden/>
+              </w:rPr>
+              <w:fldChar w:fldCharType="begin"/>
+            </w:r>
+            <w:r>
+              <w:rPr>
+                <w:noProof/>
+                <w:webHidden/>
+              </w:rPr>
+              <w:instrText xml:space="preserve"> PAGEREF _Toc1824024 \h </w:instrText>
+            </w:r>
+            <w:r>
+              <w:rPr>
+                <w:noProof/>
+                <w:webHidden/>
+              </w:rPr>
+            </w:r>
+            <w:r>
+              <w:rPr>
+                <w:noProof/>
+                <w:webHidden/>
+              </w:rPr>
+              <w:fldChar w:fldCharType="separate"/>
+            </w:r>
+            <w:r>
+              <w:rPr>
+                <w:noProof/>
+                <w:webHidden/>
+              </w:rPr>
+              <w:t>8</w:t>
             </w:r>
             <w:r>
               <w:rPr>
@@ -4955,7 +5542,6 @@
           <w:sz w:val="32"/>
         </w:rPr>
       </w:pPr>
-      <w:bookmarkStart w:id="0" w:name="_Toc531780417"/>
       <w:r>
         <w:br w:type="page"/>
       </w:r>
@@ -4964,6 +5550,7 @@
       <w:pPr>
         <w:pStyle w:val="berschrift1"/>
       </w:pPr>
+      <w:bookmarkStart w:id="0" w:name="_Toc1824011"/>
       <w:r>
         <w:lastRenderedPageBreak/>
         <w:t>Einleitung</w:t>
@@ -4979,7 +5566,6 @@
           <w:sz w:val="32"/>
         </w:rPr>
       </w:pPr>
-      <w:bookmarkStart w:id="1" w:name="_Toc531780418"/>
       <w:r>
         <w:br w:type="page"/>
       </w:r>
@@ -4988,6 +5574,7 @@
       <w:pPr>
         <w:pStyle w:val="berschrift1"/>
       </w:pPr>
+      <w:bookmarkStart w:id="1" w:name="_Toc1824012"/>
       <w:r>
         <w:lastRenderedPageBreak/>
         <w:t>Planung</w:t>
@@ -5003,7 +5590,6 @@
           <w:sz w:val="32"/>
         </w:rPr>
       </w:pPr>
-      <w:bookmarkStart w:id="2" w:name="_Toc531780419"/>
       <w:r>
         <w:br w:type="page"/>
       </w:r>
@@ -5012,6 +5598,7 @@
       <w:pPr>
         <w:pStyle w:val="berschrift1"/>
       </w:pPr>
+      <w:bookmarkStart w:id="2" w:name="_Toc1824013"/>
       <w:r>
         <w:lastRenderedPageBreak/>
         <w:t>Hardware</w:t>
@@ -5022,9 +5609,11 @@
       <w:pPr>
         <w:pStyle w:val="berschrift2"/>
       </w:pPr>
+      <w:bookmarkStart w:id="3" w:name="_Toc1824014"/>
       <w:r>
         <w:t>CAD</w:t>
       </w:r>
+      <w:bookmarkEnd w:id="3"/>
     </w:p>
     <w:p>
       <w:r>
@@ -5039,7 +5628,7 @@
           <w:lang w:val="en-US" w:eastAsia="en-US"/>
         </w:rPr>
         <w:drawing>
-          <wp:anchor distT="0" distB="0" distL="114300" distR="114300" simplePos="0" relativeHeight="251660288" behindDoc="1" locked="0" layoutInCell="1" allowOverlap="1" wp14:anchorId="550AAF3B">
+          <wp:anchor distT="0" distB="0" distL="114300" distR="114300" simplePos="0" relativeHeight="251660288" behindDoc="1" locked="0" layoutInCell="1" allowOverlap="1" wp14:anchorId="2594B034" wp14:editId="54387E07">
             <wp:simplePos x="0" y="0"/>
             <wp:positionH relativeFrom="column">
               <wp:posOffset>3132455</wp:posOffset>
@@ -5154,7 +5743,7 @@
         <mc:AlternateContent>
           <mc:Choice Requires="wps">
             <w:drawing>
-              <wp:anchor distT="0" distB="0" distL="114300" distR="114300" simplePos="0" relativeHeight="251661312" behindDoc="0" locked="0" layoutInCell="1" allowOverlap="1">
+              <wp:anchor distT="0" distB="0" distL="114300" distR="114300" simplePos="0" relativeHeight="251661312" behindDoc="0" locked="0" layoutInCell="1" allowOverlap="1" wp14:anchorId="1647A2CB" wp14:editId="553D0DD3">
                 <wp:simplePos x="0" y="0"/>
                 <wp:positionH relativeFrom="column">
                   <wp:posOffset>4325620</wp:posOffset>
@@ -5210,7 +5799,7 @@
               </wp:anchor>
             </w:drawing>
           </mc:Choice>
-          <mc:Fallback>
+          <mc:Fallback xmlns:w16cid="http://schemas.microsoft.com/office/word/2016/wordml/cid" xmlns:am3d="http://schemas.microsoft.com/office/drawing/2017/model3d" xmlns:aink="http://schemas.microsoft.com/office/drawing/2016/ink" xmlns:cx8="http://schemas.microsoft.com/office/drawing/2016/5/14/chartex" xmlns:cx7="http://schemas.microsoft.com/office/drawing/2016/5/13/chartex" xmlns:cx6="http://schemas.microsoft.com/office/drawing/2016/5/12/chartex" xmlns:cx5="http://schemas.microsoft.com/office/drawing/2016/5/11/chartex" xmlns:cx4="http://schemas.microsoft.com/office/drawing/2016/5/10/chartex" xmlns:cx3="http://schemas.microsoft.com/office/drawing/2016/5/9/chartex" xmlns:cx2="http://schemas.microsoft.com/office/drawing/2015/10/21/chartex" xmlns:cx1="http://schemas.microsoft.com/office/drawing/2015/9/8/chartex">
             <w:pict>
               <v:shapetype w14:anchorId="6D66DDBC" id="_x0000_t32" coordsize="21600,21600" o:spt="32" o:oned="t" path="m,l21600,21600e" filled="f">
                 <v:path arrowok="t" fillok="f" o:connecttype="none"/>
@@ -5232,7 +5821,7 @@
           <w:lang w:val="en-US" w:eastAsia="en-US"/>
         </w:rPr>
         <w:drawing>
-          <wp:anchor distT="0" distB="0" distL="114300" distR="114300" simplePos="0" relativeHeight="251662336" behindDoc="1" locked="0" layoutInCell="1" allowOverlap="1" wp14:anchorId="0AD4D55D">
+          <wp:anchor distT="0" distB="0" distL="114300" distR="114300" simplePos="0" relativeHeight="251662336" behindDoc="1" locked="0" layoutInCell="1" allowOverlap="1" wp14:anchorId="22484DD1" wp14:editId="4ADE0F8F">
             <wp:simplePos x="0" y="0"/>
             <wp:positionH relativeFrom="column">
               <wp:posOffset>2281555</wp:posOffset>
@@ -5303,7 +5892,7 @@
         <mc:AlternateContent>
           <mc:Choice Requires="wps">
             <w:drawing>
-              <wp:anchor distT="0" distB="0" distL="114300" distR="114300" simplePos="0" relativeHeight="251664384" behindDoc="1" locked="0" layoutInCell="1" allowOverlap="1" wp14:anchorId="57E9F742" wp14:editId="45BF8674">
+              <wp:anchor distT="0" distB="0" distL="114300" distR="114300" simplePos="0" relativeHeight="251664384" behindDoc="1" locked="0" layoutInCell="1" allowOverlap="1" wp14:anchorId="4407C979" wp14:editId="79C90FB4">
                 <wp:simplePos x="0" y="0"/>
                 <wp:positionH relativeFrom="column">
                   <wp:posOffset>4329430</wp:posOffset>
@@ -5368,7 +5957,7 @@
               </wp:anchor>
             </w:drawing>
           </mc:Choice>
-          <mc:Fallback>
+          <mc:Fallback xmlns:w16cid="http://schemas.microsoft.com/office/word/2016/wordml/cid" xmlns:am3d="http://schemas.microsoft.com/office/drawing/2017/model3d" xmlns:aink="http://schemas.microsoft.com/office/drawing/2016/ink" xmlns:cx8="http://schemas.microsoft.com/office/drawing/2016/5/14/chartex" xmlns:cx7="http://schemas.microsoft.com/office/drawing/2016/5/13/chartex" xmlns:cx6="http://schemas.microsoft.com/office/drawing/2016/5/12/chartex" xmlns:cx5="http://schemas.microsoft.com/office/drawing/2016/5/11/chartex" xmlns:cx4="http://schemas.microsoft.com/office/drawing/2016/5/10/chartex" xmlns:cx3="http://schemas.microsoft.com/office/drawing/2016/5/9/chartex" xmlns:cx2="http://schemas.microsoft.com/office/drawing/2015/10/21/chartex" xmlns:cx1="http://schemas.microsoft.com/office/drawing/2015/9/8/chartex">
             <w:pict>
               <v:shape w14:anchorId="29BA021A" id="Gerade Verbindung mit Pfeil 38" o:spid="_x0000_s1026" type="#_x0000_t32" style="position:absolute;margin-left:340.9pt;margin-top:140.95pt;width:0;height:26.5pt;z-index:-251652096;visibility:visible;mso-wrap-style:square;mso-width-percent:0;mso-height-percent:0;mso-wrap-distance-left:9pt;mso-wrap-distance-top:0;mso-wrap-distance-right:9pt;mso-wrap-distance-bottom:0;mso-position-horizontal:absolute;mso-position-horizontal-relative:text;mso-position-vertical:absolute;mso-position-vertical-relative:text;mso-width-percent:0;mso-height-percent:0;mso-width-relative:margin;mso-height-relative:margin" o:gfxdata="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" strokecolor="#5b9bd5 [3204]" strokeweight="3pt">
                 <v:stroke endarrow="block" joinstyle="miter"/>
@@ -5386,7 +5975,7 @@
         <mc:AlternateContent>
           <mc:Choice Requires="wps">
             <w:drawing>
-              <wp:anchor distT="0" distB="0" distL="114300" distR="114300" simplePos="0" relativeHeight="251666432" behindDoc="1" locked="0" layoutInCell="1" allowOverlap="1">
+              <wp:anchor distT="0" distB="0" distL="114300" distR="114300" simplePos="0" relativeHeight="251666432" behindDoc="1" locked="0" layoutInCell="1" allowOverlap="1" wp14:anchorId="316C6A0C" wp14:editId="272D195D">
                 <wp:simplePos x="0" y="0"/>
                 <wp:positionH relativeFrom="column">
                   <wp:posOffset>4434205</wp:posOffset>
@@ -5462,7 +6051,7 @@
               </wp:anchor>
             </w:drawing>
           </mc:Choice>
-          <mc:Fallback>
+          <mc:Fallback xmlns:w16cid="http://schemas.microsoft.com/office/word/2016/wordml/cid" xmlns:am3d="http://schemas.microsoft.com/office/drawing/2017/model3d" xmlns:aink="http://schemas.microsoft.com/office/drawing/2016/ink" xmlns:cx8="http://schemas.microsoft.com/office/drawing/2016/5/14/chartex" xmlns:cx7="http://schemas.microsoft.com/office/drawing/2016/5/13/chartex" xmlns:cx6="http://schemas.microsoft.com/office/drawing/2016/5/12/chartex" xmlns:cx5="http://schemas.microsoft.com/office/drawing/2016/5/11/chartex" xmlns:cx4="http://schemas.microsoft.com/office/drawing/2016/5/10/chartex" xmlns:cx3="http://schemas.microsoft.com/office/drawing/2016/5/9/chartex" xmlns:cx2="http://schemas.microsoft.com/office/drawing/2015/10/21/chartex" xmlns:cx1="http://schemas.microsoft.com/office/drawing/2015/9/8/chartex">
             <w:pict>
               <v:rect w14:anchorId="1166D30B" id="Rechteck 41" o:spid="_x0000_s1026" style="position:absolute;margin-left:349.15pt;margin-top:135.7pt;width:145.5pt;height:42.75pt;z-index:-251650048;visibility:visible;mso-wrap-style:square;mso-width-percent:0;mso-height-percent:0;mso-wrap-distance-left:9pt;mso-wrap-distance-top:0;mso-wrap-distance-right:9pt;mso-wrap-distance-bottom:0;mso-position-horizontal:absolute;mso-position-horizontal-relative:text;mso-position-vertical:absolute;mso-position-vertical-relative:text;mso-width-percent:0;mso-height-percent:0;mso-width-relative:margin;mso-height-relative:margin;v-text-anchor:middle" o:gfxdata="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" filled="f" strokecolor="#1f4d78 [1604]" strokeweight="1pt">
                 <v:stroke opacity="0"/>
@@ -5501,7 +6090,7 @@
         <mc:AlternateContent>
           <mc:Choice Requires="wps">
             <w:drawing>
-              <wp:anchor distT="0" distB="0" distL="114300" distR="114300" simplePos="0" relativeHeight="251667456" behindDoc="0" locked="0" layoutInCell="1" allowOverlap="1">
+              <wp:anchor distT="0" distB="0" distL="114300" distR="114300" simplePos="0" relativeHeight="251667456" behindDoc="0" locked="0" layoutInCell="1" allowOverlap="1" wp14:anchorId="0832D7CF" wp14:editId="218DDD91">
                 <wp:simplePos x="0" y="0"/>
                 <wp:positionH relativeFrom="column">
                   <wp:posOffset>186482</wp:posOffset>
@@ -5567,7 +6156,7 @@
           </mc:Choice>
           <mc:Fallback>
             <w:pict>
-              <v:shape id="Textfeld 44" o:spid="_x0000_s1057" type="#_x0000_t202" style="position:absolute;left:0;text-align:left;margin-left:14.7pt;margin-top:11.8pt;width:89.25pt;height:24pt;z-index:251667456;visibility:visible;mso-wrap-style:square;mso-width-percent:0;mso-height-percent:0;mso-wrap-distance-left:9pt;mso-wrap-distance-top:0;mso-wrap-distance-right:9pt;mso-wrap-distance-bottom:0;mso-position-horizontal:absolute;mso-position-horizontal-relative:text;mso-position-vertical:absolute;mso-position-vertical-relative:text;mso-width-percent:0;mso-height-percent:0;mso-width-relative:margin;mso-height-relative:margin;v-text-anchor:top" o:gfxdata="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" fillcolor="white [3201]" strokeweight=".5pt">
+              <v:shape w14:anchorId="0832D7CF" id="Textfeld 44" o:spid="_x0000_s1057" type="#_x0000_t202" style="position:absolute;left:0;text-align:left;margin-left:14.7pt;margin-top:11.8pt;width:89.25pt;height:24pt;z-index:251667456;visibility:visible;mso-wrap-style:square;mso-width-percent:0;mso-height-percent:0;mso-wrap-distance-left:9pt;mso-wrap-distance-top:0;mso-wrap-distance-right:9pt;mso-wrap-distance-bottom:0;mso-position-horizontal:absolute;mso-position-horizontal-relative:text;mso-position-vertical:absolute;mso-position-vertical-relative:text;mso-width-percent:0;mso-height-percent:0;mso-width-relative:margin;mso-height-relative:margin;v-text-anchor:top" o:gfxdata="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" fillcolor="white [3201]" strokeweight=".5pt">
                 <v:textbox>
                   <w:txbxContent>
                     <w:p>
@@ -5593,7 +6182,7 @@
         <mc:AlternateContent>
           <mc:Choice Requires="wps">
             <w:drawing>
-              <wp:anchor distT="0" distB="0" distL="114300" distR="114300" simplePos="0" relativeHeight="251670528" behindDoc="0" locked="0" layoutInCell="1" allowOverlap="1" wp14:anchorId="3B91E216" wp14:editId="669B29E0">
+              <wp:anchor distT="0" distB="0" distL="114300" distR="114300" simplePos="0" relativeHeight="251670528" behindDoc="0" locked="0" layoutInCell="1" allowOverlap="1" wp14:anchorId="5A79D472" wp14:editId="0ED81247">
                 <wp:simplePos x="0" y="0"/>
                 <wp:positionH relativeFrom="column">
                   <wp:posOffset>1533345</wp:posOffset>
@@ -5659,7 +6248,7 @@
           </mc:Choice>
           <mc:Fallback>
             <w:pict>
-              <v:shape w14:anchorId="3B91E216" id="Textfeld 47" o:spid="_x0000_s1058" type="#_x0000_t202" style="position:absolute;left:0;text-align:left;margin-left:120.75pt;margin-top:9.3pt;width:85.5pt;height:31.5pt;z-index:251670528;visibility:visible;mso-wrap-style:square;mso-width-percent:0;mso-height-percent:0;mso-wrap-distance-left:9pt;mso-wrap-distance-top:0;mso-wrap-distance-right:9pt;mso-wrap-distance-bottom:0;mso-position-horizontal:absolute;mso-position-horizontal-relative:text;mso-position-vertical:absolute;mso-position-vertical-relative:text;mso-width-percent:0;mso-height-percent:0;mso-width-relative:margin;mso-height-relative:margin;v-text-anchor:top" o:gfxdata="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" fillcolor="white [3201]" strokeweight=".5pt">
+              <v:shape w14:anchorId="5A79D472" id="Textfeld 47" o:spid="_x0000_s1058" type="#_x0000_t202" style="position:absolute;left:0;text-align:left;margin-left:120.75pt;margin-top:9.3pt;width:85.5pt;height:31.5pt;z-index:251670528;visibility:visible;mso-wrap-style:square;mso-width-percent:0;mso-height-percent:0;mso-wrap-distance-left:9pt;mso-wrap-distance-top:0;mso-wrap-distance-right:9pt;mso-wrap-distance-bottom:0;mso-position-horizontal:absolute;mso-position-horizontal-relative:text;mso-position-vertical:absolute;mso-position-vertical-relative:text;mso-width-percent:0;mso-height-percent:0;mso-width-relative:margin;mso-height-relative:margin;v-text-anchor:top" o:gfxdata="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" fillcolor="white [3201]" strokeweight=".5pt">
                 <v:textbox>
                   <w:txbxContent>
                     <w:p>
@@ -5685,7 +6274,7 @@
         <mc:AlternateContent>
           <mc:Choice Requires="wps">
             <w:drawing>
-              <wp:anchor distT="0" distB="0" distL="114300" distR="114300" simplePos="0" relativeHeight="251673600" behindDoc="0" locked="0" layoutInCell="1" allowOverlap="1" wp14:anchorId="3B91E216" wp14:editId="669B29E0">
+              <wp:anchor distT="0" distB="0" distL="114300" distR="114300" simplePos="0" relativeHeight="251673600" behindDoc="0" locked="0" layoutInCell="1" allowOverlap="1" wp14:anchorId="1241E0BF" wp14:editId="0457C6A6">
                 <wp:simplePos x="0" y="0"/>
                 <wp:positionH relativeFrom="column">
                   <wp:posOffset>4204468</wp:posOffset>
@@ -5751,7 +6340,7 @@
           </mc:Choice>
           <mc:Fallback>
             <w:pict>
-              <v:shape w14:anchorId="3B91E216" id="Textfeld 49" o:spid="_x0000_s1059" type="#_x0000_t202" style="position:absolute;left:0;text-align:left;margin-left:331.05pt;margin-top:12.15pt;width:92.25pt;height:21.45pt;z-index:251673600;visibility:visible;mso-wrap-style:square;mso-width-percent:0;mso-height-percent:0;mso-wrap-distance-left:9pt;mso-wrap-distance-top:0;mso-wrap-distance-right:9pt;mso-wrap-distance-bottom:0;mso-position-horizontal:absolute;mso-position-horizontal-relative:text;mso-position-vertical:absolute;mso-position-vertical-relative:text;mso-width-percent:0;mso-height-percent:0;mso-width-relative:margin;mso-height-relative:margin;v-text-anchor:top" o:gfxdata="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" fillcolor="white [3201]" strokeweight=".5pt">
+              <v:shape w14:anchorId="1241E0BF" id="Textfeld 49" o:spid="_x0000_s1059" type="#_x0000_t202" style="position:absolute;left:0;text-align:left;margin-left:331.05pt;margin-top:12.15pt;width:92.25pt;height:21.45pt;z-index:251673600;visibility:visible;mso-wrap-style:square;mso-width-percent:0;mso-height-percent:0;mso-wrap-distance-left:9pt;mso-wrap-distance-top:0;mso-wrap-distance-right:9pt;mso-wrap-distance-bottom:0;mso-position-horizontal:absolute;mso-position-horizontal-relative:text;mso-position-vertical:absolute;mso-position-vertical-relative:text;mso-width-percent:0;mso-height-percent:0;mso-width-relative:margin;mso-height-relative:margin;v-text-anchor:top" o:gfxdata="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" fillcolor="white [3201]" strokeweight=".5pt">
                 <v:textbox>
                   <w:txbxContent>
                     <w:p>
@@ -5777,7 +6366,7 @@
         <mc:AlternateContent>
           <mc:Choice Requires="wps">
             <w:drawing>
-              <wp:anchor distT="0" distB="0" distL="114300" distR="114300" simplePos="0" relativeHeight="251676672" behindDoc="0" locked="0" layoutInCell="1" allowOverlap="1" wp14:anchorId="3B91E216" wp14:editId="669B29E0">
+              <wp:anchor distT="0" distB="0" distL="114300" distR="114300" simplePos="0" relativeHeight="251676672" behindDoc="0" locked="0" layoutInCell="1" allowOverlap="1" wp14:anchorId="366C77D1" wp14:editId="7A3D5886">
                 <wp:simplePos x="0" y="0"/>
                 <wp:positionH relativeFrom="column">
                   <wp:posOffset>2702806</wp:posOffset>
@@ -5845,7 +6434,7 @@
           </mc:Choice>
           <mc:Fallback>
             <w:pict>
-              <v:shape w14:anchorId="3B91E216" id="Textfeld 51" o:spid="_x0000_s1060" type="#_x0000_t202" style="position:absolute;left:0;text-align:left;margin-left:212.8pt;margin-top:12.15pt;width:110.25pt;height:21.5pt;z-index:251676672;visibility:visible;mso-wrap-style:square;mso-width-percent:0;mso-height-percent:0;mso-wrap-distance-left:9pt;mso-wrap-distance-top:0;mso-wrap-distance-right:9pt;mso-wrap-distance-bottom:0;mso-position-horizontal:absolute;mso-position-horizontal-relative:text;mso-position-vertical:absolute;mso-position-vertical-relative:text;mso-width-percent:0;mso-height-percent:0;mso-width-relative:margin;mso-height-relative:margin;v-text-anchor:top" o:gfxdata="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" fillcolor="white [3201]" strokeweight=".5pt">
+              <v:shape w14:anchorId="366C77D1" id="Textfeld 51" o:spid="_x0000_s1060" type="#_x0000_t202" style="position:absolute;left:0;text-align:left;margin-left:212.8pt;margin-top:12.15pt;width:110.25pt;height:21.5pt;z-index:251676672;visibility:visible;mso-wrap-style:square;mso-width-percent:0;mso-height-percent:0;mso-wrap-distance-left:9pt;mso-wrap-distance-top:0;mso-wrap-distance-right:9pt;mso-wrap-distance-bottom:0;mso-position-horizontal:absolute;mso-position-horizontal-relative:text;mso-position-vertical:absolute;mso-position-vertical-relative:text;mso-width-percent:0;mso-height-percent:0;mso-width-relative:margin;mso-height-relative:margin;v-text-anchor:top" o:gfxdata="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" fillcolor="white [3201]" strokeweight=".5pt">
                 <v:textbox>
                   <w:txbxContent>
                     <w:p>
@@ -5879,7 +6468,7 @@
         <mc:AlternateContent>
           <mc:Choice Requires="wps">
             <w:drawing>
-              <wp:anchor distT="0" distB="0" distL="114300" distR="114300" simplePos="0" relativeHeight="251668480" behindDoc="0" locked="0" layoutInCell="1" allowOverlap="1">
+              <wp:anchor distT="0" distB="0" distL="114300" distR="114300" simplePos="0" relativeHeight="251668480" behindDoc="0" locked="0" layoutInCell="1" allowOverlap="1" wp14:anchorId="1E7A1773" wp14:editId="4CE2598A">
                 <wp:simplePos x="0" y="0"/>
                 <wp:positionH relativeFrom="column">
                   <wp:posOffset>724288</wp:posOffset>
@@ -5938,7 +6527,7 @@
               </wp:anchor>
             </w:drawing>
           </mc:Choice>
-          <mc:Fallback>
+          <mc:Fallback xmlns:w16cid="http://schemas.microsoft.com/office/word/2016/wordml/cid" xmlns:am3d="http://schemas.microsoft.com/office/drawing/2017/model3d" xmlns:aink="http://schemas.microsoft.com/office/drawing/2016/ink" xmlns:cx8="http://schemas.microsoft.com/office/drawing/2016/5/14/chartex" xmlns:cx7="http://schemas.microsoft.com/office/drawing/2016/5/13/chartex" xmlns:cx6="http://schemas.microsoft.com/office/drawing/2016/5/12/chartex" xmlns:cx5="http://schemas.microsoft.com/office/drawing/2016/5/11/chartex" xmlns:cx4="http://schemas.microsoft.com/office/drawing/2016/5/10/chartex" xmlns:cx3="http://schemas.microsoft.com/office/drawing/2016/5/9/chartex" xmlns:cx2="http://schemas.microsoft.com/office/drawing/2015/10/21/chartex" xmlns:cx1="http://schemas.microsoft.com/office/drawing/2015/9/8/chartex">
             <w:pict>
               <v:shape w14:anchorId="10C00FA7" id="Gerade Verbindung mit Pfeil 46" o:spid="_x0000_s1026" type="#_x0000_t32" style="position:absolute;margin-left:57.05pt;margin-top:11.6pt;width:27.95pt;height:37.6pt;z-index:251668480;visibility:visible;mso-wrap-style:square;mso-width-percent:0;mso-height-percent:0;mso-wrap-distance-left:9pt;mso-wrap-distance-top:0;mso-wrap-distance-right:9pt;mso-wrap-distance-bottom:0;mso-position-horizontal:absolute;mso-position-horizontal-relative:text;mso-position-vertical:absolute;mso-position-vertical-relative:text;mso-width-percent:0;mso-height-percent:0;mso-width-relative:margin;mso-height-relative:margin" o:gfxdata="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" strokecolor="black [3213]" strokeweight="2pt">
                 <v:stroke endarrow="block" joinstyle="miter"/>
@@ -5955,7 +6544,7 @@
         <mc:AlternateContent>
           <mc:Choice Requires="wps">
             <w:drawing>
-              <wp:anchor distT="0" distB="0" distL="114300" distR="114300" simplePos="0" relativeHeight="251677696" behindDoc="0" locked="0" layoutInCell="1" allowOverlap="1" wp14:anchorId="162DBA27" wp14:editId="734B1759">
+              <wp:anchor distT="0" distB="0" distL="114300" distR="114300" simplePos="0" relativeHeight="251677696" behindDoc="0" locked="0" layoutInCell="1" allowOverlap="1" wp14:anchorId="2291D6E8" wp14:editId="4FEE389B">
                 <wp:simplePos x="0" y="0"/>
                 <wp:positionH relativeFrom="column">
                   <wp:posOffset>1825777</wp:posOffset>
@@ -6014,7 +6603,7 @@
               </wp:anchor>
             </w:drawing>
           </mc:Choice>
-          <mc:Fallback>
+          <mc:Fallback xmlns:w16cid="http://schemas.microsoft.com/office/word/2016/wordml/cid" xmlns:am3d="http://schemas.microsoft.com/office/drawing/2017/model3d" xmlns:aink="http://schemas.microsoft.com/office/drawing/2016/ink" xmlns:cx8="http://schemas.microsoft.com/office/drawing/2016/5/14/chartex" xmlns:cx7="http://schemas.microsoft.com/office/drawing/2016/5/13/chartex" xmlns:cx6="http://schemas.microsoft.com/office/drawing/2016/5/12/chartex" xmlns:cx5="http://schemas.microsoft.com/office/drawing/2016/5/11/chartex" xmlns:cx4="http://schemas.microsoft.com/office/drawing/2016/5/10/chartex" xmlns:cx3="http://schemas.microsoft.com/office/drawing/2016/5/9/chartex" xmlns:cx2="http://schemas.microsoft.com/office/drawing/2015/10/21/chartex" xmlns:cx1="http://schemas.microsoft.com/office/drawing/2015/9/8/chartex">
             <w:pict>
               <v:shape w14:anchorId="25E42380" id="Gerade Verbindung mit Pfeil 52" o:spid="_x0000_s1026" type="#_x0000_t32" style="position:absolute;margin-left:143.75pt;margin-top:11.6pt;width:124.05pt;height:47.3pt;flip:x;z-index:251677696;visibility:visible;mso-wrap-style:square;mso-width-percent:0;mso-height-percent:0;mso-wrap-distance-left:9pt;mso-wrap-distance-top:0;mso-wrap-distance-right:9pt;mso-wrap-distance-bottom:0;mso-position-horizontal:absolute;mso-position-horizontal-relative:text;mso-position-vertical:absolute;mso-position-vertical-relative:text;mso-width-percent:0;mso-height-percent:0;mso-width-relative:margin;mso-height-relative:margin" o:gfxdata="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" strokecolor="black [3213]" strokeweight="2pt">
                 <v:stroke endarrow="block" joinstyle="miter"/>
@@ -6031,7 +6620,7 @@
         <mc:AlternateContent>
           <mc:Choice Requires="wps">
             <w:drawing>
-              <wp:anchor distT="0" distB="0" distL="114300" distR="114300" simplePos="0" relativeHeight="251674624" behindDoc="0" locked="0" layoutInCell="1" allowOverlap="1" wp14:anchorId="162DBA27" wp14:editId="734B1759">
+              <wp:anchor distT="0" distB="0" distL="114300" distR="114300" simplePos="0" relativeHeight="251674624" behindDoc="0" locked="0" layoutInCell="1" allowOverlap="1" wp14:anchorId="00FE603D" wp14:editId="39BEB40A">
                 <wp:simplePos x="0" y="0"/>
                 <wp:positionH relativeFrom="column">
                   <wp:posOffset>4384447</wp:posOffset>
@@ -6090,7 +6679,7 @@
               </wp:anchor>
             </w:drawing>
           </mc:Choice>
-          <mc:Fallback>
+          <mc:Fallback xmlns:w16cid="http://schemas.microsoft.com/office/word/2016/wordml/cid" xmlns:am3d="http://schemas.microsoft.com/office/drawing/2017/model3d" xmlns:aink="http://schemas.microsoft.com/office/drawing/2016/ink" xmlns:cx8="http://schemas.microsoft.com/office/drawing/2016/5/14/chartex" xmlns:cx7="http://schemas.microsoft.com/office/drawing/2016/5/13/chartex" xmlns:cx6="http://schemas.microsoft.com/office/drawing/2016/5/12/chartex" xmlns:cx5="http://schemas.microsoft.com/office/drawing/2016/5/11/chartex" xmlns:cx4="http://schemas.microsoft.com/office/drawing/2016/5/10/chartex" xmlns:cx3="http://schemas.microsoft.com/office/drawing/2016/5/9/chartex" xmlns:cx2="http://schemas.microsoft.com/office/drawing/2015/10/21/chartex" xmlns:cx1="http://schemas.microsoft.com/office/drawing/2015/9/8/chartex">
             <w:pict>
               <v:shape w14:anchorId="41C6DA98" id="Gerade Verbindung mit Pfeil 50" o:spid="_x0000_s1026" type="#_x0000_t32" style="position:absolute;margin-left:345.25pt;margin-top:8.3pt;width:4.1pt;height:31.9pt;flip:x;z-index:251674624;visibility:visible;mso-wrap-style:square;mso-width-percent:0;mso-height-percent:0;mso-wrap-distance-left:9pt;mso-wrap-distance-top:0;mso-wrap-distance-right:9pt;mso-wrap-distance-bottom:0;mso-position-horizontal:absolute;mso-position-horizontal-relative:text;mso-position-vertical:absolute;mso-position-vertical-relative:text;mso-width-percent:0;mso-height-percent:0;mso-width-relative:margin;mso-height-relative:margin" o:gfxdata="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" strokecolor="black [3213]" strokeweight="2pt">
                 <v:stroke endarrow="block" joinstyle="miter"/>
@@ -6109,7 +6698,7 @@
         <mc:AlternateContent>
           <mc:Choice Requires="wps">
             <w:drawing>
-              <wp:anchor distT="0" distB="0" distL="114300" distR="114300" simplePos="0" relativeHeight="251671552" behindDoc="0" locked="0" layoutInCell="1" allowOverlap="1" wp14:anchorId="162DBA27" wp14:editId="734B1759">
+              <wp:anchor distT="0" distB="0" distL="114300" distR="114300" simplePos="0" relativeHeight="251671552" behindDoc="0" locked="0" layoutInCell="1" allowOverlap="1" wp14:anchorId="640DC018" wp14:editId="7E8F4390">
                 <wp:simplePos x="0" y="0"/>
                 <wp:positionH relativeFrom="column">
                   <wp:posOffset>1405255</wp:posOffset>
@@ -6168,7 +6757,7 @@
               </wp:anchor>
             </w:drawing>
           </mc:Choice>
-          <mc:Fallback>
+          <mc:Fallback xmlns:w16cid="http://schemas.microsoft.com/office/word/2016/wordml/cid" xmlns:am3d="http://schemas.microsoft.com/office/drawing/2017/model3d" xmlns:aink="http://schemas.microsoft.com/office/drawing/2016/ink" xmlns:cx8="http://schemas.microsoft.com/office/drawing/2016/5/14/chartex" xmlns:cx7="http://schemas.microsoft.com/office/drawing/2016/5/13/chartex" xmlns:cx6="http://schemas.microsoft.com/office/drawing/2016/5/12/chartex" xmlns:cx5="http://schemas.microsoft.com/office/drawing/2016/5/11/chartex" xmlns:cx4="http://schemas.microsoft.com/office/drawing/2016/5/10/chartex" xmlns:cx3="http://schemas.microsoft.com/office/drawing/2016/5/9/chartex" xmlns:cx2="http://schemas.microsoft.com/office/drawing/2015/10/21/chartex" xmlns:cx1="http://schemas.microsoft.com/office/drawing/2015/9/8/chartex">
             <w:pict>
               <v:shape w14:anchorId="10AEFC9C" id="Gerade Verbindung mit Pfeil 48" o:spid="_x0000_s1026" type="#_x0000_t32" style="position:absolute;margin-left:110.65pt;margin-top:3.55pt;width:39.75pt;height:12.75pt;flip:x;z-index:251671552;visibility:visible;mso-wrap-style:square;mso-width-percent:0;mso-height-percent:0;mso-wrap-distance-left:9pt;mso-wrap-distance-top:0;mso-wrap-distance-right:9pt;mso-wrap-distance-bottom:0;mso-position-horizontal:absolute;mso-position-horizontal-relative:text;mso-position-vertical:absolute;mso-position-vertical-relative:text;mso-width-percent:0;mso-height-percent:0;mso-width-relative:margin;mso-height-relative:margin" o:gfxdata="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" strokecolor="black [3213]" strokeweight="2pt">
                 <v:stroke endarrow="block" joinstyle="miter"/>
@@ -6185,7 +6774,7 @@
         <mc:AlternateContent>
           <mc:Choice Requires="wps">
             <w:drawing>
-              <wp:anchor distT="0" distB="0" distL="114300" distR="114300" simplePos="0" relativeHeight="251687936" behindDoc="0" locked="0" layoutInCell="1" allowOverlap="1" wp14:anchorId="159C8F40" wp14:editId="3230534E">
+              <wp:anchor distT="0" distB="0" distL="114300" distR="114300" simplePos="0" relativeHeight="251687936" behindDoc="0" locked="0" layoutInCell="1" allowOverlap="1" wp14:anchorId="591FEC43" wp14:editId="38B7B768">
                 <wp:simplePos x="0" y="0"/>
                 <wp:positionH relativeFrom="column">
                   <wp:posOffset>1128253</wp:posOffset>
@@ -6251,7 +6840,7 @@
               </wp:anchor>
             </w:drawing>
           </mc:Choice>
-          <mc:Fallback>
+          <mc:Fallback xmlns:w16cid="http://schemas.microsoft.com/office/word/2016/wordml/cid" xmlns:am3d="http://schemas.microsoft.com/office/drawing/2017/model3d" xmlns:aink="http://schemas.microsoft.com/office/drawing/2016/ink" xmlns:cx8="http://schemas.microsoft.com/office/drawing/2016/5/14/chartex" xmlns:cx7="http://schemas.microsoft.com/office/drawing/2016/5/13/chartex" xmlns:cx6="http://schemas.microsoft.com/office/drawing/2016/5/12/chartex" xmlns:cx5="http://schemas.microsoft.com/office/drawing/2016/5/11/chartex" xmlns:cx4="http://schemas.microsoft.com/office/drawing/2016/5/10/chartex" xmlns:cx3="http://schemas.microsoft.com/office/drawing/2016/5/9/chartex" xmlns:cx2="http://schemas.microsoft.com/office/drawing/2015/10/21/chartex" xmlns:cx1="http://schemas.microsoft.com/office/drawing/2015/9/8/chartex">
             <w:pict>
               <v:oval w14:anchorId="09B70328" id="Ellipse 58" o:spid="_x0000_s1026" style="position:absolute;margin-left:88.85pt;margin-top:11.75pt;width:15.75pt;height:16.5pt;z-index:251687936;visibility:visible;mso-wrap-style:square;mso-width-percent:0;mso-height-percent:0;mso-wrap-distance-left:9pt;mso-wrap-distance-top:0;mso-wrap-distance-right:9pt;mso-wrap-distance-bottom:0;mso-position-horizontal:absolute;mso-position-horizontal-relative:text;mso-position-vertical:absolute;mso-position-vertical-relative:text;mso-width-percent:0;mso-height-percent:0;mso-width-relative:margin;mso-height-relative:margin;v-text-anchor:middle" o:gfxdata="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" filled="f" strokecolor="#ed7d31 [3205]" strokeweight="2pt">
                 <v:stroke joinstyle="miter"/>
@@ -6268,7 +6857,7 @@
           <w:lang w:val="en-US" w:eastAsia="en-US"/>
         </w:rPr>
         <w:drawing>
-          <wp:anchor distT="0" distB="0" distL="114300" distR="114300" simplePos="0" relativeHeight="251665408" behindDoc="1" locked="0" layoutInCell="1" allowOverlap="1" wp14:anchorId="4004F9CD">
+          <wp:anchor distT="0" distB="0" distL="114300" distR="114300" simplePos="0" relativeHeight="251665408" behindDoc="1" locked="0" layoutInCell="1" allowOverlap="1" wp14:anchorId="7B03EE4A" wp14:editId="60D98118">
             <wp:simplePos x="0" y="0"/>
             <wp:positionH relativeFrom="column">
               <wp:posOffset>1020445</wp:posOffset>
@@ -6333,7 +6922,7 @@
         <mc:AlternateContent>
           <mc:Choice Requires="wps">
             <w:drawing>
-              <wp:anchor distT="0" distB="0" distL="114300" distR="114300" simplePos="0" relativeHeight="251679744" behindDoc="0" locked="0" layoutInCell="1" allowOverlap="1" wp14:anchorId="3B91E216" wp14:editId="669B29E0">
+              <wp:anchor distT="0" distB="0" distL="114300" distR="114300" simplePos="0" relativeHeight="251679744" behindDoc="0" locked="0" layoutInCell="1" allowOverlap="1" wp14:anchorId="133A6B6F" wp14:editId="43384283">
                 <wp:simplePos x="0" y="0"/>
                 <wp:positionH relativeFrom="column">
                   <wp:posOffset>177459</wp:posOffset>
@@ -6399,7 +6988,7 @@
           </mc:Choice>
           <mc:Fallback>
             <w:pict>
-              <v:shape w14:anchorId="3B91E216" id="Textfeld 53" o:spid="_x0000_s1061" type="#_x0000_t202" style="position:absolute;left:0;text-align:left;margin-left:13.95pt;margin-top:10.9pt;width:66pt;height:24pt;z-index:251679744;visibility:visible;mso-wrap-style:square;mso-width-percent:0;mso-height-percent:0;mso-wrap-distance-left:9pt;mso-wrap-distance-top:0;mso-wrap-distance-right:9pt;mso-wrap-distance-bottom:0;mso-position-horizontal:absolute;mso-position-horizontal-relative:text;mso-position-vertical:absolute;mso-position-vertical-relative:text;mso-width-percent:0;mso-height-percent:0;mso-width-relative:margin;mso-height-relative:margin;v-text-anchor:top" o:gfxdata="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" fillcolor="white [3201]" strokeweight=".5pt">
+              <v:shape w14:anchorId="133A6B6F" id="Textfeld 53" o:spid="_x0000_s1061" type="#_x0000_t202" style="position:absolute;left:0;text-align:left;margin-left:13.95pt;margin-top:10.9pt;width:66pt;height:24pt;z-index:251679744;visibility:visible;mso-wrap-style:square;mso-width-percent:0;mso-height-percent:0;mso-wrap-distance-left:9pt;mso-wrap-distance-top:0;mso-wrap-distance-right:9pt;mso-wrap-distance-bottom:0;mso-position-horizontal:absolute;mso-position-horizontal-relative:text;mso-position-vertical:absolute;mso-position-vertical-relative:text;mso-width-percent:0;mso-height-percent:0;mso-width-relative:margin;mso-height-relative:margin;v-text-anchor:top" o:gfxdata="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" fillcolor="white [3201]" strokeweight=".5pt">
                 <v:textbox>
                   <w:txbxContent>
                     <w:p>
@@ -6425,7 +7014,7 @@
         <mc:AlternateContent>
           <mc:Choice Requires="wps">
             <w:drawing>
-              <wp:anchor distT="0" distB="0" distL="114300" distR="114300" simplePos="0" relativeHeight="251681792" behindDoc="0" locked="0" layoutInCell="1" allowOverlap="1">
+              <wp:anchor distT="0" distB="0" distL="114300" distR="114300" simplePos="0" relativeHeight="251681792" behindDoc="0" locked="0" layoutInCell="1" allowOverlap="1" wp14:anchorId="605C767A" wp14:editId="563A0CD2">
                 <wp:simplePos x="0" y="0"/>
                 <wp:positionH relativeFrom="column">
                   <wp:posOffset>1024255</wp:posOffset>
@@ -6491,7 +7080,7 @@
               </wp:anchor>
             </w:drawing>
           </mc:Choice>
-          <mc:Fallback>
+          <mc:Fallback xmlns:w16cid="http://schemas.microsoft.com/office/word/2016/wordml/cid" xmlns:am3d="http://schemas.microsoft.com/office/drawing/2017/model3d" xmlns:aink="http://schemas.microsoft.com/office/drawing/2016/ink" xmlns:cx8="http://schemas.microsoft.com/office/drawing/2016/5/14/chartex" xmlns:cx7="http://schemas.microsoft.com/office/drawing/2016/5/13/chartex" xmlns:cx6="http://schemas.microsoft.com/office/drawing/2016/5/12/chartex" xmlns:cx5="http://schemas.microsoft.com/office/drawing/2016/5/11/chartex" xmlns:cx4="http://schemas.microsoft.com/office/drawing/2016/5/10/chartex" xmlns:cx3="http://schemas.microsoft.com/office/drawing/2016/5/9/chartex" xmlns:cx2="http://schemas.microsoft.com/office/drawing/2015/10/21/chartex" xmlns:cx1="http://schemas.microsoft.com/office/drawing/2015/9/8/chartex">
             <w:pict>
               <v:oval w14:anchorId="1E0F04A5" id="Ellipse 55" o:spid="_x0000_s1026" style="position:absolute;margin-left:80.65pt;margin-top:7.9pt;width:33pt;height:33.75pt;z-index:251681792;visibility:visible;mso-wrap-style:square;mso-width-percent:0;mso-height-percent:0;mso-wrap-distance-left:9pt;mso-wrap-distance-top:0;mso-wrap-distance-right:9pt;mso-wrap-distance-bottom:0;mso-position-horizontal:absolute;mso-position-horizontal-relative:text;mso-position-vertical:absolute;mso-position-vertical-relative:text;mso-width-percent:0;mso-height-percent:0;mso-width-relative:margin;mso-height-relative:margin;v-text-anchor:middle" o:gfxdata="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" filled="f" strokecolor="#ed7d31 [3205]" strokeweight="2pt">
                 <v:stroke joinstyle="miter"/>
@@ -6508,7 +7097,7 @@
         <mc:AlternateContent>
           <mc:Choice Requires="wps">
             <w:drawing>
-              <wp:anchor distT="0" distB="0" distL="114300" distR="114300" simplePos="0" relativeHeight="251683840" behindDoc="0" locked="0" layoutInCell="1" allowOverlap="1" wp14:anchorId="159C8F40" wp14:editId="3230534E">
+              <wp:anchor distT="0" distB="0" distL="114300" distR="114300" simplePos="0" relativeHeight="251683840" behindDoc="0" locked="0" layoutInCell="1" allowOverlap="1" wp14:anchorId="0C0AC0B7" wp14:editId="138FD997">
                 <wp:simplePos x="0" y="0"/>
                 <wp:positionH relativeFrom="column">
                   <wp:posOffset>1406525</wp:posOffset>
@@ -6571,7 +7160,7 @@
               </wp:anchor>
             </w:drawing>
           </mc:Choice>
-          <mc:Fallback>
+          <mc:Fallback xmlns:w16cid="http://schemas.microsoft.com/office/word/2016/wordml/cid" xmlns:am3d="http://schemas.microsoft.com/office/drawing/2017/model3d" xmlns:aink="http://schemas.microsoft.com/office/drawing/2016/ink" xmlns:cx8="http://schemas.microsoft.com/office/drawing/2016/5/14/chartex" xmlns:cx7="http://schemas.microsoft.com/office/drawing/2016/5/13/chartex" xmlns:cx6="http://schemas.microsoft.com/office/drawing/2016/5/12/chartex" xmlns:cx5="http://schemas.microsoft.com/office/drawing/2016/5/11/chartex" xmlns:cx4="http://schemas.microsoft.com/office/drawing/2016/5/10/chartex" xmlns:cx3="http://schemas.microsoft.com/office/drawing/2016/5/9/chartex" xmlns:cx2="http://schemas.microsoft.com/office/drawing/2015/10/21/chartex" xmlns:cx1="http://schemas.microsoft.com/office/drawing/2015/9/8/chartex">
             <w:pict>
               <v:oval w14:anchorId="7AF2777C" id="Ellipse 56" o:spid="_x0000_s1026" style="position:absolute;margin-left:110.75pt;margin-top:10.15pt;width:33pt;height:36.55pt;z-index:251683840;visibility:visible;mso-wrap-style:square;mso-height-percent:0;mso-wrap-distance-left:9pt;mso-wrap-distance-top:0;mso-wrap-distance-right:9pt;mso-wrap-distance-bottom:0;mso-position-horizontal:absolute;mso-position-horizontal-relative:text;mso-position-vertical:absolute;mso-position-vertical-relative:text;mso-height-percent:0;mso-height-relative:margin;v-text-anchor:middle" o:gfxdata="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" filled="f" strokecolor="#ed7d31 [3205]" strokeweight="2pt">
                 <v:stroke joinstyle="miter"/>
@@ -6588,7 +7177,7 @@
         <mc:AlternateContent>
           <mc:Choice Requires="wps">
             <w:drawing>
-              <wp:anchor distT="0" distB="0" distL="114300" distR="114300" simplePos="0" relativeHeight="251685888" behindDoc="0" locked="0" layoutInCell="1" allowOverlap="1" wp14:anchorId="159C8F40" wp14:editId="3230534E">
+              <wp:anchor distT="0" distB="0" distL="114300" distR="114300" simplePos="0" relativeHeight="251685888" behindDoc="0" locked="0" layoutInCell="1" allowOverlap="1" wp14:anchorId="109B36AC" wp14:editId="2D8D1C88">
                 <wp:simplePos x="0" y="0"/>
                 <wp:positionH relativeFrom="column">
                   <wp:posOffset>3900682</wp:posOffset>
@@ -6654,7 +7243,7 @@
               </wp:anchor>
             </w:drawing>
           </mc:Choice>
-          <mc:Fallback>
+          <mc:Fallback xmlns:w16cid="http://schemas.microsoft.com/office/word/2016/wordml/cid" xmlns:am3d="http://schemas.microsoft.com/office/drawing/2017/model3d" xmlns:aink="http://schemas.microsoft.com/office/drawing/2016/ink" xmlns:cx8="http://schemas.microsoft.com/office/drawing/2016/5/14/chartex" xmlns:cx7="http://schemas.microsoft.com/office/drawing/2016/5/13/chartex" xmlns:cx6="http://schemas.microsoft.com/office/drawing/2016/5/12/chartex" xmlns:cx5="http://schemas.microsoft.com/office/drawing/2016/5/11/chartex" xmlns:cx4="http://schemas.microsoft.com/office/drawing/2016/5/10/chartex" xmlns:cx3="http://schemas.microsoft.com/office/drawing/2016/5/9/chartex" xmlns:cx2="http://schemas.microsoft.com/office/drawing/2015/10/21/chartex" xmlns:cx1="http://schemas.microsoft.com/office/drawing/2015/9/8/chartex">
             <w:pict>
               <v:oval w14:anchorId="236BF69A" id="Ellipse 57" o:spid="_x0000_s1026" style="position:absolute;margin-left:307.15pt;margin-top:10.35pt;width:61.5pt;height:38.25pt;z-index:251685888;visibility:visible;mso-wrap-style:square;mso-width-percent:0;mso-height-percent:0;mso-wrap-distance-left:9pt;mso-wrap-distance-top:0;mso-wrap-distance-right:9pt;mso-wrap-distance-bottom:0;mso-position-horizontal:absolute;mso-position-horizontal-relative:text;mso-position-vertical:absolute;mso-position-vertical-relative:text;mso-width-percent:0;mso-height-percent:0;mso-width-relative:margin;mso-height-relative:margin;v-text-anchor:middle" o:gfxdata="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" filled="f" strokecolor="#ed7d31 [3205]" strokeweight="2pt">
                 <v:stroke joinstyle="miter"/>
@@ -6674,7 +7263,7 @@
         <mc:AlternateContent>
           <mc:Choice Requires="wps">
             <w:drawing>
-              <wp:anchor distT="0" distB="0" distL="114300" distR="114300" simplePos="0" relativeHeight="251680768" behindDoc="0" locked="0" layoutInCell="1" allowOverlap="1" wp14:anchorId="162DBA27" wp14:editId="734B1759">
+              <wp:anchor distT="0" distB="0" distL="114300" distR="114300" simplePos="0" relativeHeight="251680768" behindDoc="0" locked="0" layoutInCell="1" allowOverlap="1" wp14:anchorId="198C6227" wp14:editId="399E365A">
                 <wp:simplePos x="0" y="0"/>
                 <wp:positionH relativeFrom="column">
                   <wp:posOffset>794385</wp:posOffset>
@@ -6733,7 +7322,7 @@
               </wp:anchor>
             </w:drawing>
           </mc:Choice>
-          <mc:Fallback>
+          <mc:Fallback xmlns:w16cid="http://schemas.microsoft.com/office/word/2016/wordml/cid" xmlns:am3d="http://schemas.microsoft.com/office/drawing/2017/model3d" xmlns:aink="http://schemas.microsoft.com/office/drawing/2016/ink" xmlns:cx8="http://schemas.microsoft.com/office/drawing/2016/5/14/chartex" xmlns:cx7="http://schemas.microsoft.com/office/drawing/2016/5/13/chartex" xmlns:cx6="http://schemas.microsoft.com/office/drawing/2016/5/12/chartex" xmlns:cx5="http://schemas.microsoft.com/office/drawing/2016/5/11/chartex" xmlns:cx4="http://schemas.microsoft.com/office/drawing/2016/5/10/chartex" xmlns:cx3="http://schemas.microsoft.com/office/drawing/2016/5/9/chartex" xmlns:cx2="http://schemas.microsoft.com/office/drawing/2015/10/21/chartex" xmlns:cx1="http://schemas.microsoft.com/office/drawing/2015/9/8/chartex">
             <w:pict>
               <v:shape w14:anchorId="1B347468" id="Gerade Verbindung mit Pfeil 54" o:spid="_x0000_s1026" type="#_x0000_t32" style="position:absolute;margin-left:62.55pt;margin-top:10.1pt;width:7.5pt;height:48pt;z-index:251680768;visibility:visible;mso-wrap-style:square;mso-width-percent:0;mso-height-percent:0;mso-wrap-distance-left:9pt;mso-wrap-distance-top:0;mso-wrap-distance-right:9pt;mso-wrap-distance-bottom:0;mso-position-horizontal:absolute;mso-position-horizontal-relative:text;mso-position-vertical:absolute;mso-position-vertical-relative:text;mso-width-percent:0;mso-height-percent:0;mso-width-relative:margin;mso-height-relative:margin" o:gfxdata="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" strokecolor="black [3213]" strokeweight="2pt">
                 <v:stroke endarrow="block" joinstyle="miter"/>
@@ -6752,7 +7341,7 @@
         <mc:AlternateContent>
           <mc:Choice Requires="wps">
             <w:drawing>
-              <wp:anchor distT="0" distB="0" distL="114300" distR="114300" simplePos="0" relativeHeight="251689984" behindDoc="0" locked="0" layoutInCell="1" allowOverlap="1" wp14:anchorId="159C8F40" wp14:editId="3230534E">
+              <wp:anchor distT="0" distB="0" distL="114300" distR="114300" simplePos="0" relativeHeight="251689984" behindDoc="0" locked="0" layoutInCell="1" allowOverlap="1" wp14:anchorId="0597FFC7" wp14:editId="333C2A0B">
                 <wp:simplePos x="0" y="0"/>
                 <wp:positionH relativeFrom="column">
                   <wp:posOffset>793807</wp:posOffset>
@@ -6818,7 +7407,7 @@
               </wp:anchor>
             </w:drawing>
           </mc:Choice>
-          <mc:Fallback>
+          <mc:Fallback xmlns:w16cid="http://schemas.microsoft.com/office/word/2016/wordml/cid" xmlns:am3d="http://schemas.microsoft.com/office/drawing/2017/model3d" xmlns:aink="http://schemas.microsoft.com/office/drawing/2016/ink" xmlns:cx8="http://schemas.microsoft.com/office/drawing/2016/5/14/chartex" xmlns:cx7="http://schemas.microsoft.com/office/drawing/2016/5/13/chartex" xmlns:cx6="http://schemas.microsoft.com/office/drawing/2016/5/12/chartex" xmlns:cx5="http://schemas.microsoft.com/office/drawing/2016/5/11/chartex" xmlns:cx4="http://schemas.microsoft.com/office/drawing/2016/5/10/chartex" xmlns:cx3="http://schemas.microsoft.com/office/drawing/2016/5/9/chartex" xmlns:cx2="http://schemas.microsoft.com/office/drawing/2015/10/21/chartex" xmlns:cx1="http://schemas.microsoft.com/office/drawing/2015/9/8/chartex">
             <w:pict>
               <v:oval w14:anchorId="5C7EA72B" id="Ellipse 59" o:spid="_x0000_s1026" style="position:absolute;margin-left:62.5pt;margin-top:6.15pt;width:88.5pt;height:150.25pt;z-index:251689984;visibility:visible;mso-wrap-style:square;mso-width-percent:0;mso-height-percent:0;mso-wrap-distance-left:9pt;mso-wrap-distance-top:0;mso-wrap-distance-right:9pt;mso-wrap-distance-bottom:0;mso-position-horizontal:absolute;mso-position-horizontal-relative:text;mso-position-vertical:absolute;mso-position-vertical-relative:text;mso-width-percent:0;mso-height-percent:0;mso-width-relative:margin;mso-height-relative:margin;v-text-anchor:middle" o:gfxdata="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" filled="f" strokecolor="#ed7d31 [3205]" strokeweight="2pt">
                 <v:stroke joinstyle="miter"/>
@@ -6844,10 +7433,12 @@
       <w:pPr>
         <w:pStyle w:val="berschrift2"/>
       </w:pPr>
+      <w:bookmarkStart w:id="4" w:name="_Toc1824015"/>
       <w:r>
         <w:lastRenderedPageBreak/>
         <w:t>Materialliste</w:t>
       </w:r>
+      <w:bookmarkEnd w:id="4"/>
     </w:p>
     <w:p/>
     <w:p>
@@ -9028,25 +9619,31 @@
       <w:pPr>
         <w:pStyle w:val="berschrift2"/>
       </w:pPr>
+      <w:bookmarkStart w:id="5" w:name="_Toc1824016"/>
       <w:r>
         <w:t>Mechanische Aufbau</w:t>
       </w:r>
+      <w:bookmarkEnd w:id="5"/>
     </w:p>
     <w:p>
       <w:pPr>
         <w:pStyle w:val="berschrift2"/>
       </w:pPr>
+      <w:bookmarkStart w:id="6" w:name="_Toc1824017"/>
       <w:r>
         <w:t>Elektrisches Schema</w:t>
       </w:r>
+      <w:bookmarkEnd w:id="6"/>
     </w:p>
     <w:p>
       <w:pPr>
         <w:pStyle w:val="berschrift2"/>
       </w:pPr>
+      <w:bookmarkStart w:id="7" w:name="_Toc1824018"/>
       <w:r>
         <w:t>Elektrische Verdrahtung</w:t>
       </w:r>
+      <w:bookmarkEnd w:id="7"/>
     </w:p>
     <w:p>
       <w:pPr>
@@ -9056,7 +9653,6 @@
           <w:sz w:val="32"/>
         </w:rPr>
       </w:pPr>
-      <w:bookmarkStart w:id="3" w:name="_Toc531780420"/>
       <w:r>
         <w:br w:type="page"/>
       </w:r>
@@ -9065,90 +9661,94 @@
       <w:pPr>
         <w:pStyle w:val="berschrift1"/>
       </w:pPr>
+      <w:bookmarkStart w:id="8" w:name="_Toc1824019"/>
       <w:r>
         <w:lastRenderedPageBreak/>
         <w:t>Software</w:t>
       </w:r>
-      <w:bookmarkEnd w:id="3"/>
+      <w:bookmarkEnd w:id="8"/>
     </w:p>
     <w:p>
       <w:pPr>
         <w:pStyle w:val="berschrift2"/>
       </w:pPr>
+      <w:bookmarkStart w:id="9" w:name="_Toc1824020"/>
       <w:r>
         <w:t>Aufbau der Software</w:t>
       </w:r>
-    </w:p>
-    <w:p>
-      <w:r>
-        <w:t xml:space="preserve">Das Programm besitz drei verschiedene Betriebsarten, den Automatikbetrieb, den Handbetrieb und den Testbetreib. </w:t>
-      </w:r>
+      <w:bookmarkStart w:id="10" w:name="_GoBack"/>
+      <w:bookmarkEnd w:id="9"/>
+      <w:bookmarkEnd w:id="10"/>
     </w:p>
     <w:p/>
     <w:p>
       <w:r>
-        <w:t>Im Handbetrieb ist es möglich mit Hilfe von Tastern die Motoren für das Glass und die Flasche im Rechts- und Linkslauf zu betreiben. Dadurch kann man die Flasche und das Glass zu einer beliebigen Position heben bzw. senken. Bei den Endlagen wird ein weiter drehen des Motors softwaretechnisch unterbunden und blockiert. Bei dem Handbetrieb muss man die Taster gedrückt halten um eine Bewegung zu erzeugen.</w:t>
+        <w:rPr>
+          <w:noProof/>
+          <w:lang w:val="en-US" w:eastAsia="en-US"/>
+        </w:rPr>
+        <w:drawing>
+          <wp:anchor distT="0" distB="0" distL="114300" distR="114300" simplePos="0" relativeHeight="251691008" behindDoc="1" locked="0" layoutInCell="1" allowOverlap="1">
+            <wp:simplePos x="0" y="0"/>
+            <wp:positionH relativeFrom="column">
+              <wp:posOffset>90805</wp:posOffset>
+            </wp:positionH>
+            <wp:positionV relativeFrom="paragraph">
+              <wp:posOffset>-3175</wp:posOffset>
+            </wp:positionV>
+            <wp:extent cx="5760720" cy="5857875"/>
+            <wp:effectExtent l="0" t="0" r="0" b="9525"/>
+            <wp:wrapTight wrapText="bothSides">
+              <wp:wrapPolygon edited="0">
+                <wp:start x="0" y="0"/>
+                <wp:lineTo x="0" y="21565"/>
+                <wp:lineTo x="21500" y="21565"/>
+                <wp:lineTo x="21500" y="0"/>
+                <wp:lineTo x="0" y="0"/>
+              </wp:wrapPolygon>
+            </wp:wrapTight>
+            <wp:docPr id="40" name="Grafik 40"/>
+            <wp:cNvGraphicFramePr>
+              <a:graphicFrameLocks xmlns:a="http://schemas.openxmlformats.org/drawingml/2006/main" noChangeAspect="1"/>
+            </wp:cNvGraphicFramePr>
+            <a:graphic xmlns:a="http://schemas.openxmlformats.org/drawingml/2006/main">
+              <a:graphicData uri="http://schemas.openxmlformats.org/drawingml/2006/picture">
+                <pic:pic xmlns:pic="http://schemas.openxmlformats.org/drawingml/2006/picture">
+                  <pic:nvPicPr>
+                    <pic:cNvPr id="1" name=""/>
+                    <pic:cNvPicPr/>
+                  </pic:nvPicPr>
+                  <pic:blipFill>
+                    <a:blip r:embed="rId13">
+                      <a:extLst>
+                        <a:ext uri="{28A0092B-C50C-407E-A947-70E740481C1C}">
+                          <a14:useLocalDpi xmlns:a14="http://schemas.microsoft.com/office/drawing/2010/main" val="0"/>
+                        </a:ext>
+                      </a:extLst>
+                    </a:blip>
+                    <a:stretch>
+                      <a:fillRect/>
+                    </a:stretch>
+                  </pic:blipFill>
+                  <pic:spPr>
+                    <a:xfrm>
+                      <a:off x="0" y="0"/>
+                      <a:ext cx="5760720" cy="5857875"/>
+                    </a:xfrm>
+                    <a:prstGeom prst="rect">
+                      <a:avLst/>
+                    </a:prstGeom>
+                  </pic:spPr>
+                </pic:pic>
+              </a:graphicData>
+            </a:graphic>
+          </wp:anchor>
+        </w:drawing>
       </w:r>
     </w:p>
     <w:p/>
-    <w:p>
-      <w:r>
-        <w:t>Beim Testbetrieb kann man das Glass bzw. die Flasche zu</w:t>
-      </w:r>
-      <w:r>
-        <w:t xml:space="preserve"> den jeweiligen Endlagen fahren, </w:t>
-      </w:r>
-      <w:r>
-        <w:t>wo sie dann stoppen. Daz</w:t>
-      </w:r>
-      <w:r>
-        <w:t>u reicht ein Impuls,</w:t>
-      </w:r>
-      <w:r>
-        <w:t xml:space="preserve"> danach </w:t>
-      </w:r>
-      <w:r>
-        <w:t>fährt</w:t>
-      </w:r>
-      <w:r>
-        <w:t xml:space="preserve"> der Motor, auch nach loslassen </w:t>
-      </w:r>
-      <w:r>
-        <w:t>des Tasters</w:t>
-      </w:r>
-      <w:r>
-        <w:t xml:space="preserve">, </w:t>
-      </w:r>
-      <w:r>
-        <w:t>bis in die Endlage.</w:t>
-      </w:r>
-    </w:p>
     <w:p/>
-    <w:p>
-      <w:r>
-        <w:t>Der Automatikbetrieb besteht aus 5 Schritten.</w:t>
-      </w:r>
-    </w:p>
-    <w:p>
-      <w:r>
-        <w:t xml:space="preserve">Zuerst wird die Anlage </w:t>
-      </w:r>
-      <w:r>
-        <w:t>initialisiert</w:t>
-      </w:r>
-      <w:r>
-        <w:t xml:space="preserve"> damit wir </w:t>
-      </w:r>
-      <w:r>
-        <w:t>eine definierte Situation</w:t>
-      </w:r>
-      <w:r>
-        <w:t xml:space="preserve"> mit definierten Werten haben. Nachdem initialisieren warten wir bis die Anlage eingeschaltet wird. Sollte die Anlage nicht in der Grundstellung sein so senken wir das Glass und die Falsche in die untere Endlage</w:t>
-      </w:r>
-      <w:r>
-        <w:t>. Wenn wir dann in der Grundposition sind und nun sowohl ein Glass als auch eine Flasche in der Vorrichtung steht so füllen wir die Flüssigkeit der Flasche ins Glass und fahren nachdem Vorgang wieder in die untere Endlage. Wenn wir wieder in der Grundposition sind kann der Vorgang von neuem starten.</w:t>
-      </w:r>
-    </w:p>
+    <w:p/>
     <w:p/>
     <w:p>
       <w:pPr>
@@ -9159,12 +9759,14 @@
           <w:szCs w:val="20"/>
         </w:rPr>
       </w:pPr>
+      <w:bookmarkStart w:id="11" w:name="_Toc1824021"/>
       <w:r>
         <w:t>Beschreibung</w:t>
       </w:r>
       <w:r>
         <w:t xml:space="preserve"> der einzelnen Programmteile und Funktionen</w:t>
       </w:r>
+      <w:bookmarkEnd w:id="11"/>
     </w:p>
     <w:p>
       <w:pPr>
@@ -9180,11 +9782,11 @@
       <w:pPr>
         <w:pStyle w:val="berschrift2"/>
       </w:pPr>
-      <w:bookmarkStart w:id="4" w:name="_Toc531780422"/>
+      <w:bookmarkStart w:id="12" w:name="_Toc1824022"/>
       <w:r>
         <w:t>Motor</w:t>
       </w:r>
-      <w:bookmarkEnd w:id="4"/>
+      <w:bookmarkEnd w:id="12"/>
     </w:p>
     <w:p>
       <w:pPr>
@@ -9193,11 +9795,11 @@
       <w:r>
         <w:t xml:space="preserve"> </w:t>
       </w:r>
-      <w:bookmarkStart w:id="5" w:name="_Toc531780423"/>
+      <w:bookmarkStart w:id="13" w:name="_Toc1824023"/>
       <w:r>
         <w:t>Display</w:t>
       </w:r>
-      <w:bookmarkEnd w:id="5"/>
+      <w:bookmarkEnd w:id="13"/>
     </w:p>
     <w:p>
       <w:pPr>
@@ -9215,12 +9817,12 @@
       <w:pPr>
         <w:pStyle w:val="berschrift2"/>
       </w:pPr>
-      <w:bookmarkStart w:id="6" w:name="_GoBack"/>
-      <w:bookmarkEnd w:id="6"/>
+      <w:bookmarkStart w:id="14" w:name="_Toc1824024"/>
       <w:r>
         <w:lastRenderedPageBreak/>
         <w:t>Testprotokoll</w:t>
       </w:r>
+      <w:bookmarkEnd w:id="14"/>
     </w:p>
     <w:p/>
     <w:p>
@@ -12530,8 +13132,8 @@
     <w:p/>
     <w:p/>
     <w:sectPr>
-      <w:headerReference w:type="default" r:id="rId13"/>
-      <w:footerReference w:type="default" r:id="rId14"/>
+      <w:headerReference w:type="default" r:id="rId14"/>
+      <w:footerReference w:type="default" r:id="rId15"/>
       <w:pgSz w:w="11906" w:h="16838"/>
       <w:pgMar w:top="1417" w:right="1417" w:bottom="142" w:left="1417" w:header="708" w:footer="708" w:gutter="0"/>
       <w:pgNumType w:start="1"/>
@@ -12544,7 +13146,7 @@
 </file>
 
 <file path=word/endnotes.xml><?xml version="1.0" encoding="utf-8"?>
-<w:endnotes xmlns:wpc="http://schemas.microsoft.com/office/word/2010/wordprocessingCanvas" xmlns:cx="http://schemas.microsoft.com/office/drawing/2014/chartex" xmlns:cx1="http://schemas.microsoft.com/office/drawing/2015/9/8/chartex" xmlns:cx2="http://schemas.microsoft.com/office/drawing/2015/10/21/chartex" xmlns:cx3="http://schemas.microsoft.com/office/drawing/2016/5/9/chartex" xmlns:cx4="http://schemas.microsoft.com/office/drawing/2016/5/10/chartex" xmlns:cx5="http://schemas.microsoft.com/office/drawing/2016/5/11/chartex" xmlns:cx6="http://schemas.microsoft.com/office/drawing/2016/5/12/chartex" xmlns:cx7="http://schemas.microsoft.com/office/drawing/2016/5/13/chartex" xmlns:cx8="http://schemas.microsoft.com/office/drawing/2016/5/14/chartex" xmlns:mc="http://schemas.openxmlformats.org/markup-compatibility/2006" xmlns:aink="http://schemas.microsoft.com/office/drawing/2016/ink" xmlns:am3d="http://schemas.microsoft.com/office/drawing/2017/model3d" xmlns:o="urn:schemas-microsoft-com:office:office" xmlns:r="http://schemas.openxmlformats.org/officeDocument/2006/relationships" xmlns:m="http://schemas.openxmlformats.org/officeDocument/2006/math" xmlns:v="urn:schemas-microsoft-com:vml" xmlns:wp14="http://schemas.microsoft.com/office/word/2010/wordprocessingDrawing" xmlns:wp="http://schemas.openxmlformats.org/drawingml/2006/wordprocessingDrawing" xmlns:w10="urn:schemas-microsoft-com:office:word" xmlns:w="http://schemas.openxmlformats.org/wordprocessingml/2006/main" xmlns:w14="http://schemas.microsoft.com/office/word/2010/wordml" xmlns:w15="http://schemas.microsoft.com/office/word/2012/wordml" xmlns:w16cid="http://schemas.microsoft.com/office/word/2016/wordml/cid" xmlns:w16se="http://schemas.microsoft.com/office/word/2015/wordml/symex" xmlns:wpg="http://schemas.microsoft.com/office/word/2010/wordprocessingGroup" xmlns:wpi="http://schemas.microsoft.com/office/word/2010/wordprocessingInk" xmlns:wne="http://schemas.microsoft.com/office/word/2006/wordml" xmlns:wps="http://schemas.microsoft.com/office/word/2010/wordprocessingShape" mc:Ignorable="w14 w15 w16se w16cid wp14">
+<w:endnotes xmlns:wpc="http://schemas.microsoft.com/office/word/2010/wordprocessingCanvas" xmlns:cx="http://schemas.microsoft.com/office/drawing/2014/chartex" xmlns:mc="http://schemas.openxmlformats.org/markup-compatibility/2006" xmlns:o="urn:schemas-microsoft-com:office:office" xmlns:r="http://schemas.openxmlformats.org/officeDocument/2006/relationships" xmlns:m="http://schemas.openxmlformats.org/officeDocument/2006/math" xmlns:v="urn:schemas-microsoft-com:vml" xmlns:wp14="http://schemas.microsoft.com/office/word/2010/wordprocessingDrawing" xmlns:wp="http://schemas.openxmlformats.org/drawingml/2006/wordprocessingDrawing" xmlns:w10="urn:schemas-microsoft-com:office:word" xmlns:w="http://schemas.openxmlformats.org/wordprocessingml/2006/main" xmlns:w14="http://schemas.microsoft.com/office/word/2010/wordml" xmlns:w15="http://schemas.microsoft.com/office/word/2012/wordml" xmlns:w16se="http://schemas.microsoft.com/office/word/2015/wordml/symex" xmlns:wpg="http://schemas.microsoft.com/office/word/2010/wordprocessingGroup" xmlns:wpi="http://schemas.microsoft.com/office/word/2010/wordprocessingInk" xmlns:wne="http://schemas.microsoft.com/office/word/2006/wordml" xmlns:wps="http://schemas.microsoft.com/office/word/2010/wordprocessingShape" mc:Ignorable="w14 w15 w16se wp14">
   <w:endnote w:type="separator" w:id="-1">
     <w:p>
       <w:r>
@@ -12563,7 +13165,7 @@
 </file>
 
 <file path=word/footer1.xml><?xml version="1.0" encoding="utf-8"?>
-<w:ftr xmlns:wpc="http://schemas.microsoft.com/office/word/2010/wordprocessingCanvas" xmlns:cx="http://schemas.microsoft.com/office/drawing/2014/chartex" xmlns:cx1="http://schemas.microsoft.com/office/drawing/2015/9/8/chartex" xmlns:cx2="http://schemas.microsoft.com/office/drawing/2015/10/21/chartex" xmlns:cx3="http://schemas.microsoft.com/office/drawing/2016/5/9/chartex" xmlns:cx4="http://schemas.microsoft.com/office/drawing/2016/5/10/chartex" xmlns:cx5="http://schemas.microsoft.com/office/drawing/2016/5/11/chartex" xmlns:cx6="http://schemas.microsoft.com/office/drawing/2016/5/12/chartex" xmlns:cx7="http://schemas.microsoft.com/office/drawing/2016/5/13/chartex" xmlns:cx8="http://schemas.microsoft.com/office/drawing/2016/5/14/chartex" xmlns:mc="http://schemas.openxmlformats.org/markup-compatibility/2006" xmlns:aink="http://schemas.microsoft.com/office/drawing/2016/ink" xmlns:am3d="http://schemas.microsoft.com/office/drawing/2017/model3d" xmlns:o="urn:schemas-microsoft-com:office:office" xmlns:r="http://schemas.openxmlformats.org/officeDocument/2006/relationships" xmlns:m="http://schemas.openxmlformats.org/officeDocument/2006/math" xmlns:v="urn:schemas-microsoft-com:vml" xmlns:wp14="http://schemas.microsoft.com/office/word/2010/wordprocessingDrawing" xmlns:wp="http://schemas.openxmlformats.org/drawingml/2006/wordprocessingDrawing" xmlns:w10="urn:schemas-microsoft-com:office:word" xmlns:w="http://schemas.openxmlformats.org/wordprocessingml/2006/main" xmlns:w14="http://schemas.microsoft.com/office/word/2010/wordml" xmlns:w15="http://schemas.microsoft.com/office/word/2012/wordml" xmlns:w16cid="http://schemas.microsoft.com/office/word/2016/wordml/cid" xmlns:w16se="http://schemas.microsoft.com/office/word/2015/wordml/symex" xmlns:wpg="http://schemas.microsoft.com/office/word/2010/wordprocessingGroup" xmlns:wpi="http://schemas.microsoft.com/office/word/2010/wordprocessingInk" xmlns:wne="http://schemas.microsoft.com/office/word/2006/wordml" xmlns:wps="http://schemas.microsoft.com/office/word/2010/wordprocessingShape" mc:Ignorable="w14 w15 w16se w16cid wp14">
+<w:ftr xmlns:wpc="http://schemas.microsoft.com/office/word/2010/wordprocessingCanvas" xmlns:cx="http://schemas.microsoft.com/office/drawing/2014/chartex" xmlns:mc="http://schemas.openxmlformats.org/markup-compatibility/2006" xmlns:o="urn:schemas-microsoft-com:office:office" xmlns:r="http://schemas.openxmlformats.org/officeDocument/2006/relationships" xmlns:m="http://schemas.openxmlformats.org/officeDocument/2006/math" xmlns:v="urn:schemas-microsoft-com:vml" xmlns:wp14="http://schemas.microsoft.com/office/word/2010/wordprocessingDrawing" xmlns:wp="http://schemas.openxmlformats.org/drawingml/2006/wordprocessingDrawing" xmlns:w10="urn:schemas-microsoft-com:office:word" xmlns:w="http://schemas.openxmlformats.org/wordprocessingml/2006/main" xmlns:w14="http://schemas.microsoft.com/office/word/2010/wordml" xmlns:w15="http://schemas.microsoft.com/office/word/2012/wordml" xmlns:w16se="http://schemas.microsoft.com/office/word/2015/wordml/symex" xmlns:wpg="http://schemas.microsoft.com/office/word/2010/wordprocessingGroup" xmlns:wpi="http://schemas.microsoft.com/office/word/2010/wordprocessingInk" xmlns:wne="http://schemas.microsoft.com/office/word/2006/wordml" xmlns:wps="http://schemas.microsoft.com/office/word/2010/wordprocessingShape" mc:Ignorable="w14 w15 w16se wp14">
   <w:sdt>
     <w:sdtPr>
       <w:id w:val="-406533823"/>
@@ -12593,7 +13195,7 @@
             <w:noProof/>
             <w:lang w:val="de-DE"/>
           </w:rPr>
-          <w:t>12</w:t>
+          <w:t>10</w:t>
         </w:r>
         <w:r>
           <w:fldChar w:fldCharType="end"/>
@@ -12610,7 +13212,7 @@
 </file>
 
 <file path=word/footnotes.xml><?xml version="1.0" encoding="utf-8"?>
-<w:footnotes xmlns:wpc="http://schemas.microsoft.com/office/word/2010/wordprocessingCanvas" xmlns:cx="http://schemas.microsoft.com/office/drawing/2014/chartex" xmlns:cx1="http://schemas.microsoft.com/office/drawing/2015/9/8/chartex" xmlns:cx2="http://schemas.microsoft.com/office/drawing/2015/10/21/chartex" xmlns:cx3="http://schemas.microsoft.com/office/drawing/2016/5/9/chartex" xmlns:cx4="http://schemas.microsoft.com/office/drawing/2016/5/10/chartex" xmlns:cx5="http://schemas.microsoft.com/office/drawing/2016/5/11/chartex" xmlns:cx6="http://schemas.microsoft.com/office/drawing/2016/5/12/chartex" xmlns:cx7="http://schemas.microsoft.com/office/drawing/2016/5/13/chartex" xmlns:cx8="http://schemas.microsoft.com/office/drawing/2016/5/14/chartex" xmlns:mc="http://schemas.openxmlformats.org/markup-compatibility/2006" xmlns:aink="http://schemas.microsoft.com/office/drawing/2016/ink" xmlns:am3d="http://schemas.microsoft.com/office/drawing/2017/model3d" xmlns:o="urn:schemas-microsoft-com:office:office" xmlns:r="http://schemas.openxmlformats.org/officeDocument/2006/relationships" xmlns:m="http://schemas.openxmlformats.org/officeDocument/2006/math" xmlns:v="urn:schemas-microsoft-com:vml" xmlns:wp14="http://schemas.microsoft.com/office/word/2010/wordprocessingDrawing" xmlns:wp="http://schemas.openxmlformats.org/drawingml/2006/wordprocessingDrawing" xmlns:w10="urn:schemas-microsoft-com:office:word" xmlns:w="http://schemas.openxmlformats.org/wordprocessingml/2006/main" xmlns:w14="http://schemas.microsoft.com/office/word/2010/wordml" xmlns:w15="http://schemas.microsoft.com/office/word/2012/wordml" xmlns:w16cid="http://schemas.microsoft.com/office/word/2016/wordml/cid" xmlns:w16se="http://schemas.microsoft.com/office/word/2015/wordml/symex" xmlns:wpg="http://schemas.microsoft.com/office/word/2010/wordprocessingGroup" xmlns:wpi="http://schemas.microsoft.com/office/word/2010/wordprocessingInk" xmlns:wne="http://schemas.microsoft.com/office/word/2006/wordml" xmlns:wps="http://schemas.microsoft.com/office/word/2010/wordprocessingShape" mc:Ignorable="w14 w15 w16se w16cid wp14">
+<w:footnotes xmlns:wpc="http://schemas.microsoft.com/office/word/2010/wordprocessingCanvas" xmlns:cx="http://schemas.microsoft.com/office/drawing/2014/chartex" xmlns:mc="http://schemas.openxmlformats.org/markup-compatibility/2006" xmlns:o="urn:schemas-microsoft-com:office:office" xmlns:r="http://schemas.openxmlformats.org/officeDocument/2006/relationships" xmlns:m="http://schemas.openxmlformats.org/officeDocument/2006/math" xmlns:v="urn:schemas-microsoft-com:vml" xmlns:wp14="http://schemas.microsoft.com/office/word/2010/wordprocessingDrawing" xmlns:wp="http://schemas.openxmlformats.org/drawingml/2006/wordprocessingDrawing" xmlns:w10="urn:schemas-microsoft-com:office:word" xmlns:w="http://schemas.openxmlformats.org/wordprocessingml/2006/main" xmlns:w14="http://schemas.microsoft.com/office/word/2010/wordml" xmlns:w15="http://schemas.microsoft.com/office/word/2012/wordml" xmlns:w16se="http://schemas.microsoft.com/office/word/2015/wordml/symex" xmlns:wpg="http://schemas.microsoft.com/office/word/2010/wordprocessingGroup" xmlns:wpi="http://schemas.microsoft.com/office/word/2010/wordprocessingInk" xmlns:wne="http://schemas.microsoft.com/office/word/2006/wordml" xmlns:wps="http://schemas.microsoft.com/office/word/2010/wordprocessingShape" mc:Ignorable="w14 w15 w16se wp14">
   <w:footnote w:type="separator" w:id="-1">
     <w:p>
       <w:r>
@@ -12629,7 +13231,7 @@
 </file>
 
 <file path=word/header1.xml><?xml version="1.0" encoding="utf-8"?>
-<w:hdr xmlns:wpc="http://schemas.microsoft.com/office/word/2010/wordprocessingCanvas" xmlns:cx="http://schemas.microsoft.com/office/drawing/2014/chartex" xmlns:cx1="http://schemas.microsoft.com/office/drawing/2015/9/8/chartex" xmlns:cx2="http://schemas.microsoft.com/office/drawing/2015/10/21/chartex" xmlns:cx3="http://schemas.microsoft.com/office/drawing/2016/5/9/chartex" xmlns:cx4="http://schemas.microsoft.com/office/drawing/2016/5/10/chartex" xmlns:cx5="http://schemas.microsoft.com/office/drawing/2016/5/11/chartex" xmlns:cx6="http://schemas.microsoft.com/office/drawing/2016/5/12/chartex" xmlns:cx7="http://schemas.microsoft.com/office/drawing/2016/5/13/chartex" xmlns:cx8="http://schemas.microsoft.com/office/drawing/2016/5/14/chartex" xmlns:mc="http://schemas.openxmlformats.org/markup-compatibility/2006" xmlns:aink="http://schemas.microsoft.com/office/drawing/2016/ink" xmlns:am3d="http://schemas.microsoft.com/office/drawing/2017/model3d" xmlns:o="urn:schemas-microsoft-com:office:office" xmlns:r="http://schemas.openxmlformats.org/officeDocument/2006/relationships" xmlns:m="http://schemas.openxmlformats.org/officeDocument/2006/math" xmlns:v="urn:schemas-microsoft-com:vml" xmlns:wp14="http://schemas.microsoft.com/office/word/2010/wordprocessingDrawing" xmlns:wp="http://schemas.openxmlformats.org/drawingml/2006/wordprocessingDrawing" xmlns:w10="urn:schemas-microsoft-com:office:word" xmlns:w="http://schemas.openxmlformats.org/wordprocessingml/2006/main" xmlns:w14="http://schemas.microsoft.com/office/word/2010/wordml" xmlns:w15="http://schemas.microsoft.com/office/word/2012/wordml" xmlns:w16cid="http://schemas.microsoft.com/office/word/2016/wordml/cid" xmlns:w16se="http://schemas.microsoft.com/office/word/2015/wordml/symex" xmlns:wpg="http://schemas.microsoft.com/office/word/2010/wordprocessingGroup" xmlns:wpi="http://schemas.microsoft.com/office/word/2010/wordprocessingInk" xmlns:wne="http://schemas.microsoft.com/office/word/2006/wordml" xmlns:wps="http://schemas.microsoft.com/office/word/2010/wordprocessingShape" mc:Ignorable="w14 w15 w16se w16cid wp14">
+<w:hdr xmlns:wpc="http://schemas.microsoft.com/office/word/2010/wordprocessingCanvas" xmlns:cx="http://schemas.microsoft.com/office/drawing/2014/chartex" xmlns:mc="http://schemas.openxmlformats.org/markup-compatibility/2006" xmlns:o="urn:schemas-microsoft-com:office:office" xmlns:r="http://schemas.openxmlformats.org/officeDocument/2006/relationships" xmlns:m="http://schemas.openxmlformats.org/officeDocument/2006/math" xmlns:v="urn:schemas-microsoft-com:vml" xmlns:wp14="http://schemas.microsoft.com/office/word/2010/wordprocessingDrawing" xmlns:wp="http://schemas.openxmlformats.org/drawingml/2006/wordprocessingDrawing" xmlns:w10="urn:schemas-microsoft-com:office:word" xmlns:w="http://schemas.openxmlformats.org/wordprocessingml/2006/main" xmlns:w14="http://schemas.microsoft.com/office/word/2010/wordml" xmlns:w15="http://schemas.microsoft.com/office/word/2012/wordml" xmlns:w16se="http://schemas.microsoft.com/office/word/2015/wordml/symex" xmlns:wpg="http://schemas.microsoft.com/office/word/2010/wordprocessingGroup" xmlns:wpi="http://schemas.microsoft.com/office/word/2010/wordprocessingInk" xmlns:wne="http://schemas.microsoft.com/office/word/2006/wordml" xmlns:wps="http://schemas.microsoft.com/office/word/2010/wordprocessingShape" mc:Ignorable="w14 w15 w16se wp14">
   <w:p>
     <w:pPr>
       <w:pStyle w:val="Kopfzeile"/>
@@ -12657,7 +13259,7 @@
 </file>
 
 <file path=word/numbering.xml><?xml version="1.0" encoding="utf-8"?>
-<w:numbering xmlns:wpc="http://schemas.microsoft.com/office/word/2010/wordprocessingCanvas" xmlns:cx="http://schemas.microsoft.com/office/drawing/2014/chartex" xmlns:cx1="http://schemas.microsoft.com/office/drawing/2015/9/8/chartex" xmlns:cx2="http://schemas.microsoft.com/office/drawing/2015/10/21/chartex" xmlns:cx3="http://schemas.microsoft.com/office/drawing/2016/5/9/chartex" xmlns:cx4="http://schemas.microsoft.com/office/drawing/2016/5/10/chartex" xmlns:cx5="http://schemas.microsoft.com/office/drawing/2016/5/11/chartex" xmlns:cx6="http://schemas.microsoft.com/office/drawing/2016/5/12/chartex" xmlns:cx7="http://schemas.microsoft.com/office/drawing/2016/5/13/chartex" xmlns:cx8="http://schemas.microsoft.com/office/drawing/2016/5/14/chartex" xmlns:mc="http://schemas.openxmlformats.org/markup-compatibility/2006" xmlns:aink="http://schemas.microsoft.com/office/drawing/2016/ink" xmlns:am3d="http://schemas.microsoft.com/office/drawing/2017/model3d" xmlns:o="urn:schemas-microsoft-com:office:office" xmlns:r="http://schemas.openxmlformats.org/officeDocument/2006/relationships" xmlns:m="http://schemas.openxmlformats.org/officeDocument/2006/math" xmlns:v="urn:schemas-microsoft-com:vml" xmlns:wp14="http://schemas.microsoft.com/office/word/2010/wordprocessingDrawing" xmlns:wp="http://schemas.openxmlformats.org/drawingml/2006/wordprocessingDrawing" xmlns:w10="urn:schemas-microsoft-com:office:word" xmlns:w="http://schemas.openxmlformats.org/wordprocessingml/2006/main" xmlns:w14="http://schemas.microsoft.com/office/word/2010/wordml" xmlns:w15="http://schemas.microsoft.com/office/word/2012/wordml" xmlns:w16cid="http://schemas.microsoft.com/office/word/2016/wordml/cid" xmlns:w16se="http://schemas.microsoft.com/office/word/2015/wordml/symex" xmlns:wpg="http://schemas.microsoft.com/office/word/2010/wordprocessingGroup" xmlns:wpi="http://schemas.microsoft.com/office/word/2010/wordprocessingInk" xmlns:wne="http://schemas.microsoft.com/office/word/2006/wordml" xmlns:wps="http://schemas.microsoft.com/office/word/2010/wordprocessingShape" mc:Ignorable="w14 w15 w16se w16cid wp14">
+<w:numbering xmlns:wpc="http://schemas.microsoft.com/office/word/2010/wordprocessingCanvas" xmlns:cx="http://schemas.microsoft.com/office/drawing/2014/chartex" xmlns:mc="http://schemas.openxmlformats.org/markup-compatibility/2006" xmlns:o="urn:schemas-microsoft-com:office:office" xmlns:r="http://schemas.openxmlformats.org/officeDocument/2006/relationships" xmlns:m="http://schemas.openxmlformats.org/officeDocument/2006/math" xmlns:v="urn:schemas-microsoft-com:vml" xmlns:wp14="http://schemas.microsoft.com/office/word/2010/wordprocessingDrawing" xmlns:wp="http://schemas.openxmlformats.org/drawingml/2006/wordprocessingDrawing" xmlns:w10="urn:schemas-microsoft-com:office:word" xmlns:w="http://schemas.openxmlformats.org/wordprocessingml/2006/main" xmlns:w14="http://schemas.microsoft.com/office/word/2010/wordml" xmlns:w15="http://schemas.microsoft.com/office/word/2012/wordml" xmlns:w16se="http://schemas.microsoft.com/office/word/2015/wordml/symex" xmlns:wpg="http://schemas.microsoft.com/office/word/2010/wordprocessingGroup" xmlns:wpi="http://schemas.microsoft.com/office/word/2010/wordprocessingInk" xmlns:wne="http://schemas.microsoft.com/office/word/2006/wordml" xmlns:wps="http://schemas.microsoft.com/office/word/2010/wordprocessingShape" mc:Ignorable="w14 w15 w16se wp14">
   <w:abstractNum w:abstractNumId="0" w15:restartNumberingAfterBreak="0">
     <w:nsid w:val="06895F79"/>
     <w:multiLevelType w:val="hybridMultilevel"/>
@@ -13241,7 +13843,6 @@
     <w:lvl w:ilvl="0">
       <w:start w:val="1"/>
       <w:numFmt w:val="decimal"/>
-      <w:pStyle w:val="berschrift1"/>
       <w:lvlText w:val="%1."/>
       <w:lvlJc w:val="left"/>
       <w:pPr>
@@ -13254,7 +13855,6 @@
     <w:lvl w:ilvl="1">
       <w:start w:val="1"/>
       <w:numFmt w:val="decimal"/>
-      <w:pStyle w:val="berschrift2"/>
       <w:isLgl/>
       <w:lvlText w:val="%1.%2"/>
       <w:lvlJc w:val="left"/>
@@ -13406,7 +14006,7 @@
 </file>
 
 <file path=word/styles.xml><?xml version="1.0" encoding="utf-8"?>
-<w:styles xmlns:mc="http://schemas.openxmlformats.org/markup-compatibility/2006" xmlns:r="http://schemas.openxmlformats.org/officeDocument/2006/relationships" xmlns:w="http://schemas.openxmlformats.org/wordprocessingml/2006/main" xmlns:w14="http://schemas.microsoft.com/office/word/2010/wordml" xmlns:w15="http://schemas.microsoft.com/office/word/2012/wordml" xmlns:w16cid="http://schemas.microsoft.com/office/word/2016/wordml/cid" xmlns:w16se="http://schemas.microsoft.com/office/word/2015/wordml/symex" mc:Ignorable="w14 w15 w16se w16cid">
+<w:styles xmlns:mc="http://schemas.openxmlformats.org/markup-compatibility/2006" xmlns:r="http://schemas.openxmlformats.org/officeDocument/2006/relationships" xmlns:w="http://schemas.openxmlformats.org/wordprocessingml/2006/main" xmlns:w14="http://schemas.microsoft.com/office/word/2010/wordml" xmlns:w15="http://schemas.microsoft.com/office/word/2012/wordml" xmlns:w16se="http://schemas.microsoft.com/office/word/2015/wordml/symex" mc:Ignorable="w14 w15 w16se">
   <w:docDefaults>
     <w:rPrDefault>
       <w:rPr>
@@ -13422,7 +14022,7 @@
       </w:pPr>
     </w:pPrDefault>
   </w:docDefaults>
-  <w:latentStyles w:defLockedState="0" w:defUIPriority="99" w:defSemiHidden="0" w:defUnhideWhenUsed="0" w:defQFormat="0" w:count="375">
+  <w:latentStyles w:defLockedState="0" w:defUIPriority="99" w:defSemiHidden="0" w:defUnhideWhenUsed="0" w:defQFormat="0" w:count="371">
     <w:lsdException w:name="Normal" w:uiPriority="0" w:qFormat="1"/>
     <w:lsdException w:name="heading 1" w:uiPriority="0" w:qFormat="1"/>
     <w:lsdException w:name="heading 2" w:semiHidden="1" w:uiPriority="0" w:unhideWhenUsed="1" w:qFormat="1"/>
@@ -13528,6 +14128,7 @@
     <w:lsdException w:name="HTML Sample" w:semiHidden="1" w:unhideWhenUsed="1"/>
     <w:lsdException w:name="HTML Typewriter" w:semiHidden="1" w:unhideWhenUsed="1"/>
     <w:lsdException w:name="HTML Variable" w:semiHidden="1" w:unhideWhenUsed="1"/>
+    <w:lsdException w:name="Normal Table" w:semiHidden="1" w:unhideWhenUsed="1"/>
     <w:lsdException w:name="annotation subject" w:semiHidden="1" w:unhideWhenUsed="1"/>
     <w:lsdException w:name="No List" w:semiHidden="1" w:unhideWhenUsed="1"/>
     <w:lsdException w:name="Outline List 1" w:semiHidden="1" w:unhideWhenUsed="1"/>
@@ -13571,8 +14172,10 @@
     <w:lsdException w:name="Table Elegant" w:semiHidden="1" w:unhideWhenUsed="1"/>
     <w:lsdException w:name="Table Professional" w:semiHidden="1" w:unhideWhenUsed="1"/>
     <w:lsdException w:name="Table Subtle 1" w:semiHidden="1" w:unhideWhenUsed="1"/>
+    <w:lsdException w:name="Table Subtle 2" w:semiHidden="1" w:unhideWhenUsed="1"/>
     <w:lsdException w:name="Table Web 1" w:semiHidden="1" w:unhideWhenUsed="1"/>
     <w:lsdException w:name="Table Web 2" w:semiHidden="1" w:unhideWhenUsed="1"/>
+    <w:lsdException w:name="Table Web 3" w:semiHidden="1" w:unhideWhenUsed="1"/>
     <w:lsdException w:name="Balloon Text" w:semiHidden="1" w:unhideWhenUsed="1"/>
     <w:lsdException w:name="Table Grid" w:uiPriority="0"/>
     <w:lsdException w:name="Table Theme" w:semiHidden="1" w:unhideWhenUsed="1"/>
@@ -13791,10 +14394,6 @@
     <w:lsdException w:name="List Table 5 Dark Accent 6" w:uiPriority="50"/>
     <w:lsdException w:name="List Table 6 Colorful Accent 6" w:uiPriority="51"/>
     <w:lsdException w:name="List Table 7 Colorful Accent 6" w:uiPriority="52"/>
-    <w:lsdException w:name="Mention" w:semiHidden="1" w:unhideWhenUsed="1"/>
-    <w:lsdException w:name="Smart Hyperlink" w:semiHidden="1" w:unhideWhenUsed="1"/>
-    <w:lsdException w:name="Hashtag" w:semiHidden="1" w:unhideWhenUsed="1"/>
-    <w:lsdException w:name="Unresolved Mention" w:semiHidden="1" w:unhideWhenUsed="1"/>
   </w:latentStyles>
   <w:style w:type="paragraph" w:default="1" w:styleId="Standard">
     <w:name w:val="Normal"/>
@@ -14559,7 +15158,7 @@
 </file>
 
 <file path=customXml/itemProps2.xml><?xml version="1.0" encoding="utf-8"?>
-<ds:datastoreItem xmlns:ds="http://schemas.openxmlformats.org/officeDocument/2006/customXml" ds:itemID="{813C493D-7632-4136-BE3E-9278EDB30FD2}">
+<ds:datastoreItem xmlns:ds="http://schemas.openxmlformats.org/officeDocument/2006/customXml" ds:itemID="{DC9E16C2-F0AB-4E73-8951-3EAE41CCF4C8}">
   <ds:schemaRefs>
     <ds:schemaRef ds:uri="http://schemas.openxmlformats.org/officeDocument/2006/bibliography"/>
   </ds:schemaRefs>

</xml_diff>